<commit_message>
Restructured the document layout
</commit_message>
<xml_diff>
--- a/Capstone_Stage1.docx
+++ b/Capstone_Stage1.docx
@@ -62,10 +62,11 @@
           <w:r>
             <w:fldChar w:fldCharType="separate"/>
           </w:r>
-          <w:hyperlink w:anchor="_Toc520923665" w:history="1">
+          <w:hyperlink w:anchor="_Toc521016063" w:history="1">
             <w:r>
               <w:rPr>
                 <w:rStyle w:val="Hyperlink"/>
+                <w:b/>
                 <w:noProof/>
               </w:rPr>
               <w:t>Description</w:t>
@@ -87,10 +88,11 @@
               <w:lang w:val="en-US"/>
             </w:rPr>
           </w:pPr>
-          <w:hyperlink w:anchor="_Toc520923666" w:history="1">
+          <w:hyperlink w:anchor="_Toc521016064" w:history="1">
             <w:r>
               <w:rPr>
                 <w:rStyle w:val="Hyperlink"/>
+                <w:b/>
                 <w:noProof/>
               </w:rPr>
               <w:t>Intended User</w:t>
@@ -112,10 +114,11 @@
               <w:lang w:val="en-US"/>
             </w:rPr>
           </w:pPr>
-          <w:hyperlink w:anchor="_Toc520923667" w:history="1">
+          <w:hyperlink w:anchor="_Toc521016065" w:history="1">
             <w:r>
               <w:rPr>
                 <w:rStyle w:val="Hyperlink"/>
+                <w:b/>
                 <w:noProof/>
               </w:rPr>
               <w:t>Features</w:t>
@@ -137,10 +140,11 @@
               <w:lang w:val="en-US"/>
             </w:rPr>
           </w:pPr>
-          <w:hyperlink w:anchor="_Toc520923668" w:history="1">
+          <w:hyperlink w:anchor="_Toc521016066" w:history="1">
             <w:r>
               <w:rPr>
                 <w:rStyle w:val="Hyperlink"/>
+                <w:b/>
                 <w:noProof/>
               </w:rPr>
               <w:t>User Interface Mocks</w:t>
@@ -162,13 +166,13 @@
               <w:lang w:val="en-US"/>
             </w:rPr>
           </w:pPr>
-          <w:hyperlink w:anchor="_Toc520923669" w:history="1">
+          <w:hyperlink w:anchor="_Toc521016067" w:history="1">
             <w:r>
               <w:rPr>
                 <w:rStyle w:val="Hyperlink"/>
                 <w:noProof/>
               </w:rPr>
-              <w:t>Screen 1 - News</w:t>
+              <w:t>News List Screen</w:t>
             </w:r>
           </w:hyperlink>
         </w:p>
@@ -187,27 +191,13 @@
               <w:lang w:val="en-US"/>
             </w:rPr>
           </w:pPr>
-          <w:hyperlink w:anchor="_Toc520923670" w:history="1">
+          <w:hyperlink w:anchor="_Toc521016068" w:history="1">
             <w:r>
               <w:rPr>
                 <w:rStyle w:val="Hyperlink"/>
                 <w:noProof/>
               </w:rPr>
-              <w:t>Screen 2 - Fixtur</w:t>
-            </w:r>
-            <w:r>
-              <w:rPr>
-                <w:rStyle w:val="Hyperlink"/>
-                <w:noProof/>
-              </w:rPr>
-              <w:t>e</w:t>
-            </w:r>
-            <w:r>
-              <w:rPr>
-                <w:rStyle w:val="Hyperlink"/>
-                <w:noProof/>
-              </w:rPr>
-              <w:t>s</w:t>
+              <w:t>News Details Screen</w:t>
             </w:r>
           </w:hyperlink>
         </w:p>
@@ -226,27 +216,13 @@
               <w:lang w:val="en-US"/>
             </w:rPr>
           </w:pPr>
-          <w:hyperlink w:anchor="_Toc520923671" w:history="1">
+          <w:hyperlink w:anchor="_Toc521016069" w:history="1">
             <w:r>
               <w:rPr>
                 <w:rStyle w:val="Hyperlink"/>
                 <w:noProof/>
               </w:rPr>
-              <w:t>Screen 3 - Res</w:t>
-            </w:r>
-            <w:r>
-              <w:rPr>
-                <w:rStyle w:val="Hyperlink"/>
-                <w:noProof/>
-              </w:rPr>
-              <w:t>u</w:t>
-            </w:r>
-            <w:r>
-              <w:rPr>
-                <w:rStyle w:val="Hyperlink"/>
-                <w:noProof/>
-              </w:rPr>
-              <w:t>lts</w:t>
+              <w:t>Fixtures List Screen</w:t>
             </w:r>
           </w:hyperlink>
         </w:p>
@@ -265,27 +241,38 @@
               <w:lang w:val="en-US"/>
             </w:rPr>
           </w:pPr>
-          <w:hyperlink w:anchor="_Toc520923672" w:history="1">
+          <w:hyperlink w:anchor="_Toc521016070" w:history="1">
             <w:r>
               <w:rPr>
                 <w:rStyle w:val="Hyperlink"/>
                 <w:noProof/>
               </w:rPr>
-              <w:t>Screen 4 – Log Ta</w:t>
+              <w:t>Screen 3 - Results</w:t>
             </w:r>
+          </w:hyperlink>
+        </w:p>
+        <w:p>
+          <w:pPr>
+            <w:pStyle w:val="TOC2"/>
+            <w:tabs>
+              <w:tab w:val="right" w:leader="dot" w:pos="9350"/>
+            </w:tabs>
+            <w:rPr>
+              <w:rFonts w:asciiTheme="minorHAnsi" w:eastAsiaTheme="minorEastAsia" w:hAnsiTheme="minorHAnsi" w:cstheme="minorBidi"/>
+              <w:noProof/>
+              <w:color w:val="auto"/>
+              <w:sz w:val="24"/>
+              <w:szCs w:val="24"/>
+              <w:lang w:val="en-US"/>
+            </w:rPr>
+          </w:pPr>
+          <w:hyperlink w:anchor="_Toc521016071" w:history="1">
             <w:r>
               <w:rPr>
                 <w:rStyle w:val="Hyperlink"/>
                 <w:noProof/>
               </w:rPr>
-              <w:t>b</w:t>
-            </w:r>
-            <w:r>
-              <w:rPr>
-                <w:rStyle w:val="Hyperlink"/>
-                <w:noProof/>
-              </w:rPr>
-              <w:t>le</w:t>
+              <w:t>Screen 4 – Log Table</w:t>
             </w:r>
           </w:hyperlink>
         </w:p>
@@ -304,7 +291,7 @@
               <w:lang w:val="en-US"/>
             </w:rPr>
           </w:pPr>
-          <w:hyperlink w:anchor="_Toc520923673" w:history="1">
+          <w:hyperlink w:anchor="_Toc521016072" w:history="1">
             <w:r>
               <w:rPr>
                 <w:rStyle w:val="Hyperlink"/>
@@ -329,27 +316,13 @@
               <w:lang w:val="en-US"/>
             </w:rPr>
           </w:pPr>
-          <w:hyperlink w:anchor="_Toc520923674" w:history="1">
+          <w:hyperlink w:anchor="_Toc521016073" w:history="1">
             <w:r>
               <w:rPr>
                 <w:rStyle w:val="Hyperlink"/>
                 <w:noProof/>
               </w:rPr>
-              <w:t xml:space="preserve">How will your </w:t>
-            </w:r>
-            <w:r>
-              <w:rPr>
-                <w:rStyle w:val="Hyperlink"/>
-                <w:noProof/>
-              </w:rPr>
-              <w:t>a</w:t>
-            </w:r>
-            <w:r>
-              <w:rPr>
-                <w:rStyle w:val="Hyperlink"/>
-                <w:noProof/>
-              </w:rPr>
-              <w:t>pp handle data persistence?</w:t>
+              <w:t>Tool Requirements</w:t>
             </w:r>
           </w:hyperlink>
         </w:p>
@@ -368,7 +341,32 @@
               <w:lang w:val="en-US"/>
             </w:rPr>
           </w:pPr>
-          <w:hyperlink w:anchor="_Toc520923675" w:history="1">
+          <w:hyperlink w:anchor="_Toc521016074" w:history="1">
+            <w:r>
+              <w:rPr>
+                <w:rStyle w:val="Hyperlink"/>
+                <w:noProof/>
+              </w:rPr>
+              <w:t>How will your app handle data persistence?</w:t>
+            </w:r>
+          </w:hyperlink>
+        </w:p>
+        <w:p>
+          <w:pPr>
+            <w:pStyle w:val="TOC3"/>
+            <w:tabs>
+              <w:tab w:val="right" w:leader="dot" w:pos="9350"/>
+            </w:tabs>
+            <w:rPr>
+              <w:rFonts w:asciiTheme="minorHAnsi" w:eastAsiaTheme="minorEastAsia" w:hAnsiTheme="minorHAnsi" w:cstheme="minorBidi"/>
+              <w:noProof/>
+              <w:color w:val="auto"/>
+              <w:sz w:val="24"/>
+              <w:szCs w:val="24"/>
+              <w:lang w:val="en-US"/>
+            </w:rPr>
+          </w:pPr>
+          <w:hyperlink w:anchor="_Toc521016075" w:history="1">
             <w:r>
               <w:rPr>
                 <w:rStyle w:val="Hyperlink"/>
@@ -393,7 +391,7 @@
               <w:lang w:val="en-US"/>
             </w:rPr>
           </w:pPr>
-          <w:hyperlink w:anchor="_Toc520923676" w:history="1">
+          <w:hyperlink w:anchor="_Toc521016076" w:history="1">
             <w:r>
               <w:rPr>
                 <w:rStyle w:val="Hyperlink"/>
@@ -418,7 +416,7 @@
               <w:lang w:val="en-US"/>
             </w:rPr>
           </w:pPr>
-          <w:hyperlink w:anchor="_Toc520923677" w:history="1">
+          <w:hyperlink w:anchor="_Toc521016077" w:history="1">
             <w:r>
               <w:rPr>
                 <w:rStyle w:val="Hyperlink"/>
@@ -443,27 +441,13 @@
               <w:lang w:val="en-US"/>
             </w:rPr>
           </w:pPr>
-          <w:hyperlink w:anchor="_Toc520923678" w:history="1">
+          <w:hyperlink w:anchor="_Toc521016078" w:history="1">
             <w:r>
               <w:rPr>
                 <w:rStyle w:val="Hyperlink"/>
                 <w:noProof/>
               </w:rPr>
-              <w:t>Next Step</w:t>
-            </w:r>
-            <w:r>
-              <w:rPr>
-                <w:rStyle w:val="Hyperlink"/>
-                <w:noProof/>
-              </w:rPr>
-              <w:t>s</w:t>
-            </w:r>
-            <w:r>
-              <w:rPr>
-                <w:rStyle w:val="Hyperlink"/>
-                <w:noProof/>
-              </w:rPr>
-              <w:t>: Required Tasks</w:t>
+              <w:t>Required Tasks</w:t>
             </w:r>
           </w:hyperlink>
         </w:p>
@@ -482,7 +466,7 @@
               <w:lang w:val="en-US"/>
             </w:rPr>
           </w:pPr>
-          <w:hyperlink w:anchor="_Toc520923679" w:history="1">
+          <w:hyperlink w:anchor="_Toc521016079" w:history="1">
             <w:r>
               <w:rPr>
                 <w:rStyle w:val="Hyperlink"/>
@@ -507,27 +491,13 @@
               <w:lang w:val="en-US"/>
             </w:rPr>
           </w:pPr>
-          <w:hyperlink w:anchor="_Toc520923680" w:history="1">
+          <w:hyperlink w:anchor="_Toc521016080" w:history="1">
             <w:r>
               <w:rPr>
                 <w:rStyle w:val="Hyperlink"/>
                 <w:noProof/>
               </w:rPr>
-              <w:t>Task 2: Implemen</w:t>
-            </w:r>
-            <w:r>
-              <w:rPr>
-                <w:rStyle w:val="Hyperlink"/>
-                <w:noProof/>
-              </w:rPr>
-              <w:t>t</w:t>
-            </w:r>
-            <w:r>
-              <w:rPr>
-                <w:rStyle w:val="Hyperlink"/>
-                <w:noProof/>
-              </w:rPr>
-              <w:t xml:space="preserve"> UI for Each Activity and Fragment</w:t>
+              <w:t>Task 2: Implement UI for Each Activity and Fragment</w:t>
             </w:r>
           </w:hyperlink>
         </w:p>
@@ -546,7 +516,7 @@
               <w:lang w:val="en-US"/>
             </w:rPr>
           </w:pPr>
-          <w:hyperlink w:anchor="_Toc520923681" w:history="1">
+          <w:hyperlink w:anchor="_Toc521016081" w:history="1">
             <w:r>
               <w:rPr>
                 <w:rStyle w:val="Hyperlink"/>
@@ -571,7 +541,7 @@
               <w:lang w:val="en-US"/>
             </w:rPr>
           </w:pPr>
-          <w:hyperlink w:anchor="_Toc520923682" w:history="1">
+          <w:hyperlink w:anchor="_Toc521016082" w:history="1">
             <w:r>
               <w:rPr>
                 <w:rStyle w:val="Hyperlink"/>
@@ -658,26 +628,45 @@
       </w:pPr>
       <w:bookmarkStart w:id="0" w:name="_cq54i03ftkcu" w:colFirst="0" w:colLast="0"/>
       <w:bookmarkEnd w:id="0"/>
-      <w:proofErr w:type="spellStart"/>
-      <w:r>
-        <w:rPr>
-          <w:color w:val="000000" w:themeColor="text1"/>
-        </w:rPr>
+    </w:p>
+    <w:p/>
+    <w:p/>
+    <w:p/>
+    <w:p/>
+    <w:p/>
+    <w:p/>
+    <w:p>
+      <w:pPr>
+        <w:pStyle w:val="Title"/>
+        <w:spacing w:line="360" w:lineRule="auto"/>
+        <w:jc w:val="center"/>
+        <w:rPr>
+          <w:b/>
+          <w:color w:val="000000" w:themeColor="text1"/>
+        </w:rPr>
+      </w:pPr>
+      <w:r>
+        <w:rPr>
+          <w:b/>
+          <w:color w:val="000000" w:themeColor="text1"/>
+        </w:rPr>
+        <w:lastRenderedPageBreak/>
         <w:t>Diski</w:t>
       </w:r>
-      <w:proofErr w:type="spellEnd"/>
     </w:p>
     <w:p>
       <w:pPr>
         <w:pStyle w:val="Heading1"/>
         <w:jc w:val="both"/>
         <w:rPr>
-          <w:color w:val="000000" w:themeColor="text1"/>
-        </w:rPr>
-      </w:pPr>
-      <w:bookmarkStart w:id="1" w:name="_Toc520923665"/>
-      <w:r>
-        <w:rPr>
+          <w:b/>
+          <w:color w:val="000000" w:themeColor="text1"/>
+        </w:rPr>
+      </w:pPr>
+      <w:bookmarkStart w:id="1" w:name="_Toc521016063"/>
+      <w:r>
+        <w:rPr>
+          <w:b/>
           <w:color w:val="000000" w:themeColor="text1"/>
         </w:rPr>
         <w:t>Description</w:t>
@@ -685,6 +674,7 @@
       <w:bookmarkEnd w:id="1"/>
       <w:r>
         <w:rPr>
+          <w:b/>
           <w:color w:val="000000" w:themeColor="text1"/>
         </w:rPr>
         <w:t xml:space="preserve"> </w:t>
@@ -700,36 +690,31 @@
     </w:p>
     <w:p>
       <w:pPr>
-        <w:jc w:val="both"/>
-        <w:rPr>
-          <w:color w:val="000000" w:themeColor="text1"/>
-        </w:rPr>
-      </w:pPr>
-      <w:proofErr w:type="spellStart"/>
-      <w:r>
-        <w:rPr>
-          <w:color w:val="000000" w:themeColor="text1"/>
-        </w:rPr>
-        <w:t>Diski</w:t>
-      </w:r>
-      <w:proofErr w:type="spellEnd"/>
-      <w:r>
-        <w:rPr>
-          <w:color w:val="000000" w:themeColor="text1"/>
-        </w:rPr>
-        <w:t xml:space="preserve"> is a mobile app that provides users with real time updates about anything related to soccer in South Africa. It mainly focuses on the Premier Soccer League (PSL), providing real time news feeds, live score updates, fixtures and results as well as the latest league table standings.</w:t>
-      </w:r>
-    </w:p>
-    <w:p>
-      <w:pPr>
-        <w:jc w:val="both"/>
-        <w:rPr>
-          <w:color w:val="000000" w:themeColor="text1"/>
-        </w:rPr>
-      </w:pPr>
-    </w:p>
-    <w:p>
-      <w:pPr>
+        <w:spacing w:line="360" w:lineRule="auto"/>
+        <w:jc w:val="both"/>
+        <w:rPr>
+          <w:color w:val="000000" w:themeColor="text1"/>
+        </w:rPr>
+      </w:pPr>
+      <w:r>
+        <w:rPr>
+          <w:color w:val="000000" w:themeColor="text1"/>
+        </w:rPr>
+        <w:t>Diski is a mobile app that provides users with real time updates about anything related to soccer in South Africa. It mainly focuses on the Premier Soccer League (PSL), providing real time news feeds, live score updates, fixtures and results as well as the latest league table standings.</w:t>
+      </w:r>
+    </w:p>
+    <w:p>
+      <w:pPr>
+        <w:spacing w:line="240" w:lineRule="auto"/>
+        <w:jc w:val="both"/>
+        <w:rPr>
+          <w:color w:val="000000" w:themeColor="text1"/>
+        </w:rPr>
+      </w:pPr>
+    </w:p>
+    <w:p>
+      <w:pPr>
+        <w:spacing w:line="360" w:lineRule="auto"/>
         <w:jc w:val="both"/>
         <w:rPr>
           <w:color w:val="000000" w:themeColor="text1"/>
@@ -763,7 +748,6 @@
         <w:rPr>
           <w:color w:val="000000" w:themeColor="text1"/>
         </w:rPr>
-        <w:lastRenderedPageBreak/>
         <w:t xml:space="preserve">morning </w:t>
       </w:r>
       <w:r>
@@ -812,21 +796,7 @@
         <w:rPr>
           <w:color w:val="000000" w:themeColor="text1"/>
         </w:rPr>
-        <w:t xml:space="preserve">specific time for a TV or radio programme to find out what transpired in a specific match of their interest. Some may even go online to read about it which is arguably the best approach to find the latest news of one’s interest. The </w:t>
-      </w:r>
-      <w:proofErr w:type="spellStart"/>
-      <w:r>
-        <w:rPr>
-          <w:color w:val="000000" w:themeColor="text1"/>
-        </w:rPr>
-        <w:t>Diski</w:t>
-      </w:r>
-      <w:proofErr w:type="spellEnd"/>
-      <w:r>
-        <w:rPr>
-          <w:color w:val="000000" w:themeColor="text1"/>
-        </w:rPr>
-        <w:t xml:space="preserve"> app provides real time information so the user does not have to wait for a specific time to get information or even go online to search for soccer related information. The app provides the user with information to the user as it happens.</w:t>
+        <w:t>specific time for a TV or radio programme to find out what transpired in a specific match of their interest. Some may even go online to read about it which is arguably the best approach to find the latest news of one’s interest. The Diski app provides real time information so the user does not have to wait for a specific time to get information or even go online to search for soccer related information. The app provides the user with information to the user as it happens.</w:t>
       </w:r>
     </w:p>
     <w:p>
@@ -834,12 +804,14 @@
         <w:pStyle w:val="Heading1"/>
         <w:jc w:val="both"/>
         <w:rPr>
-          <w:color w:val="000000" w:themeColor="text1"/>
-        </w:rPr>
-      </w:pPr>
-      <w:bookmarkStart w:id="2" w:name="_Toc520923666"/>
-      <w:r>
-        <w:rPr>
+          <w:b/>
+          <w:color w:val="000000" w:themeColor="text1"/>
+        </w:rPr>
+      </w:pPr>
+      <w:bookmarkStart w:id="2" w:name="_Toc521016064"/>
+      <w:r>
+        <w:rPr>
+          <w:b/>
           <w:color w:val="000000" w:themeColor="text1"/>
         </w:rPr>
         <w:t>Intended User</w:t>
@@ -856,6 +828,7 @@
     </w:p>
     <w:p>
       <w:pPr>
+        <w:spacing w:line="360" w:lineRule="auto"/>
         <w:jc w:val="both"/>
         <w:rPr>
           <w:color w:val="000000" w:themeColor="text1"/>
@@ -882,29 +855,17 @@
     </w:p>
     <w:p>
       <w:pPr>
-        <w:jc w:val="both"/>
-        <w:rPr>
-          <w:color w:val="000000" w:themeColor="text1"/>
-        </w:rPr>
-      </w:pPr>
-      <w:r>
-        <w:rPr>
-          <w:color w:val="000000" w:themeColor="text1"/>
-        </w:rPr>
-        <w:t>.</w:t>
-      </w:r>
-    </w:p>
-    <w:p>
-      <w:pPr>
         <w:pStyle w:val="Heading1"/>
         <w:jc w:val="both"/>
         <w:rPr>
-          <w:color w:val="000000" w:themeColor="text1"/>
-        </w:rPr>
-      </w:pPr>
-      <w:bookmarkStart w:id="3" w:name="_Toc520923667"/>
-      <w:r>
-        <w:rPr>
+          <w:b/>
+          <w:color w:val="000000" w:themeColor="text1"/>
+        </w:rPr>
+      </w:pPr>
+      <w:bookmarkStart w:id="3" w:name="_Toc521016065"/>
+      <w:r>
+        <w:rPr>
+          <w:b/>
           <w:color w:val="000000" w:themeColor="text1"/>
         </w:rPr>
         <w:t>Features</w:t>
@@ -925,6 +886,7 @@
           <w:ilvl w:val="0"/>
           <w:numId w:val="1"/>
         </w:numPr>
+        <w:spacing w:line="360" w:lineRule="auto"/>
         <w:ind w:left="360"/>
         <w:contextualSpacing/>
         <w:jc w:val="both"/>
@@ -934,9 +896,29 @@
       </w:pPr>
       <w:r>
         <w:rPr>
+          <w:b/>
           <w:color w:val="000000" w:themeColor="text1"/>
         </w:rPr>
         <w:t>News Feeds</w:t>
+      </w:r>
+      <w:r>
+        <w:rPr>
+          <w:color w:val="000000" w:themeColor="text1"/>
+        </w:rPr>
+        <w:t xml:space="preserve"> </w:t>
+      </w:r>
+      <w:r>
+        <w:rPr>
+          <w:b/>
+          <w:color w:val="000000" w:themeColor="text1"/>
+        </w:rPr>
+        <w:t>–</w:t>
+      </w:r>
+      <w:r>
+        <w:rPr>
+          <w:color w:val="000000" w:themeColor="text1"/>
+        </w:rPr>
+        <w:t xml:space="preserve"> the news feeds feature provides soccer news feeds to the user. The user will be able to select an article from a list of articles to display its full content allowing the user to read the story.</w:t>
       </w:r>
     </w:p>
     <w:p>
@@ -945,18 +927,40 @@
           <w:ilvl w:val="0"/>
           <w:numId w:val="1"/>
         </w:numPr>
+        <w:spacing w:line="360" w:lineRule="auto"/>
         <w:ind w:left="360"/>
         <w:contextualSpacing/>
         <w:jc w:val="both"/>
         <w:rPr>
-          <w:color w:val="000000" w:themeColor="text1"/>
-        </w:rPr>
-      </w:pPr>
-      <w:r>
-        <w:rPr>
+          <w:b/>
+          <w:color w:val="000000" w:themeColor="text1"/>
+        </w:rPr>
+      </w:pPr>
+      <w:r>
+        <w:rPr>
+          <w:b/>
           <w:color w:val="000000" w:themeColor="text1"/>
         </w:rPr>
         <w:t>Match Fixtures</w:t>
+      </w:r>
+      <w:r>
+        <w:rPr>
+          <w:b/>
+          <w:color w:val="000000" w:themeColor="text1"/>
+        </w:rPr>
+        <w:t xml:space="preserve"> – </w:t>
+      </w:r>
+      <w:r>
+        <w:rPr>
+          <w:color w:val="000000" w:themeColor="text1"/>
+        </w:rPr>
+        <w:t>this feature provides the</w:t>
+      </w:r>
+      <w:r>
+        <w:rPr>
+          <w:color w:val="000000" w:themeColor="text1"/>
+        </w:rPr>
+        <w:t xml:space="preserve"> user will a list of fixtures for different competitions.</w:t>
       </w:r>
     </w:p>
     <w:p>
@@ -965,18 +969,34 @@
           <w:ilvl w:val="0"/>
           <w:numId w:val="1"/>
         </w:numPr>
+        <w:spacing w:line="360" w:lineRule="auto"/>
         <w:ind w:left="360"/>
         <w:contextualSpacing/>
         <w:jc w:val="both"/>
         <w:rPr>
-          <w:color w:val="000000" w:themeColor="text1"/>
-        </w:rPr>
-      </w:pPr>
-      <w:r>
-        <w:rPr>
+          <w:b/>
+          <w:color w:val="000000" w:themeColor="text1"/>
+        </w:rPr>
+      </w:pPr>
+      <w:r>
+        <w:rPr>
+          <w:b/>
           <w:color w:val="000000" w:themeColor="text1"/>
         </w:rPr>
         <w:t>Match Results</w:t>
+      </w:r>
+      <w:r>
+        <w:rPr>
+          <w:b/>
+          <w:color w:val="000000" w:themeColor="text1"/>
+        </w:rPr>
+        <w:t xml:space="preserve"> – </w:t>
+      </w:r>
+      <w:r>
+        <w:rPr>
+          <w:color w:val="000000" w:themeColor="text1"/>
+        </w:rPr>
+        <w:t>the match results feature provides the user with a list of match results, display the scores between two teams that we playing against each other.</w:t>
       </w:r>
     </w:p>
     <w:p>
@@ -985,31 +1005,63 @@
           <w:ilvl w:val="0"/>
           <w:numId w:val="1"/>
         </w:numPr>
+        <w:spacing w:line="360" w:lineRule="auto"/>
         <w:ind w:left="360"/>
         <w:contextualSpacing/>
         <w:jc w:val="both"/>
         <w:rPr>
-          <w:color w:val="000000" w:themeColor="text1"/>
-        </w:rPr>
-      </w:pPr>
-      <w:r>
-        <w:rPr>
+          <w:b/>
+          <w:color w:val="000000" w:themeColor="text1"/>
+        </w:rPr>
+      </w:pPr>
+      <w:r>
+        <w:rPr>
+          <w:b/>
           <w:color w:val="000000" w:themeColor="text1"/>
         </w:rPr>
         <w:t>League Table Standing</w:t>
       </w:r>
+      <w:r>
+        <w:rPr>
+          <w:b/>
+          <w:color w:val="000000" w:themeColor="text1"/>
+        </w:rPr>
+        <w:t xml:space="preserve"> </w:t>
+      </w:r>
+      <w:r>
+        <w:rPr>
+          <w:b/>
+          <w:color w:val="000000" w:themeColor="text1"/>
+        </w:rPr>
+        <w:t>–</w:t>
+      </w:r>
+      <w:r>
+        <w:rPr>
+          <w:b/>
+          <w:color w:val="000000" w:themeColor="text1"/>
+        </w:rPr>
+        <w:t xml:space="preserve"> </w:t>
+      </w:r>
+      <w:r>
+        <w:rPr>
+          <w:color w:val="000000" w:themeColor="text1"/>
+        </w:rPr>
+        <w:t>displays the log table detailing the games played, wins, loses, draws as well as the total points each team in the league has.</w:t>
+      </w:r>
     </w:p>
     <w:p>
       <w:pPr>
         <w:pStyle w:val="Heading1"/>
         <w:jc w:val="both"/>
         <w:rPr>
-          <w:color w:val="000000" w:themeColor="text1"/>
-        </w:rPr>
-      </w:pPr>
-      <w:bookmarkStart w:id="4" w:name="_Toc520923668"/>
-      <w:r>
-        <w:rPr>
+          <w:b/>
+          <w:color w:val="000000" w:themeColor="text1"/>
+        </w:rPr>
+      </w:pPr>
+      <w:bookmarkStart w:id="4" w:name="_Toc521016066"/>
+      <w:r>
+        <w:rPr>
+          <w:b/>
           <w:color w:val="000000" w:themeColor="text1"/>
         </w:rPr>
         <w:lastRenderedPageBreak/>
@@ -1025,34 +1077,154 @@
           <w:color w:val="000000" w:themeColor="text1"/>
         </w:rPr>
       </w:pPr>
-      <w:bookmarkStart w:id="5" w:name="_Toc520923669"/>
+      <w:bookmarkStart w:id="5" w:name="_Toc521016067"/>
+      <w:r>
+        <w:rPr>
+          <w:color w:val="000000" w:themeColor="text1"/>
+        </w:rPr>
+        <w:t>News</w:t>
+      </w:r>
+      <w:r>
+        <w:rPr>
+          <w:color w:val="000000" w:themeColor="text1"/>
+        </w:rPr>
+        <w:t xml:space="preserve"> List Screen</w:t>
+      </w:r>
+      <w:bookmarkEnd w:id="5"/>
+    </w:p>
+    <w:p>
+      <w:pPr>
+        <w:jc w:val="both"/>
+        <w:rPr>
+          <w:color w:val="000000" w:themeColor="text1"/>
+        </w:rPr>
+      </w:pPr>
       <w:r>
         <w:rPr>
           <w:noProof/>
           <w:color w:val="000000" w:themeColor="text1"/>
         </w:rPr>
+        <mc:AlternateContent>
+          <mc:Choice Requires="wps">
+            <w:drawing>
+              <wp:anchor distT="0" distB="0" distL="114300" distR="114300" simplePos="0" relativeHeight="251660288" behindDoc="0" locked="0" layoutInCell="1" allowOverlap="1">
+                <wp:simplePos x="0" y="0"/>
+                <wp:positionH relativeFrom="column">
+                  <wp:posOffset>2431300</wp:posOffset>
+                </wp:positionH>
+                <wp:positionV relativeFrom="paragraph">
+                  <wp:posOffset>1278890</wp:posOffset>
+                </wp:positionV>
+                <wp:extent cx="3837709" cy="824345"/>
+                <wp:effectExtent l="0" t="0" r="10795" b="13970"/>
+                <wp:wrapNone/>
+                <wp:docPr id="10" name="Text Box 10"/>
+                <wp:cNvGraphicFramePr/>
+                <a:graphic xmlns:a="http://schemas.openxmlformats.org/drawingml/2006/main">
+                  <a:graphicData uri="http://schemas.microsoft.com/office/word/2010/wordprocessingShape">
+                    <wps:wsp>
+                      <wps:cNvSpPr txBox="1"/>
+                      <wps:spPr>
+                        <a:xfrm>
+                          <a:off x="0" y="0"/>
+                          <a:ext cx="3837709" cy="824345"/>
+                        </a:xfrm>
+                        <a:prstGeom prst="rect">
+                          <a:avLst/>
+                        </a:prstGeom>
+                        <a:solidFill>
+                          <a:schemeClr val="lt1"/>
+                        </a:solidFill>
+                        <a:ln w="6350">
+                          <a:solidFill>
+                            <a:prstClr val="black"/>
+                          </a:solidFill>
+                        </a:ln>
+                      </wps:spPr>
+                      <wps:txbx>
+                        <w:txbxContent>
+                          <w:p>
+                            <w:pPr>
+                              <w:jc w:val="both"/>
+                              <w:rPr>
+                                <w:color w:val="000000" w:themeColor="text1"/>
+                              </w:rPr>
+                            </w:pPr>
+                            <w:r>
+                              <w:rPr>
+                                <w:color w:val="000000" w:themeColor="text1"/>
+                              </w:rPr>
+                              <w:t>The news list screen is the land screen. When the user launches the app, they will be presented with the screen. The user can then click on the news cards to read the entire story.</w:t>
+                            </w:r>
+                          </w:p>
+                          <w:p/>
+                        </w:txbxContent>
+                      </wps:txbx>
+                      <wps:bodyPr rot="0" spcFirstLastPara="0" vertOverflow="overflow" horzOverflow="overflow" vert="horz" wrap="square" lIns="91440" tIns="45720" rIns="91440" bIns="45720" numCol="1" spcCol="0" rtlCol="0" fromWordArt="0" anchor="t" anchorCtr="0" forceAA="0" compatLnSpc="1">
+                        <a:prstTxWarp prst="textNoShape">
+                          <a:avLst/>
+                        </a:prstTxWarp>
+                        <a:noAutofit/>
+                      </wps:bodyPr>
+                    </wps:wsp>
+                  </a:graphicData>
+                </a:graphic>
+                <wp14:sizeRelV relativeFrom="margin">
+                  <wp14:pctHeight>0</wp14:pctHeight>
+                </wp14:sizeRelV>
+              </wp:anchor>
+            </w:drawing>
+          </mc:Choice>
+          <mc:Fallback>
+            <w:pict>
+              <v:shapetype id="_x0000_t202" coordsize="21600,21600" o:spt="202" path="m,l,21600r21600,l21600,xe">
+                <v:stroke joinstyle="miter"/>
+                <v:path gradientshapeok="t" o:connecttype="rect"/>
+              </v:shapetype>
+              <v:shape id="Text Box 10" o:spid="_x0000_s1026" type="#_x0000_t202" style="position:absolute;left:0;text-align:left;margin-left:191.45pt;margin-top:100.7pt;width:302.2pt;height:64.9pt;z-index:251660288;visibility:visible;mso-wrap-style:square;mso-height-percent:0;mso-wrap-distance-left:9pt;mso-wrap-distance-top:0;mso-wrap-distance-right:9pt;mso-wrap-distance-bottom:0;mso-position-horizontal:absolute;mso-position-horizontal-relative:text;mso-position-vertical:absolute;mso-position-vertical-relative:text;mso-height-percent:0;mso-height-relative:margin;v-text-anchor:top" o:gfxdata="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" fillcolor="white [3201]" strokeweight=".5pt">
+                <v:textbox>
+                  <w:txbxContent>
+                    <w:p>
+                      <w:pPr>
+                        <w:jc w:val="both"/>
+                        <w:rPr>
+                          <w:color w:val="000000" w:themeColor="text1"/>
+                        </w:rPr>
+                      </w:pPr>
+                      <w:r>
+                        <w:rPr>
+                          <w:color w:val="000000" w:themeColor="text1"/>
+                        </w:rPr>
+                        <w:t>The news list screen is the land screen. When the user launches the app, they will be presented with the screen. The user can then click on the news cards to read the entire story.</w:t>
+                      </w:r>
+                    </w:p>
+                    <w:p/>
+                  </w:txbxContent>
+                </v:textbox>
+              </v:shape>
+            </w:pict>
+          </mc:Fallback>
+        </mc:AlternateContent>
+      </w:r>
+      <w:r>
+        <w:rPr>
+          <w:noProof/>
+          <w:color w:val="000000" w:themeColor="text1"/>
+        </w:rPr>
         <w:drawing>
-          <wp:anchor distT="0" distB="0" distL="114300" distR="114300" simplePos="0" relativeHeight="251658240" behindDoc="0" locked="0" layoutInCell="1" allowOverlap="1">
-            <wp:simplePos x="0" y="0"/>
-            <wp:positionH relativeFrom="margin">
-              <wp:posOffset>3484072</wp:posOffset>
-            </wp:positionH>
-            <wp:positionV relativeFrom="margin">
-              <wp:posOffset>3051579</wp:posOffset>
-            </wp:positionV>
-            <wp:extent cx="2403475" cy="3954780"/>
-            <wp:effectExtent l="0" t="0" r="0" b="0"/>
-            <wp:wrapSquare wrapText="bothSides"/>
-            <wp:docPr id="5" name="Picture 5"/>
+          <wp:inline distT="114300" distB="114300" distL="114300" distR="114300" wp14:anchorId="21170C86" wp14:editId="0C4838FD">
+            <wp:extent cx="2304288" cy="3554405"/>
+            <wp:effectExtent l="0" t="0" r="0" b="1905"/>
+            <wp:docPr id="1" name="image2.png"/>
             <wp:cNvGraphicFramePr>
-              <a:graphicFrameLocks xmlns:a="http://schemas.openxmlformats.org/drawingml/2006/main" noChangeAspect="1"/>
+              <a:graphicFrameLocks xmlns:a="http://schemas.openxmlformats.org/drawingml/2006/main"/>
             </wp:cNvGraphicFramePr>
             <a:graphic xmlns:a="http://schemas.openxmlformats.org/drawingml/2006/main">
               <a:graphicData uri="http://schemas.openxmlformats.org/drawingml/2006/picture">
                 <pic:pic xmlns:pic="http://schemas.openxmlformats.org/drawingml/2006/picture">
                   <pic:nvPicPr>
-                    <pic:cNvPr id="5" name="Screenshot_1533152568.png"/>
-                    <pic:cNvPicPr/>
+                    <pic:cNvPr id="0" name="image2.png" descr="p0-screen.png"/>
+                    <pic:cNvPicPr preferRelativeResize="0"/>
                   </pic:nvPicPr>
                   <pic:blipFill>
                     <a:blip r:embed="rId7">
@@ -1069,7 +1241,81 @@
                   <pic:spPr>
                     <a:xfrm>
                       <a:off x="0" y="0"/>
-                      <a:ext cx="2403475" cy="3954780"/>
+                      <a:ext cx="2304288" cy="3554405"/>
+                    </a:xfrm>
+                    <a:prstGeom prst="rect">
+                      <a:avLst/>
+                    </a:prstGeom>
+                    <a:ln/>
+                  </pic:spPr>
+                </pic:pic>
+              </a:graphicData>
+            </a:graphic>
+          </wp:inline>
+        </w:drawing>
+      </w:r>
+    </w:p>
+    <w:p>
+      <w:pPr>
+        <w:jc w:val="both"/>
+        <w:rPr>
+          <w:color w:val="000000" w:themeColor="text1"/>
+        </w:rPr>
+      </w:pPr>
+    </w:p>
+    <w:p>
+      <w:pPr>
+        <w:pStyle w:val="Heading2"/>
+        <w:jc w:val="both"/>
+        <w:rPr>
+          <w:color w:val="000000" w:themeColor="text1"/>
+        </w:rPr>
+      </w:pPr>
+      <w:bookmarkStart w:id="6" w:name="_Toc521016068"/>
+      <w:r>
+        <w:rPr>
+          <w:noProof/>
+          <w:color w:val="000000" w:themeColor="text1"/>
+        </w:rPr>
+        <w:drawing>
+          <wp:anchor distT="0" distB="0" distL="114300" distR="114300" simplePos="0" relativeHeight="251658240" behindDoc="0" locked="0" layoutInCell="1" allowOverlap="1">
+            <wp:simplePos x="0" y="0"/>
+            <wp:positionH relativeFrom="margin">
+              <wp:posOffset>0</wp:posOffset>
+            </wp:positionH>
+            <wp:positionV relativeFrom="margin">
+              <wp:posOffset>4723765</wp:posOffset>
+            </wp:positionV>
+            <wp:extent cx="2304288" cy="3791898"/>
+            <wp:effectExtent l="0" t="0" r="0" b="5715"/>
+            <wp:wrapSquare wrapText="bothSides"/>
+            <wp:docPr id="5" name="Picture 5"/>
+            <wp:cNvGraphicFramePr>
+              <a:graphicFrameLocks xmlns:a="http://schemas.openxmlformats.org/drawingml/2006/main" noChangeAspect="1"/>
+            </wp:cNvGraphicFramePr>
+            <a:graphic xmlns:a="http://schemas.openxmlformats.org/drawingml/2006/main">
+              <a:graphicData uri="http://schemas.openxmlformats.org/drawingml/2006/picture">
+                <pic:pic xmlns:pic="http://schemas.openxmlformats.org/drawingml/2006/picture">
+                  <pic:nvPicPr>
+                    <pic:cNvPr id="5" name="Screenshot_1533152568.png"/>
+                    <pic:cNvPicPr/>
+                  </pic:nvPicPr>
+                  <pic:blipFill>
+                    <a:blip r:embed="rId8">
+                      <a:extLst>
+                        <a:ext uri="{28A0092B-C50C-407E-A947-70E740481C1C}">
+                          <a14:useLocalDpi xmlns:a14="http://schemas.microsoft.com/office/drawing/2010/main" val="0"/>
+                        </a:ext>
+                      </a:extLst>
+                    </a:blip>
+                    <a:stretch>
+                      <a:fillRect/>
+                    </a:stretch>
+                  </pic:blipFill>
+                  <pic:spPr>
+                    <a:xfrm>
+                      <a:off x="0" y="0"/>
+                      <a:ext cx="2304288" cy="3791898"/>
                     </a:xfrm>
                     <a:prstGeom prst="rect">
                       <a:avLst/>
@@ -1091,15 +1337,57 @@
         <w:rPr>
           <w:color w:val="000000" w:themeColor="text1"/>
         </w:rPr>
-        <w:t>Screen 1</w:t>
-      </w:r>
-      <w:r>
-        <w:rPr>
-          <w:color w:val="000000" w:themeColor="text1"/>
-        </w:rPr>
-        <w:t xml:space="preserve"> - News</w:t>
-      </w:r>
-      <w:bookmarkEnd w:id="5"/>
+        <w:t>News Details Screen</w:t>
+      </w:r>
+      <w:bookmarkEnd w:id="6"/>
+    </w:p>
+    <w:p>
+      <w:pPr>
+        <w:jc w:val="both"/>
+        <w:rPr>
+          <w:color w:val="000000" w:themeColor="text1"/>
+        </w:rPr>
+      </w:pPr>
+    </w:p>
+    <w:p>
+      <w:pPr>
+        <w:jc w:val="both"/>
+        <w:rPr>
+          <w:color w:val="000000" w:themeColor="text1"/>
+        </w:rPr>
+      </w:pPr>
+    </w:p>
+    <w:p>
+      <w:pPr>
+        <w:jc w:val="both"/>
+        <w:rPr>
+          <w:color w:val="000000" w:themeColor="text1"/>
+        </w:rPr>
+      </w:pPr>
+    </w:p>
+    <w:p>
+      <w:pPr>
+        <w:jc w:val="both"/>
+        <w:rPr>
+          <w:color w:val="000000" w:themeColor="text1"/>
+        </w:rPr>
+      </w:pPr>
+    </w:p>
+    <w:p>
+      <w:pPr>
+        <w:jc w:val="both"/>
+        <w:rPr>
+          <w:color w:val="000000" w:themeColor="text1"/>
+        </w:rPr>
+      </w:pPr>
+    </w:p>
+    <w:p>
+      <w:pPr>
+        <w:jc w:val="both"/>
+        <w:rPr>
+          <w:color w:val="000000" w:themeColor="text1"/>
+        </w:rPr>
+      </w:pPr>
     </w:p>
     <w:p>
       <w:pPr>
@@ -1116,269 +1404,252 @@
         <mc:AlternateContent>
           <mc:Choice Requires="wps">
             <w:drawing>
-              <wp:anchor distT="0" distB="0" distL="114300" distR="114300" simplePos="0" relativeHeight="251661312" behindDoc="0" locked="0" layoutInCell="1" allowOverlap="1" wp14:anchorId="1B6F749D" wp14:editId="1DD96A5A">
+              <wp:anchor distT="0" distB="0" distL="114300" distR="114300" simplePos="0" relativeHeight="251662336" behindDoc="0" locked="0" layoutInCell="1" allowOverlap="1" wp14:anchorId="1342A889" wp14:editId="7F483934">
                 <wp:simplePos x="0" y="0"/>
                 <wp:positionH relativeFrom="column">
-                  <wp:posOffset>2645468</wp:posOffset>
+                  <wp:posOffset>2528455</wp:posOffset>
                 </wp:positionH>
                 <wp:positionV relativeFrom="paragraph">
-                  <wp:posOffset>2386965</wp:posOffset>
+                  <wp:posOffset>166485</wp:posOffset>
                 </wp:positionV>
-                <wp:extent cx="651164" cy="0"/>
-                <wp:effectExtent l="0" t="88900" r="73025" b="88900"/>
+                <wp:extent cx="3837709" cy="471055"/>
+                <wp:effectExtent l="0" t="0" r="10795" b="12065"/>
                 <wp:wrapNone/>
-                <wp:docPr id="9" name="Straight Arrow Connector 9"/>
+                <wp:docPr id="11" name="Text Box 11"/>
                 <wp:cNvGraphicFramePr/>
                 <a:graphic xmlns:a="http://schemas.openxmlformats.org/drawingml/2006/main">
                   <a:graphicData uri="http://schemas.microsoft.com/office/word/2010/wordprocessingShape">
                     <wps:wsp>
-                      <wps:cNvCnPr/>
+                      <wps:cNvSpPr txBox="1"/>
                       <wps:spPr>
                         <a:xfrm>
                           <a:off x="0" y="0"/>
-                          <a:ext cx="651164" cy="0"/>
+                          <a:ext cx="3837709" cy="471055"/>
                         </a:xfrm>
-                        <a:prstGeom prst="straightConnector1">
+                        <a:prstGeom prst="rect">
                           <a:avLst/>
                         </a:prstGeom>
-                        <a:ln w="19050">
+                        <a:solidFill>
+                          <a:schemeClr val="lt1"/>
+                        </a:solidFill>
+                        <a:ln w="6350">
                           <a:solidFill>
-                            <a:srgbClr val="FF0000"/>
+                            <a:prstClr val="black"/>
                           </a:solidFill>
-                          <a:headEnd type="triangle" w="lg" len="lg"/>
-                          <a:tailEnd type="oval" w="lg" len="lg"/>
                         </a:ln>
                       </wps:spPr>
-                      <wps:style>
-                        <a:lnRef idx="1">
-                          <a:schemeClr val="accent2"/>
-                        </a:lnRef>
-                        <a:fillRef idx="0">
-                          <a:schemeClr val="accent2"/>
-                        </a:fillRef>
-                        <a:effectRef idx="0">
-                          <a:schemeClr val="accent2"/>
-                        </a:effectRef>
-                        <a:fontRef idx="minor">
-                          <a:schemeClr val="tx1"/>
-                        </a:fontRef>
-                      </wps:style>
-                      <wps:bodyPr/>
+                      <wps:txbx>
+                        <w:txbxContent>
+                          <w:p>
+                            <w:pPr>
+                              <w:jc w:val="both"/>
+                              <w:rPr>
+                                <w:color w:val="000000" w:themeColor="text1"/>
+                              </w:rPr>
+                            </w:pPr>
+                            <w:r>
+                              <w:rPr>
+                                <w:color w:val="000000" w:themeColor="text1"/>
+                              </w:rPr>
+                              <w:t xml:space="preserve">The </w:t>
+                            </w:r>
+                            <w:r>
+                              <w:rPr>
+                                <w:color w:val="000000" w:themeColor="text1"/>
+                              </w:rPr>
+                              <w:t>news details screen displays the entire story of the article that was selected from the news list screen.</w:t>
+                            </w:r>
+                          </w:p>
+                          <w:p/>
+                        </w:txbxContent>
+                      </wps:txbx>
+                      <wps:bodyPr rot="0" spcFirstLastPara="0" vertOverflow="overflow" horzOverflow="overflow" vert="horz" wrap="square" lIns="91440" tIns="45720" rIns="91440" bIns="45720" numCol="1" spcCol="0" rtlCol="0" fromWordArt="0" anchor="t" anchorCtr="0" forceAA="0" compatLnSpc="1">
+                        <a:prstTxWarp prst="textNoShape">
+                          <a:avLst/>
+                        </a:prstTxWarp>
+                        <a:noAutofit/>
+                      </wps:bodyPr>
                     </wps:wsp>
                   </a:graphicData>
                 </a:graphic>
+                <wp14:sizeRelV relativeFrom="margin">
+                  <wp14:pctHeight>0</wp14:pctHeight>
+                </wp14:sizeRelV>
               </wp:anchor>
             </w:drawing>
           </mc:Choice>
           <mc:Fallback>
             <w:pict>
-              <v:shapetype w14:anchorId="526ED628" id="_x0000_t32" coordsize="21600,21600" o:spt="32" o:oned="t" path="m,l21600,21600e" filled="f">
-                <v:path arrowok="t" fillok="f" o:connecttype="none"/>
-                <o:lock v:ext="edit" shapetype="t"/>
-              </v:shapetype>
-              <v:shape id="Straight Arrow Connector 9" o:spid="_x0000_s1026" type="#_x0000_t32" style="position:absolute;margin-left:208.3pt;margin-top:187.95pt;width:51.25pt;height:0;z-index:251661312;visibility:visible;mso-wrap-style:square;mso-wrap-distance-left:9pt;mso-wrap-distance-top:0;mso-wrap-distance-right:9pt;mso-wrap-distance-bottom:0;mso-position-horizontal:absolute;mso-position-horizontal-relative:text;mso-position-vertical:absolute;mso-position-vertical-relative:text" o:gfxdata="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" strokecolor="red" strokeweight="1.5pt">
-                <v:stroke startarrow="block" startarrowwidth="wide" startarrowlength="long" endarrow="oval" endarrowwidth="wide" endarrowlength="long" joinstyle="miter"/>
+              <v:shape w14:anchorId="1342A889" id="Text Box 11" o:spid="_x0000_s1027" type="#_x0000_t202" style="position:absolute;left:0;text-align:left;margin-left:199.1pt;margin-top:13.1pt;width:302.2pt;height:37.1pt;z-index:251662336;visibility:visible;mso-wrap-style:square;mso-height-percent:0;mso-wrap-distance-left:9pt;mso-wrap-distance-top:0;mso-wrap-distance-right:9pt;mso-wrap-distance-bottom:0;mso-position-horizontal:absolute;mso-position-horizontal-relative:text;mso-position-vertical:absolute;mso-position-vertical-relative:text;mso-height-percent:0;mso-height-relative:margin;v-text-anchor:top" o:gfxdata="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" fillcolor="white [3201]" strokeweight=".5pt">
+                <v:textbox>
+                  <w:txbxContent>
+                    <w:p>
+                      <w:pPr>
+                        <w:jc w:val="both"/>
+                        <w:rPr>
+                          <w:color w:val="000000" w:themeColor="text1"/>
+                        </w:rPr>
+                      </w:pPr>
+                      <w:r>
+                        <w:rPr>
+                          <w:color w:val="000000" w:themeColor="text1"/>
+                        </w:rPr>
+                        <w:t xml:space="preserve">The </w:t>
+                      </w:r>
+                      <w:r>
+                        <w:rPr>
+                          <w:color w:val="000000" w:themeColor="text1"/>
+                        </w:rPr>
+                        <w:t>news details screen displays the entire story of the article that was selected from the news list screen.</w:t>
+                      </w:r>
+                    </w:p>
+                    <w:p/>
+                  </w:txbxContent>
+                </v:textbox>
               </v:shape>
             </w:pict>
           </mc:Fallback>
         </mc:AlternateContent>
       </w:r>
+    </w:p>
+    <w:p>
+      <w:pPr>
+        <w:jc w:val="both"/>
+        <w:rPr>
+          <w:color w:val="000000" w:themeColor="text1"/>
+        </w:rPr>
+      </w:pPr>
+    </w:p>
+    <w:p>
+      <w:pPr>
+        <w:jc w:val="both"/>
+        <w:rPr>
+          <w:color w:val="000000" w:themeColor="text1"/>
+        </w:rPr>
+      </w:pPr>
+    </w:p>
+    <w:p>
+      <w:pPr>
+        <w:jc w:val="both"/>
+        <w:rPr>
+          <w:color w:val="000000" w:themeColor="text1"/>
+        </w:rPr>
+      </w:pPr>
+    </w:p>
+    <w:p>
+      <w:pPr>
+        <w:jc w:val="both"/>
+        <w:rPr>
+          <w:color w:val="000000" w:themeColor="text1"/>
+        </w:rPr>
+      </w:pPr>
+    </w:p>
+    <w:p>
+      <w:pPr>
+        <w:jc w:val="both"/>
+        <w:rPr>
+          <w:color w:val="000000" w:themeColor="text1"/>
+        </w:rPr>
+      </w:pPr>
+    </w:p>
+    <w:p>
+      <w:pPr>
+        <w:jc w:val="both"/>
+        <w:rPr>
+          <w:color w:val="000000" w:themeColor="text1"/>
+        </w:rPr>
+      </w:pPr>
+    </w:p>
+    <w:p>
+      <w:pPr>
+        <w:jc w:val="both"/>
+        <w:rPr>
+          <w:color w:val="000000" w:themeColor="text1"/>
+        </w:rPr>
+      </w:pPr>
+    </w:p>
+    <w:p>
+      <w:pPr>
+        <w:jc w:val="both"/>
+        <w:rPr>
+          <w:color w:val="000000" w:themeColor="text1"/>
+        </w:rPr>
+      </w:pPr>
+    </w:p>
+    <w:p>
+      <w:pPr>
+        <w:jc w:val="both"/>
+        <w:rPr>
+          <w:color w:val="000000" w:themeColor="text1"/>
+        </w:rPr>
+      </w:pPr>
+    </w:p>
+    <w:p>
+      <w:pPr>
+        <w:jc w:val="both"/>
+        <w:rPr>
+          <w:color w:val="000000" w:themeColor="text1"/>
+        </w:rPr>
+      </w:pPr>
+    </w:p>
+    <w:p>
+      <w:pPr>
+        <w:jc w:val="both"/>
+        <w:rPr>
+          <w:color w:val="000000" w:themeColor="text1"/>
+        </w:rPr>
+      </w:pPr>
+    </w:p>
+    <w:p>
+      <w:pPr>
+        <w:jc w:val="both"/>
+        <w:rPr>
+          <w:color w:val="000000" w:themeColor="text1"/>
+        </w:rPr>
+      </w:pPr>
+    </w:p>
+    <w:p>
+      <w:pPr>
+        <w:pStyle w:val="Heading2"/>
+        <w:jc w:val="both"/>
+        <w:rPr>
+          <w:color w:val="000000" w:themeColor="text1"/>
+        </w:rPr>
+      </w:pPr>
+      <w:bookmarkStart w:id="7" w:name="_Toc521016069"/>
+      <w:r>
+        <w:rPr>
+          <w:color w:val="000000" w:themeColor="text1"/>
+        </w:rPr>
+        <w:lastRenderedPageBreak/>
+        <w:t>Fixtures List Screen</w:t>
+      </w:r>
+      <w:bookmarkEnd w:id="7"/>
+    </w:p>
+    <w:p>
+      <w:pPr>
+        <w:jc w:val="both"/>
+        <w:rPr>
+          <w:color w:val="000000" w:themeColor="text1"/>
+        </w:rPr>
+      </w:pPr>
       <w:r>
         <w:rPr>
           <w:noProof/>
           <w:color w:val="000000" w:themeColor="text1"/>
         </w:rPr>
-        <mc:AlternateContent>
-          <mc:Choice Requires="wps">
-            <w:drawing>
-              <wp:anchor distT="0" distB="0" distL="114300" distR="114300" simplePos="0" relativeHeight="251659264" behindDoc="0" locked="0" layoutInCell="1" allowOverlap="1">
-                <wp:simplePos x="0" y="0"/>
-                <wp:positionH relativeFrom="column">
-                  <wp:posOffset>2701636</wp:posOffset>
-                </wp:positionH>
-                <wp:positionV relativeFrom="paragraph">
-                  <wp:posOffset>1355610</wp:posOffset>
-                </wp:positionV>
-                <wp:extent cx="651164" cy="0"/>
-                <wp:effectExtent l="63500" t="88900" r="0" b="88900"/>
-                <wp:wrapNone/>
-                <wp:docPr id="8" name="Straight Arrow Connector 8"/>
-                <wp:cNvGraphicFramePr/>
-                <a:graphic xmlns:a="http://schemas.openxmlformats.org/drawingml/2006/main">
-                  <a:graphicData uri="http://schemas.microsoft.com/office/word/2010/wordprocessingShape">
-                    <wps:wsp>
-                      <wps:cNvCnPr/>
-                      <wps:spPr>
-                        <a:xfrm>
-                          <a:off x="0" y="0"/>
-                          <a:ext cx="651164" cy="0"/>
-                        </a:xfrm>
-                        <a:prstGeom prst="straightConnector1">
-                          <a:avLst/>
-                        </a:prstGeom>
-                        <a:ln w="19050">
-                          <a:solidFill>
-                            <a:srgbClr val="FF0000"/>
-                          </a:solidFill>
-                          <a:headEnd type="oval" w="lg" len="lg"/>
-                          <a:tailEnd type="triangle" w="lg" len="lg"/>
-                        </a:ln>
-                      </wps:spPr>
-                      <wps:style>
-                        <a:lnRef idx="1">
-                          <a:schemeClr val="accent2"/>
-                        </a:lnRef>
-                        <a:fillRef idx="0">
-                          <a:schemeClr val="accent2"/>
-                        </a:fillRef>
-                        <a:effectRef idx="0">
-                          <a:schemeClr val="accent2"/>
-                        </a:effectRef>
-                        <a:fontRef idx="minor">
-                          <a:schemeClr val="tx1"/>
-                        </a:fontRef>
-                      </wps:style>
-                      <wps:bodyPr/>
-                    </wps:wsp>
-                  </a:graphicData>
-                </a:graphic>
-              </wp:anchor>
-            </w:drawing>
-          </mc:Choice>
-          <mc:Fallback>
-            <w:pict>
-              <v:shape w14:anchorId="0447608B" id="Straight Arrow Connector 8" o:spid="_x0000_s1026" type="#_x0000_t32" style="position:absolute;margin-left:212.75pt;margin-top:106.75pt;width:51.25pt;height:0;z-index:251659264;visibility:visible;mso-wrap-style:square;mso-wrap-distance-left:9pt;mso-wrap-distance-top:0;mso-wrap-distance-right:9pt;mso-wrap-distance-bottom:0;mso-position-horizontal:absolute;mso-position-horizontal-relative:text;mso-position-vertical:absolute;mso-position-vertical-relative:text" o:gfxdata="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" strokecolor="red" strokeweight="1.5pt">
-                <v:stroke startarrow="oval" startarrowwidth="wide" startarrowlength="long" endarrow="block" endarrowwidth="wide" endarrowlength="long" joinstyle="miter"/>
-              </v:shape>
-            </w:pict>
-          </mc:Fallback>
-        </mc:AlternateContent>
-      </w:r>
-      <w:r>
-        <w:rPr>
-          <w:noProof/>
-          <w:color w:val="000000" w:themeColor="text1"/>
-        </w:rPr>
         <w:drawing>
-          <wp:inline distT="114300" distB="114300" distL="114300" distR="114300" wp14:anchorId="21170C86" wp14:editId="0C4838FD">
-            <wp:extent cx="2444097" cy="3931065"/>
-            <wp:effectExtent l="0" t="0" r="0" b="0"/>
-            <wp:docPr id="1" name="image2.png"/>
-            <wp:cNvGraphicFramePr/>
-            <a:graphic xmlns:a="http://schemas.openxmlformats.org/drawingml/2006/main">
-              <a:graphicData uri="http://schemas.openxmlformats.org/drawingml/2006/picture">
-                <pic:pic xmlns:pic="http://schemas.openxmlformats.org/drawingml/2006/picture">
-                  <pic:nvPicPr>
-                    <pic:cNvPr id="0" name="image2.png" descr="p0-screen.png"/>
-                    <pic:cNvPicPr preferRelativeResize="0"/>
-                  </pic:nvPicPr>
-                  <pic:blipFill>
-                    <a:blip r:embed="rId8">
-                      <a:extLst>
-                        <a:ext uri="{28A0092B-C50C-407E-A947-70E740481C1C}">
-                          <a14:useLocalDpi xmlns:a14="http://schemas.microsoft.com/office/drawing/2010/main" val="0"/>
-                        </a:ext>
-                      </a:extLst>
-                    </a:blip>
-                    <a:stretch>
-                      <a:fillRect/>
-                    </a:stretch>
-                  </pic:blipFill>
-                  <pic:spPr>
-                    <a:xfrm>
-                      <a:off x="0" y="0"/>
-                      <a:ext cx="2458909" cy="3954888"/>
-                    </a:xfrm>
-                    <a:prstGeom prst="rect">
-                      <a:avLst/>
-                    </a:prstGeom>
-                    <a:ln/>
-                  </pic:spPr>
-                </pic:pic>
-              </a:graphicData>
-            </a:graphic>
-          </wp:inline>
-        </w:drawing>
-      </w:r>
-    </w:p>
-    <w:p>
-      <w:pPr>
-        <w:jc w:val="both"/>
-        <w:rPr>
-          <w:color w:val="000000" w:themeColor="text1"/>
-        </w:rPr>
-      </w:pPr>
-    </w:p>
-    <w:p>
-      <w:pPr>
-        <w:jc w:val="both"/>
-        <w:rPr>
-          <w:color w:val="000000" w:themeColor="text1"/>
-        </w:rPr>
-      </w:pPr>
-      <w:r>
-        <w:rPr>
-          <w:color w:val="000000" w:themeColor="text1"/>
-        </w:rPr>
-        <w:t>The news list screen is the land screen. When the user launches the app, they will be presented with the screen. The user can then click on the news cards to read the entire story.</w:t>
-      </w:r>
-    </w:p>
-    <w:p>
-      <w:pPr>
-        <w:jc w:val="both"/>
-        <w:rPr>
-          <w:color w:val="000000" w:themeColor="text1"/>
-        </w:rPr>
-      </w:pPr>
-    </w:p>
-    <w:p>
-      <w:pPr>
-        <w:jc w:val="both"/>
-        <w:rPr>
-          <w:color w:val="000000" w:themeColor="text1"/>
-        </w:rPr>
-      </w:pPr>
-    </w:p>
-    <w:p>
-      <w:pPr>
-        <w:pStyle w:val="Heading2"/>
-        <w:jc w:val="both"/>
-        <w:rPr>
-          <w:color w:val="000000" w:themeColor="text1"/>
-        </w:rPr>
-      </w:pPr>
-      <w:bookmarkStart w:id="6" w:name="_Toc520923670"/>
-      <w:r>
-        <w:rPr>
-          <w:color w:val="000000" w:themeColor="text1"/>
-        </w:rPr>
-        <w:lastRenderedPageBreak/>
-        <w:t>Screen 2</w:t>
-      </w:r>
-      <w:r>
-        <w:rPr>
-          <w:color w:val="000000" w:themeColor="text1"/>
-        </w:rPr>
-        <w:t xml:space="preserve"> - Fixtures</w:t>
-      </w:r>
-      <w:bookmarkEnd w:id="6"/>
-    </w:p>
-    <w:p>
-      <w:pPr>
-        <w:jc w:val="both"/>
-        <w:rPr>
-          <w:color w:val="000000" w:themeColor="text1"/>
-        </w:rPr>
-      </w:pPr>
-      <w:r>
-        <w:rPr>
-          <w:noProof/>
-          <w:color w:val="000000" w:themeColor="text1"/>
-        </w:rPr>
-        <w:drawing>
-          <wp:inline distT="114300" distB="114300" distL="114300" distR="114300" wp14:anchorId="49BF0040" wp14:editId="3F7975E3">
-            <wp:extent cx="2025015" cy="3025211"/>
-            <wp:effectExtent l="0" t="0" r="0" b="0"/>
+          <wp:anchor distT="0" distB="0" distL="114300" distR="114300" simplePos="0" relativeHeight="251659264" behindDoc="0" locked="0" layoutInCell="1" allowOverlap="1" wp14:anchorId="49BF0040">
+            <wp:simplePos x="0" y="0"/>
+            <wp:positionH relativeFrom="margin">
+              <wp:posOffset>-44450</wp:posOffset>
+            </wp:positionH>
+            <wp:positionV relativeFrom="margin">
+              <wp:posOffset>278765</wp:posOffset>
+            </wp:positionV>
+            <wp:extent cx="2304288" cy="3794760"/>
+            <wp:effectExtent l="0" t="0" r="0" b="2540"/>
+            <wp:wrapSquare wrapText="bothSides"/>
             <wp:docPr id="2" name="image3.png"/>
             <wp:cNvGraphicFramePr/>
             <a:graphic xmlns:a="http://schemas.openxmlformats.org/drawingml/2006/main">
@@ -1403,7 +1674,7 @@
                   <pic:spPr>
                     <a:xfrm>
                       <a:off x="0" y="0"/>
-                      <a:ext cx="2029654" cy="3032141"/>
+                      <a:ext cx="2304288" cy="3794760"/>
                     </a:xfrm>
                     <a:prstGeom prst="rect">
                       <a:avLst/>
@@ -1413,7 +1684,13 @@
                 </pic:pic>
               </a:graphicData>
             </a:graphic>
-          </wp:inline>
+            <wp14:sizeRelH relativeFrom="margin">
+              <wp14:pctWidth>0</wp14:pctWidth>
+            </wp14:sizeRelH>
+            <wp14:sizeRelV relativeFrom="margin">
+              <wp14:pctHeight>0</wp14:pctHeight>
+            </wp14:sizeRelV>
+          </wp:anchor>
         </w:drawing>
       </w:r>
     </w:p>
@@ -1432,18 +1709,253 @@
           <w:color w:val="000000" w:themeColor="text1"/>
         </w:rPr>
       </w:pPr>
-      <w:r>
-        <w:rPr>
-          <w:color w:val="000000" w:themeColor="text1"/>
-        </w:rPr>
-        <w:t>The fixture screen displays a list of upcoming fixtures for different tournament. This screen provides the user with the name of the teams playing, the time as well as the competition of fixture.</w:t>
-      </w:r>
-      <w:r>
-        <w:rPr>
-          <w:color w:val="000000" w:themeColor="text1"/>
-        </w:rPr>
-        <w:t xml:space="preserve"> </w:t>
-      </w:r>
+    </w:p>
+    <w:p>
+      <w:pPr>
+        <w:jc w:val="both"/>
+        <w:rPr>
+          <w:color w:val="000000" w:themeColor="text1"/>
+        </w:rPr>
+      </w:pPr>
+    </w:p>
+    <w:p>
+      <w:pPr>
+        <w:jc w:val="both"/>
+        <w:rPr>
+          <w:color w:val="000000" w:themeColor="text1"/>
+        </w:rPr>
+      </w:pPr>
+    </w:p>
+    <w:p>
+      <w:pPr>
+        <w:jc w:val="both"/>
+        <w:rPr>
+          <w:color w:val="000000" w:themeColor="text1"/>
+        </w:rPr>
+      </w:pPr>
+    </w:p>
+    <w:p>
+      <w:pPr>
+        <w:jc w:val="both"/>
+        <w:rPr>
+          <w:color w:val="000000" w:themeColor="text1"/>
+        </w:rPr>
+      </w:pPr>
+    </w:p>
+    <w:p>
+      <w:pPr>
+        <w:jc w:val="both"/>
+        <w:rPr>
+          <w:color w:val="000000" w:themeColor="text1"/>
+        </w:rPr>
+      </w:pPr>
+    </w:p>
+    <w:p>
+      <w:pPr>
+        <w:jc w:val="both"/>
+        <w:rPr>
+          <w:color w:val="000000" w:themeColor="text1"/>
+        </w:rPr>
+      </w:pPr>
+    </w:p>
+    <w:p>
+      <w:pPr>
+        <w:jc w:val="both"/>
+        <w:rPr>
+          <w:color w:val="000000" w:themeColor="text1"/>
+        </w:rPr>
+      </w:pPr>
+      <w:r>
+        <w:rPr>
+          <w:noProof/>
+          <w:color w:val="000000" w:themeColor="text1"/>
+        </w:rPr>
+        <mc:AlternateContent>
+          <mc:Choice Requires="wps">
+            <w:drawing>
+              <wp:anchor distT="0" distB="0" distL="114300" distR="114300" simplePos="0" relativeHeight="251664384" behindDoc="0" locked="0" layoutInCell="1" allowOverlap="1" wp14:anchorId="51AB75CE" wp14:editId="39D32EA9">
+                <wp:simplePos x="0" y="0"/>
+                <wp:positionH relativeFrom="column">
+                  <wp:posOffset>2445327</wp:posOffset>
+                </wp:positionH>
+                <wp:positionV relativeFrom="paragraph">
+                  <wp:posOffset>90863</wp:posOffset>
+                </wp:positionV>
+                <wp:extent cx="3837709" cy="824345"/>
+                <wp:effectExtent l="0" t="0" r="10795" b="13970"/>
+                <wp:wrapNone/>
+                <wp:docPr id="13" name="Text Box 13"/>
+                <wp:cNvGraphicFramePr/>
+                <a:graphic xmlns:a="http://schemas.openxmlformats.org/drawingml/2006/main">
+                  <a:graphicData uri="http://schemas.microsoft.com/office/word/2010/wordprocessingShape">
+                    <wps:wsp>
+                      <wps:cNvSpPr txBox="1"/>
+                      <wps:spPr>
+                        <a:xfrm>
+                          <a:off x="0" y="0"/>
+                          <a:ext cx="3837709" cy="824345"/>
+                        </a:xfrm>
+                        <a:prstGeom prst="rect">
+                          <a:avLst/>
+                        </a:prstGeom>
+                        <a:solidFill>
+                          <a:schemeClr val="lt1"/>
+                        </a:solidFill>
+                        <a:ln w="6350">
+                          <a:solidFill>
+                            <a:prstClr val="black"/>
+                          </a:solidFill>
+                        </a:ln>
+                      </wps:spPr>
+                      <wps:txbx>
+                        <w:txbxContent>
+                          <w:p>
+                            <w:pPr>
+                              <w:jc w:val="both"/>
+                              <w:rPr>
+                                <w:color w:val="000000" w:themeColor="text1"/>
+                              </w:rPr>
+                            </w:pPr>
+                            <w:r>
+                              <w:rPr>
+                                <w:color w:val="000000" w:themeColor="text1"/>
+                              </w:rPr>
+                              <w:t xml:space="preserve">The fixture screen displays a list of upcoming fixtures for different tournament. This screen provides the user with the name of the teams playing, the time as well as the competition of fixture. </w:t>
+                            </w:r>
+                          </w:p>
+                          <w:p/>
+                        </w:txbxContent>
+                      </wps:txbx>
+                      <wps:bodyPr rot="0" spcFirstLastPara="0" vertOverflow="overflow" horzOverflow="overflow" vert="horz" wrap="square" lIns="91440" tIns="45720" rIns="91440" bIns="45720" numCol="1" spcCol="0" rtlCol="0" fromWordArt="0" anchor="t" anchorCtr="0" forceAA="0" compatLnSpc="1">
+                        <a:prstTxWarp prst="textNoShape">
+                          <a:avLst/>
+                        </a:prstTxWarp>
+                        <a:noAutofit/>
+                      </wps:bodyPr>
+                    </wps:wsp>
+                  </a:graphicData>
+                </a:graphic>
+                <wp14:sizeRelV relativeFrom="margin">
+                  <wp14:pctHeight>0</wp14:pctHeight>
+                </wp14:sizeRelV>
+              </wp:anchor>
+            </w:drawing>
+          </mc:Choice>
+          <mc:Fallback>
+            <w:pict>
+              <v:shape w14:anchorId="51AB75CE" id="Text Box 13" o:spid="_x0000_s1028" type="#_x0000_t202" style="position:absolute;left:0;text-align:left;margin-left:192.55pt;margin-top:7.15pt;width:302.2pt;height:64.9pt;z-index:251664384;visibility:visible;mso-wrap-style:square;mso-height-percent:0;mso-wrap-distance-left:9pt;mso-wrap-distance-top:0;mso-wrap-distance-right:9pt;mso-wrap-distance-bottom:0;mso-position-horizontal:absolute;mso-position-horizontal-relative:text;mso-position-vertical:absolute;mso-position-vertical-relative:text;mso-height-percent:0;mso-height-relative:margin;v-text-anchor:top" o:gfxdata="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" fillcolor="white [3201]" strokeweight=".5pt">
+                <v:textbox>
+                  <w:txbxContent>
+                    <w:p>
+                      <w:pPr>
+                        <w:jc w:val="both"/>
+                        <w:rPr>
+                          <w:color w:val="000000" w:themeColor="text1"/>
+                        </w:rPr>
+                      </w:pPr>
+                      <w:r>
+                        <w:rPr>
+                          <w:color w:val="000000" w:themeColor="text1"/>
+                        </w:rPr>
+                        <w:t xml:space="preserve">The fixture screen displays a list of upcoming fixtures for different tournament. This screen provides the user with the name of the teams playing, the time as well as the competition of fixture. </w:t>
+                      </w:r>
+                    </w:p>
+                    <w:p/>
+                  </w:txbxContent>
+                </v:textbox>
+              </v:shape>
+            </w:pict>
+          </mc:Fallback>
+        </mc:AlternateContent>
+      </w:r>
+    </w:p>
+    <w:p>
+      <w:pPr>
+        <w:jc w:val="both"/>
+        <w:rPr>
+          <w:color w:val="000000" w:themeColor="text1"/>
+        </w:rPr>
+      </w:pPr>
+    </w:p>
+    <w:p>
+      <w:pPr>
+        <w:jc w:val="both"/>
+        <w:rPr>
+          <w:color w:val="000000" w:themeColor="text1"/>
+        </w:rPr>
+      </w:pPr>
+    </w:p>
+    <w:p>
+      <w:pPr>
+        <w:jc w:val="both"/>
+        <w:rPr>
+          <w:color w:val="000000" w:themeColor="text1"/>
+        </w:rPr>
+      </w:pPr>
+    </w:p>
+    <w:p>
+      <w:pPr>
+        <w:jc w:val="both"/>
+        <w:rPr>
+          <w:color w:val="000000" w:themeColor="text1"/>
+        </w:rPr>
+      </w:pPr>
+    </w:p>
+    <w:p>
+      <w:pPr>
+        <w:jc w:val="both"/>
+        <w:rPr>
+          <w:color w:val="000000" w:themeColor="text1"/>
+        </w:rPr>
+      </w:pPr>
+    </w:p>
+    <w:p>
+      <w:pPr>
+        <w:jc w:val="both"/>
+        <w:rPr>
+          <w:color w:val="000000" w:themeColor="text1"/>
+        </w:rPr>
+      </w:pPr>
+    </w:p>
+    <w:p>
+      <w:pPr>
+        <w:jc w:val="both"/>
+        <w:rPr>
+          <w:color w:val="000000" w:themeColor="text1"/>
+        </w:rPr>
+      </w:pPr>
+    </w:p>
+    <w:p>
+      <w:pPr>
+        <w:jc w:val="both"/>
+        <w:rPr>
+          <w:color w:val="000000" w:themeColor="text1"/>
+        </w:rPr>
+      </w:pPr>
+    </w:p>
+    <w:p>
+      <w:pPr>
+        <w:jc w:val="both"/>
+        <w:rPr>
+          <w:color w:val="000000" w:themeColor="text1"/>
+        </w:rPr>
+      </w:pPr>
+    </w:p>
+    <w:p>
+      <w:pPr>
+        <w:jc w:val="both"/>
+        <w:rPr>
+          <w:color w:val="000000" w:themeColor="text1"/>
+        </w:rPr>
+      </w:pPr>
+    </w:p>
+    <w:p>
+      <w:pPr>
+        <w:jc w:val="both"/>
+        <w:rPr>
+          <w:color w:val="000000" w:themeColor="text1"/>
+        </w:rPr>
+      </w:pPr>
     </w:p>
     <w:p>
       <w:pPr>
@@ -1453,26 +1965,29 @@
           <w:color w:val="000000" w:themeColor="text1"/>
         </w:rPr>
       </w:pPr>
-      <w:bookmarkStart w:id="7" w:name="_Toc520923671"/>
-      <w:r>
-        <w:rPr>
-          <w:color w:val="000000" w:themeColor="text1"/>
-        </w:rPr>
-        <w:t>Screen 3</w:t>
-      </w:r>
-      <w:r>
-        <w:rPr>
-          <w:color w:val="000000" w:themeColor="text1"/>
-        </w:rPr>
-        <w:t xml:space="preserve"> - </w:t>
-      </w:r>
+      <w:bookmarkStart w:id="8" w:name="_Toc521016070"/>
+    </w:p>
+    <w:p>
+      <w:pPr>
+        <w:pStyle w:val="Heading2"/>
+        <w:jc w:val="both"/>
+        <w:rPr>
+          <w:color w:val="000000" w:themeColor="text1"/>
+        </w:rPr>
+      </w:pPr>
       <w:r>
         <w:rPr>
           <w:color w:val="000000" w:themeColor="text1"/>
         </w:rPr>
         <w:t>Results</w:t>
       </w:r>
-      <w:bookmarkEnd w:id="7"/>
+      <w:bookmarkEnd w:id="8"/>
+      <w:r>
+        <w:rPr>
+          <w:color w:val="000000" w:themeColor="text1"/>
+        </w:rPr>
+        <w:t xml:space="preserve"> List Screen</w:t>
+      </w:r>
     </w:p>
     <w:p>
       <w:pPr>
@@ -1488,9 +2003,17 @@
           <w:color w:val="000000" w:themeColor="text1"/>
         </w:rPr>
         <w:drawing>
-          <wp:inline distT="114300" distB="114300" distL="114300" distR="114300" wp14:anchorId="11DAB0E6" wp14:editId="0DC12094">
-            <wp:extent cx="2007870" cy="3110670"/>
-            <wp:effectExtent l="0" t="0" r="0" b="1270"/>
+          <wp:anchor distT="0" distB="0" distL="114300" distR="114300" simplePos="0" relativeHeight="251665408" behindDoc="0" locked="0" layoutInCell="1" allowOverlap="1" wp14:anchorId="36B3BE48">
+            <wp:simplePos x="0" y="0"/>
+            <wp:positionH relativeFrom="margin">
+              <wp:posOffset>-84455</wp:posOffset>
+            </wp:positionH>
+            <wp:positionV relativeFrom="margin">
+              <wp:posOffset>4826635</wp:posOffset>
+            </wp:positionV>
+            <wp:extent cx="2304288" cy="3794760"/>
+            <wp:effectExtent l="0" t="0" r="0" b="2540"/>
+            <wp:wrapSquare wrapText="bothSides"/>
             <wp:docPr id="7" name="image3.png"/>
             <wp:cNvGraphicFramePr/>
             <a:graphic xmlns:a="http://schemas.openxmlformats.org/drawingml/2006/main">
@@ -1515,7 +2038,7 @@
                   <pic:spPr>
                     <a:xfrm>
                       <a:off x="0" y="0"/>
-                      <a:ext cx="2023746" cy="3135265"/>
+                      <a:ext cx="2304288" cy="3794760"/>
                     </a:xfrm>
                     <a:prstGeom prst="rect">
                       <a:avLst/>
@@ -1525,7 +2048,13 @@
                 </pic:pic>
               </a:graphicData>
             </a:graphic>
-          </wp:inline>
+            <wp14:sizeRelH relativeFrom="margin">
+              <wp14:pctWidth>0</wp14:pctWidth>
+            </wp14:sizeRelH>
+            <wp14:sizeRelV relativeFrom="margin">
+              <wp14:pctHeight>0</wp14:pctHeight>
+            </wp14:sizeRelV>
+          </wp:anchor>
         </w:drawing>
       </w:r>
     </w:p>
@@ -1533,23 +2062,169 @@
       <w:pPr>
         <w:jc w:val="both"/>
         <w:rPr>
-          <w:color w:val="000000" w:themeColor="text1"/>
-        </w:rPr>
-      </w:pPr>
-    </w:p>
-    <w:p>
-      <w:pPr>
-        <w:jc w:val="both"/>
-        <w:rPr>
-          <w:color w:val="000000" w:themeColor="text1"/>
-        </w:rPr>
-      </w:pPr>
-      <w:r>
-        <w:rPr>
-          <w:color w:val="000000" w:themeColor="text1"/>
-        </w:rPr>
-        <w:t xml:space="preserve">The fixture screen displays a list of upcoming fixtures for different tournament. This screen provides the user with the name of the teams playing, the time as well as the competition of fixture. </w:t>
-      </w:r>
+          <w:rFonts w:ascii="Arial Unicode MS" w:eastAsia="Arial Unicode MS" w:hAnsi="Arial Unicode MS" w:cs="Arial Unicode MS"/>
+          <w:color w:val="000000" w:themeColor="text1"/>
+        </w:rPr>
+      </w:pPr>
+    </w:p>
+    <w:p>
+      <w:pPr>
+        <w:jc w:val="both"/>
+        <w:rPr>
+          <w:rFonts w:ascii="Arial Unicode MS" w:eastAsia="Arial Unicode MS" w:hAnsi="Arial Unicode MS" w:cs="Arial Unicode MS"/>
+          <w:color w:val="000000" w:themeColor="text1"/>
+        </w:rPr>
+      </w:pPr>
+    </w:p>
+    <w:p>
+      <w:pPr>
+        <w:jc w:val="both"/>
+        <w:rPr>
+          <w:rFonts w:ascii="Arial Unicode MS" w:eastAsia="Arial Unicode MS" w:hAnsi="Arial Unicode MS" w:cs="Arial Unicode MS"/>
+          <w:color w:val="000000" w:themeColor="text1"/>
+        </w:rPr>
+      </w:pPr>
+    </w:p>
+    <w:p>
+      <w:pPr>
+        <w:jc w:val="both"/>
+        <w:rPr>
+          <w:rFonts w:ascii="Arial Unicode MS" w:eastAsia="Arial Unicode MS" w:hAnsi="Arial Unicode MS" w:cs="Arial Unicode MS"/>
+          <w:color w:val="000000" w:themeColor="text1"/>
+        </w:rPr>
+      </w:pPr>
+    </w:p>
+    <w:p>
+      <w:pPr>
+        <w:jc w:val="both"/>
+        <w:rPr>
+          <w:rFonts w:ascii="Arial Unicode MS" w:eastAsia="Arial Unicode MS" w:hAnsi="Arial Unicode MS" w:cs="Arial Unicode MS"/>
+          <w:color w:val="000000" w:themeColor="text1"/>
+        </w:rPr>
+      </w:pPr>
+      <w:r>
+        <w:rPr>
+          <w:noProof/>
+          <w:color w:val="000000" w:themeColor="text1"/>
+        </w:rPr>
+        <mc:AlternateContent>
+          <mc:Choice Requires="wps">
+            <w:drawing>
+              <wp:anchor distT="0" distB="0" distL="114300" distR="114300" simplePos="0" relativeHeight="251667456" behindDoc="0" locked="0" layoutInCell="1" allowOverlap="1" wp14:anchorId="325117F3" wp14:editId="6C1091A0">
+                <wp:simplePos x="0" y="0"/>
+                <wp:positionH relativeFrom="column">
+                  <wp:posOffset>2527877</wp:posOffset>
+                </wp:positionH>
+                <wp:positionV relativeFrom="paragraph">
+                  <wp:posOffset>108585</wp:posOffset>
+                </wp:positionV>
+                <wp:extent cx="3837709" cy="824345"/>
+                <wp:effectExtent l="0" t="0" r="10795" b="13970"/>
+                <wp:wrapNone/>
+                <wp:docPr id="14" name="Text Box 14"/>
+                <wp:cNvGraphicFramePr/>
+                <a:graphic xmlns:a="http://schemas.openxmlformats.org/drawingml/2006/main">
+                  <a:graphicData uri="http://schemas.microsoft.com/office/word/2010/wordprocessingShape">
+                    <wps:wsp>
+                      <wps:cNvSpPr txBox="1"/>
+                      <wps:spPr>
+                        <a:xfrm>
+                          <a:off x="0" y="0"/>
+                          <a:ext cx="3837709" cy="824345"/>
+                        </a:xfrm>
+                        <a:prstGeom prst="rect">
+                          <a:avLst/>
+                        </a:prstGeom>
+                        <a:solidFill>
+                          <a:schemeClr val="lt1"/>
+                        </a:solidFill>
+                        <a:ln w="6350">
+                          <a:solidFill>
+                            <a:prstClr val="black"/>
+                          </a:solidFill>
+                        </a:ln>
+                      </wps:spPr>
+                      <wps:txbx>
+                        <w:txbxContent>
+                          <w:p>
+                            <w:pPr>
+                              <w:jc w:val="both"/>
+                              <w:rPr>
+                                <w:color w:val="000000" w:themeColor="text1"/>
+                              </w:rPr>
+                            </w:pPr>
+                            <w:r>
+                              <w:rPr>
+                                <w:color w:val="000000" w:themeColor="text1"/>
+                              </w:rPr>
+                              <w:t xml:space="preserve">The </w:t>
+                            </w:r>
+                            <w:r>
+                              <w:rPr>
+                                <w:color w:val="000000" w:themeColor="text1"/>
+                              </w:rPr>
+                              <w:t>results list screen displays a result list of the most recently played matches. It displays the result score, competition of the match as well as the teams that were playing against each other.</w:t>
+                            </w:r>
+                          </w:p>
+                          <w:p/>
+                        </w:txbxContent>
+                      </wps:txbx>
+                      <wps:bodyPr rot="0" spcFirstLastPara="0" vertOverflow="overflow" horzOverflow="overflow" vert="horz" wrap="square" lIns="91440" tIns="45720" rIns="91440" bIns="45720" numCol="1" spcCol="0" rtlCol="0" fromWordArt="0" anchor="t" anchorCtr="0" forceAA="0" compatLnSpc="1">
+                        <a:prstTxWarp prst="textNoShape">
+                          <a:avLst/>
+                        </a:prstTxWarp>
+                        <a:noAutofit/>
+                      </wps:bodyPr>
+                    </wps:wsp>
+                  </a:graphicData>
+                </a:graphic>
+                <wp14:sizeRelV relativeFrom="margin">
+                  <wp14:pctHeight>0</wp14:pctHeight>
+                </wp14:sizeRelV>
+              </wp:anchor>
+            </w:drawing>
+          </mc:Choice>
+          <mc:Fallback>
+            <w:pict>
+              <v:shape w14:anchorId="325117F3" id="Text Box 14" o:spid="_x0000_s1029" type="#_x0000_t202" style="position:absolute;left:0;text-align:left;margin-left:199.05pt;margin-top:8.55pt;width:302.2pt;height:64.9pt;z-index:251667456;visibility:visible;mso-wrap-style:square;mso-height-percent:0;mso-wrap-distance-left:9pt;mso-wrap-distance-top:0;mso-wrap-distance-right:9pt;mso-wrap-distance-bottom:0;mso-position-horizontal:absolute;mso-position-horizontal-relative:text;mso-position-vertical:absolute;mso-position-vertical-relative:text;mso-height-percent:0;mso-height-relative:margin;v-text-anchor:top" o:gfxdata="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" fillcolor="white [3201]" strokeweight=".5pt">
+                <v:textbox>
+                  <w:txbxContent>
+                    <w:p>
+                      <w:pPr>
+                        <w:jc w:val="both"/>
+                        <w:rPr>
+                          <w:color w:val="000000" w:themeColor="text1"/>
+                        </w:rPr>
+                      </w:pPr>
+                      <w:r>
+                        <w:rPr>
+                          <w:color w:val="000000" w:themeColor="text1"/>
+                        </w:rPr>
+                        <w:t xml:space="preserve">The </w:t>
+                      </w:r>
+                      <w:r>
+                        <w:rPr>
+                          <w:color w:val="000000" w:themeColor="text1"/>
+                        </w:rPr>
+                        <w:t>results list screen displays a result list of the most recently played matches. It displays the result score, competition of the match as well as the teams that were playing against each other.</w:t>
+                      </w:r>
+                    </w:p>
+                    <w:p/>
+                  </w:txbxContent>
+                </v:textbox>
+              </v:shape>
+            </w:pict>
+          </mc:Fallback>
+        </mc:AlternateContent>
+      </w:r>
+    </w:p>
+    <w:p>
+      <w:pPr>
+        <w:jc w:val="both"/>
+        <w:rPr>
+          <w:color w:val="000000" w:themeColor="text1"/>
+        </w:rPr>
+      </w:pPr>
     </w:p>
     <w:p>
       <w:pPr>
@@ -1559,23 +2234,144 @@
           <w:color w:val="000000" w:themeColor="text1"/>
         </w:rPr>
       </w:pPr>
-      <w:bookmarkStart w:id="8" w:name="_Toc520923672"/>
+      <w:bookmarkStart w:id="9" w:name="_Toc521016071"/>
       <w:r>
         <w:rPr>
           <w:color w:val="000000" w:themeColor="text1"/>
         </w:rPr>
         <w:lastRenderedPageBreak/>
-        <w:t>Screen 4 – Log Table</w:t>
-      </w:r>
-      <w:bookmarkEnd w:id="8"/>
-    </w:p>
-    <w:p>
-      <w:pPr>
-        <w:jc w:val="both"/>
-        <w:rPr>
-          <w:color w:val="000000" w:themeColor="text1"/>
-        </w:rPr>
-      </w:pPr>
+        <w:t>Log Table</w:t>
+      </w:r>
+      <w:bookmarkEnd w:id="9"/>
+      <w:r>
+        <w:rPr>
+          <w:color w:val="000000" w:themeColor="text1"/>
+        </w:rPr>
+        <w:t xml:space="preserve"> Screen</w:t>
+      </w:r>
+    </w:p>
+    <w:p>
+      <w:pPr>
+        <w:jc w:val="both"/>
+        <w:rPr>
+          <w:color w:val="000000" w:themeColor="text1"/>
+        </w:rPr>
+      </w:pPr>
+      <w:r>
+        <w:rPr>
+          <w:noProof/>
+          <w:color w:val="000000" w:themeColor="text1"/>
+        </w:rPr>
+        <mc:AlternateContent>
+          <mc:Choice Requires="wps">
+            <w:drawing>
+              <wp:anchor distT="0" distB="0" distL="114300" distR="114300" simplePos="0" relativeHeight="251669504" behindDoc="0" locked="0" layoutInCell="1" allowOverlap="1" wp14:anchorId="6662E615" wp14:editId="7B21A405">
+                <wp:simplePos x="0" y="0"/>
+                <wp:positionH relativeFrom="column">
+                  <wp:posOffset>2583873</wp:posOffset>
+                </wp:positionH>
+                <wp:positionV relativeFrom="paragraph">
+                  <wp:posOffset>1705437</wp:posOffset>
+                </wp:positionV>
+                <wp:extent cx="3837709" cy="623454"/>
+                <wp:effectExtent l="0" t="0" r="10795" b="12065"/>
+                <wp:wrapNone/>
+                <wp:docPr id="15" name="Text Box 15"/>
+                <wp:cNvGraphicFramePr/>
+                <a:graphic xmlns:a="http://schemas.openxmlformats.org/drawingml/2006/main">
+                  <a:graphicData uri="http://schemas.microsoft.com/office/word/2010/wordprocessingShape">
+                    <wps:wsp>
+                      <wps:cNvSpPr txBox="1"/>
+                      <wps:spPr>
+                        <a:xfrm>
+                          <a:off x="0" y="0"/>
+                          <a:ext cx="3837709" cy="623454"/>
+                        </a:xfrm>
+                        <a:prstGeom prst="rect">
+                          <a:avLst/>
+                        </a:prstGeom>
+                        <a:solidFill>
+                          <a:schemeClr val="lt1"/>
+                        </a:solidFill>
+                        <a:ln w="6350">
+                          <a:solidFill>
+                            <a:prstClr val="black"/>
+                          </a:solidFill>
+                        </a:ln>
+                      </wps:spPr>
+                      <wps:txbx>
+                        <w:txbxContent>
+                          <w:p>
+                            <w:pPr>
+                              <w:jc w:val="both"/>
+                              <w:rPr>
+                                <w:color w:val="000000" w:themeColor="text1"/>
+                              </w:rPr>
+                            </w:pPr>
+                            <w:r>
+                              <w:rPr>
+                                <w:color w:val="000000" w:themeColor="text1"/>
+                              </w:rPr>
+                              <w:t xml:space="preserve">The </w:t>
+                            </w:r>
+                            <w:r>
+                              <w:rPr>
+                                <w:color w:val="000000" w:themeColor="text1"/>
+                              </w:rPr>
+                              <w:t>log table screen displays the log standings of the league, detailing the matches played, wins, loses, draws as well as points for each team.</w:t>
+                            </w:r>
+                          </w:p>
+                          <w:p/>
+                        </w:txbxContent>
+                      </wps:txbx>
+                      <wps:bodyPr rot="0" spcFirstLastPara="0" vertOverflow="overflow" horzOverflow="overflow" vert="horz" wrap="square" lIns="91440" tIns="45720" rIns="91440" bIns="45720" numCol="1" spcCol="0" rtlCol="0" fromWordArt="0" anchor="t" anchorCtr="0" forceAA="0" compatLnSpc="1">
+                        <a:prstTxWarp prst="textNoShape">
+                          <a:avLst/>
+                        </a:prstTxWarp>
+                        <a:noAutofit/>
+                      </wps:bodyPr>
+                    </wps:wsp>
+                  </a:graphicData>
+                </a:graphic>
+                <wp14:sizeRelV relativeFrom="margin">
+                  <wp14:pctHeight>0</wp14:pctHeight>
+                </wp14:sizeRelV>
+              </wp:anchor>
+            </w:drawing>
+          </mc:Choice>
+          <mc:Fallback>
+            <w:pict>
+              <v:shape w14:anchorId="6662E615" id="Text Box 15" o:spid="_x0000_s1030" type="#_x0000_t202" style="position:absolute;left:0;text-align:left;margin-left:203.45pt;margin-top:134.3pt;width:302.2pt;height:49.1pt;z-index:251669504;visibility:visible;mso-wrap-style:square;mso-height-percent:0;mso-wrap-distance-left:9pt;mso-wrap-distance-top:0;mso-wrap-distance-right:9pt;mso-wrap-distance-bottom:0;mso-position-horizontal:absolute;mso-position-horizontal-relative:text;mso-position-vertical:absolute;mso-position-vertical-relative:text;mso-height-percent:0;mso-height-relative:margin;v-text-anchor:top" o:gfxdata="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" fillcolor="white [3201]" strokeweight=".5pt">
+                <v:textbox>
+                  <w:txbxContent>
+                    <w:p>
+                      <w:pPr>
+                        <w:jc w:val="both"/>
+                        <w:rPr>
+                          <w:color w:val="000000" w:themeColor="text1"/>
+                        </w:rPr>
+                      </w:pPr>
+                      <w:r>
+                        <w:rPr>
+                          <w:color w:val="000000" w:themeColor="text1"/>
+                        </w:rPr>
+                        <w:t xml:space="preserve">The </w:t>
+                      </w:r>
+                      <w:r>
+                        <w:rPr>
+                          <w:color w:val="000000" w:themeColor="text1"/>
+                        </w:rPr>
+                        <w:t>log table screen displays the log standings of the league, detailing the matches played, wins, loses, draws as well as points for each team.</w:t>
+                      </w:r>
+                    </w:p>
+                    <w:p/>
+                  </w:txbxContent>
+                </v:textbox>
+              </v:shape>
+            </w:pict>
+          </mc:Fallback>
+        </mc:AlternateContent>
+      </w:r>
       <w:r>
         <w:rPr>
           <w:noProof/>
@@ -1583,8 +2379,8 @@
         </w:rPr>
         <w:drawing>
           <wp:inline distT="114300" distB="114300" distL="114300" distR="114300" wp14:anchorId="023AD704" wp14:editId="2657642F">
-            <wp:extent cx="1913890" cy="3238856"/>
-            <wp:effectExtent l="0" t="0" r="3810" b="0"/>
+            <wp:extent cx="2304288" cy="3794760"/>
+            <wp:effectExtent l="0" t="0" r="0" b="2540"/>
             <wp:docPr id="6" name="image3.png"/>
             <wp:cNvGraphicFramePr/>
             <a:graphic xmlns:a="http://schemas.openxmlformats.org/drawingml/2006/main">
@@ -1609,7 +2405,7 @@
                   <pic:spPr>
                     <a:xfrm>
                       <a:off x="0" y="0"/>
-                      <a:ext cx="1919702" cy="3248692"/>
+                      <a:ext cx="2304288" cy="3794760"/>
                     </a:xfrm>
                     <a:prstGeom prst="rect">
                       <a:avLst/>
@@ -1622,28 +2418,8 @@
           </wp:inline>
         </w:drawing>
       </w:r>
-    </w:p>
-    <w:p>
-      <w:pPr>
-        <w:jc w:val="both"/>
-        <w:rPr>
-          <w:color w:val="000000" w:themeColor="text1"/>
-        </w:rPr>
-      </w:pPr>
-    </w:p>
-    <w:p>
-      <w:pPr>
-        <w:jc w:val="both"/>
-        <w:rPr>
-          <w:color w:val="000000" w:themeColor="text1"/>
-        </w:rPr>
-      </w:pPr>
-      <w:r>
-        <w:rPr>
-          <w:color w:val="000000" w:themeColor="text1"/>
-        </w:rPr>
-        <w:t xml:space="preserve">The fixture screen displays a list of upcoming fixtures for different tournament. This screen provides the user with the name of the teams playing, the time as well as the competition of fixture. </w:t>
-      </w:r>
+      <w:bookmarkStart w:id="10" w:name="_GoBack"/>
+      <w:bookmarkEnd w:id="10"/>
     </w:p>
     <w:p>
       <w:pPr>
@@ -1653,15 +2429,25 @@
           <w:color w:val="000000" w:themeColor="text1"/>
         </w:rPr>
       </w:pPr>
-      <w:bookmarkStart w:id="9" w:name="_Toc520923673"/>
+      <w:bookmarkStart w:id="11" w:name="_Toc521016072"/>
+    </w:p>
+    <w:p>
+      <w:pPr>
+        <w:pStyle w:val="Heading1"/>
+        <w:jc w:val="both"/>
+        <w:rPr>
+          <w:color w:val="000000" w:themeColor="text1"/>
+        </w:rPr>
+      </w:pPr>
       <w:r>
         <w:rPr>
           <w:color w:val="000000" w:themeColor="text1"/>
         </w:rPr>
         <w:t>Key Considerations</w:t>
       </w:r>
-      <w:bookmarkEnd w:id="9"/>
-    </w:p>
+      <w:bookmarkEnd w:id="11"/>
+    </w:p>
+    <w:p/>
     <w:p>
       <w:pPr>
         <w:pStyle w:val="Heading3"/>
@@ -1670,14 +2456,60 @@
           <w:color w:val="000000" w:themeColor="text1"/>
         </w:rPr>
       </w:pPr>
-      <w:bookmarkStart w:id="10" w:name="_Toc520923674"/>
+      <w:bookmarkStart w:id="12" w:name="_Toc521016073"/>
+      <w:r>
+        <w:rPr>
+          <w:color w:val="000000" w:themeColor="text1"/>
+        </w:rPr>
+        <w:t>Tool</w:t>
+      </w:r>
+      <w:r>
+        <w:rPr>
+          <w:color w:val="000000" w:themeColor="text1"/>
+        </w:rPr>
+        <w:t xml:space="preserve"> Requirements</w:t>
+      </w:r>
+      <w:bookmarkEnd w:id="12"/>
+    </w:p>
+    <w:p/>
+    <w:p>
+      <w:pPr>
+        <w:pStyle w:val="ListParagraph"/>
+        <w:numPr>
+          <w:ilvl w:val="0"/>
+          <w:numId w:val="5"/>
+        </w:numPr>
+      </w:pPr>
+      <w:r>
+        <w:t>Android Studio 3.1.3</w:t>
+      </w:r>
+    </w:p>
+    <w:p>
+      <w:pPr>
+        <w:pStyle w:val="ListParagraph"/>
+        <w:numPr>
+          <w:ilvl w:val="0"/>
+          <w:numId w:val="5"/>
+        </w:numPr>
+      </w:pPr>
+    </w:p>
+    <w:p/>
+    <w:p>
+      <w:pPr>
+        <w:pStyle w:val="Heading3"/>
+        <w:jc w:val="both"/>
+        <w:rPr>
+          <w:color w:val="000000" w:themeColor="text1"/>
+        </w:rPr>
+      </w:pPr>
+      <w:bookmarkStart w:id="13" w:name="_Toc521016074"/>
       <w:r>
         <w:rPr>
           <w:color w:val="000000" w:themeColor="text1"/>
         </w:rPr>
         <w:t>How will your app handle data persistence?</w:t>
       </w:r>
-      <w:bookmarkEnd w:id="10"/>
+      <w:bookmarkEnd w:id="13"/>
       <w:r>
         <w:rPr>
           <w:color w:val="000000" w:themeColor="text1"/>
@@ -1723,34 +2555,35 @@
           <w:color w:val="000000" w:themeColor="text1"/>
         </w:rPr>
       </w:pPr>
-      <w:bookmarkStart w:id="11" w:name="_Toc520923675"/>
+      <w:bookmarkStart w:id="14" w:name="_Toc521016075"/>
       <w:r>
         <w:rPr>
           <w:color w:val="000000" w:themeColor="text1"/>
         </w:rPr>
         <w:t>Describe any edge or corner cases in the UX.</w:t>
       </w:r>
-      <w:bookmarkEnd w:id="11"/>
-    </w:p>
-    <w:p>
-      <w:pPr>
-        <w:jc w:val="both"/>
-        <w:rPr>
-          <w:color w:val="000000" w:themeColor="text1"/>
-        </w:rPr>
-      </w:pPr>
-    </w:p>
-    <w:p>
-      <w:pPr>
-        <w:jc w:val="both"/>
-        <w:rPr>
-          <w:color w:val="000000" w:themeColor="text1"/>
-        </w:rPr>
-      </w:pPr>
-      <w:r>
-        <w:rPr>
-          <w:color w:val="000000" w:themeColor="text1"/>
-        </w:rPr>
+      <w:bookmarkEnd w:id="14"/>
+    </w:p>
+    <w:p>
+      <w:pPr>
+        <w:jc w:val="both"/>
+        <w:rPr>
+          <w:color w:val="000000" w:themeColor="text1"/>
+        </w:rPr>
+      </w:pPr>
+    </w:p>
+    <w:p>
+      <w:pPr>
+        <w:jc w:val="both"/>
+        <w:rPr>
+          <w:color w:val="000000" w:themeColor="text1"/>
+        </w:rPr>
+      </w:pPr>
+      <w:r>
+        <w:rPr>
+          <w:color w:val="000000" w:themeColor="text1"/>
+        </w:rPr>
+        <w:lastRenderedPageBreak/>
         <w:t>The app will land the user on the news list screen when it is first launched. The user can will be able to click on certain tab then the app will slide to the screen linked to that tab. E.g. If the user launches the app for the first time then click on the fixtures tab, the app will slide to the fixtures fragment display a list of upcoming fixtures. While on the fixtures screen if the user clicks on the fixtures tab, the app will not change the screen.</w:t>
       </w:r>
     </w:p>
@@ -1836,14 +2669,14 @@
           <w:color w:val="000000" w:themeColor="text1"/>
         </w:rPr>
       </w:pPr>
-      <w:bookmarkStart w:id="12" w:name="_Toc520923676"/>
+      <w:bookmarkStart w:id="15" w:name="_Toc521016076"/>
       <w:r>
         <w:rPr>
           <w:color w:val="000000" w:themeColor="text1"/>
         </w:rPr>
         <w:t>Describe any libraries you’ll be using and share your reasoning for including them.</w:t>
       </w:r>
-      <w:bookmarkEnd w:id="12"/>
+      <w:bookmarkEnd w:id="15"/>
     </w:p>
     <w:p>
       <w:pPr>
@@ -1875,6 +2708,72 @@
     </w:p>
     <w:p>
       <w:pPr>
+        <w:pBdr>
+          <w:top w:val="none" w:sz="0" w:space="0" w:color="auto"/>
+          <w:left w:val="none" w:sz="0" w:space="0" w:color="auto"/>
+          <w:bottom w:val="none" w:sz="0" w:space="0" w:color="auto"/>
+          <w:right w:val="none" w:sz="0" w:space="0" w:color="auto"/>
+          <w:between w:val="none" w:sz="0" w:space="0" w:color="auto"/>
+        </w:pBdr>
+        <w:shd w:val="clear" w:color="auto" w:fill="2B2B2B"/>
+        <w:tabs>
+          <w:tab w:val="left" w:pos="916"/>
+          <w:tab w:val="left" w:pos="1832"/>
+          <w:tab w:val="left" w:pos="2748"/>
+          <w:tab w:val="left" w:pos="3664"/>
+          <w:tab w:val="left" w:pos="4580"/>
+          <w:tab w:val="left" w:pos="5496"/>
+          <w:tab w:val="left" w:pos="6412"/>
+          <w:tab w:val="left" w:pos="7328"/>
+          <w:tab w:val="left" w:pos="8244"/>
+          <w:tab w:val="left" w:pos="9160"/>
+          <w:tab w:val="left" w:pos="10076"/>
+          <w:tab w:val="left" w:pos="10992"/>
+          <w:tab w:val="left" w:pos="11908"/>
+          <w:tab w:val="left" w:pos="12824"/>
+          <w:tab w:val="left" w:pos="13740"/>
+          <w:tab w:val="left" w:pos="14656"/>
+        </w:tabs>
+        <w:spacing w:line="240" w:lineRule="auto"/>
+        <w:rPr>
+          <w:rFonts w:ascii="Menlo" w:eastAsia="Times New Roman" w:hAnsi="Menlo" w:cs="Menlo"/>
+          <w:color w:val="A9B7C6"/>
+          <w:sz w:val="20"/>
+          <w:szCs w:val="20"/>
+          <w:lang w:val="en-US"/>
+        </w:rPr>
+      </w:pPr>
+      <w:r>
+        <w:rPr>
+          <w:rFonts w:ascii="Menlo" w:eastAsia="Times New Roman" w:hAnsi="Menlo" w:cs="Menlo"/>
+          <w:color w:val="A9B7C6"/>
+          <w:sz w:val="20"/>
+          <w:szCs w:val="20"/>
+          <w:lang w:val="en-US"/>
+        </w:rPr>
+        <w:t xml:space="preserve">implementation </w:t>
+      </w:r>
+      <w:r>
+        <w:rPr>
+          <w:rFonts w:ascii="Menlo" w:eastAsia="Times New Roman" w:hAnsi="Menlo" w:cs="Menlo"/>
+          <w:color w:val="6A8759"/>
+          <w:sz w:val="20"/>
+          <w:szCs w:val="20"/>
+          <w:lang w:val="en-US"/>
+        </w:rPr>
+        <w:t>'org.mockito:mockito-core:2.18.3'</w:t>
+      </w:r>
+    </w:p>
+    <w:p>
+      <w:pPr>
+        <w:jc w:val="both"/>
+        <w:rPr>
+          <w:color w:val="000000" w:themeColor="text1"/>
+        </w:rPr>
+      </w:pPr>
+    </w:p>
+    <w:p>
+      <w:pPr>
         <w:jc w:val="both"/>
         <w:rPr>
           <w:color w:val="000000" w:themeColor="text1"/>
@@ -1897,6 +2796,68 @@
     </w:p>
     <w:p>
       <w:pPr>
+        <w:pStyle w:val="HTMLPreformatted"/>
+        <w:shd w:val="clear" w:color="auto" w:fill="2B2B2B"/>
+        <w:rPr>
+          <w:rFonts w:ascii="Menlo" w:hAnsi="Menlo" w:cs="Menlo"/>
+          <w:color w:val="A9B7C6"/>
+        </w:rPr>
+      </w:pPr>
+      <w:r>
+        <w:rPr>
+          <w:rFonts w:ascii="Menlo" w:hAnsi="Menlo" w:cs="Menlo"/>
+          <w:color w:val="A9B7C6"/>
+        </w:rPr>
+        <w:t xml:space="preserve">implementation </w:t>
+      </w:r>
+      <w:r>
+        <w:rPr>
+          <w:rFonts w:ascii="Menlo" w:hAnsi="Menlo" w:cs="Menlo"/>
+          <w:color w:val="6A8759"/>
+        </w:rPr>
+        <w:t>'com.jakewharton:butterknife:8.8.1'</w:t>
+      </w:r>
+      <w:r>
+        <w:rPr>
+          <w:rFonts w:ascii="Menlo" w:hAnsi="Menlo" w:cs="Menlo"/>
+          <w:color w:val="6A8759"/>
+        </w:rPr>
+        <w:br/>
+      </w:r>
+      <w:proofErr w:type="spellStart"/>
+      <w:r>
+        <w:rPr>
+          <w:rFonts w:ascii="Menlo" w:hAnsi="Menlo" w:cs="Menlo"/>
+          <w:color w:val="A9B7C6"/>
+        </w:rPr>
+        <w:t>annotationProcessor</w:t>
+      </w:r>
+      <w:proofErr w:type="spellEnd"/>
+      <w:r>
+        <w:rPr>
+          <w:rFonts w:ascii="Menlo" w:hAnsi="Menlo" w:cs="Menlo"/>
+          <w:color w:val="A9B7C6"/>
+        </w:rPr>
+        <w:t xml:space="preserve"> </w:t>
+      </w:r>
+      <w:r>
+        <w:rPr>
+          <w:rFonts w:ascii="Menlo" w:hAnsi="Menlo" w:cs="Menlo"/>
+          <w:color w:val="6A8759"/>
+        </w:rPr>
+        <w:t>'com.jakewharton:butterknife-compiler:8.8.1'</w:t>
+      </w:r>
+    </w:p>
+    <w:p>
+      <w:pPr>
+        <w:jc w:val="both"/>
+        <w:rPr>
+          <w:color w:val="000000" w:themeColor="text1"/>
+        </w:rPr>
+      </w:pPr>
+    </w:p>
+    <w:p>
+      <w:pPr>
         <w:jc w:val="both"/>
         <w:rPr>
           <w:color w:val="000000" w:themeColor="text1"/>
@@ -1917,6 +2878,38 @@
     </w:p>
     <w:p>
       <w:pPr>
+        <w:pStyle w:val="HTMLPreformatted"/>
+        <w:shd w:val="clear" w:color="auto" w:fill="2B2B2B"/>
+        <w:rPr>
+          <w:rFonts w:ascii="Menlo" w:hAnsi="Menlo" w:cs="Menlo"/>
+          <w:color w:val="A9B7C6"/>
+        </w:rPr>
+      </w:pPr>
+      <w:r>
+        <w:rPr>
+          <w:rFonts w:ascii="Menlo" w:hAnsi="Menlo" w:cs="Menlo"/>
+          <w:color w:val="A9B7C6"/>
+        </w:rPr>
+        <w:t xml:space="preserve">implementation </w:t>
+      </w:r>
+      <w:r>
+        <w:rPr>
+          <w:rFonts w:ascii="Menlo" w:hAnsi="Menlo" w:cs="Menlo"/>
+          <w:color w:val="6A8759"/>
+        </w:rPr>
+        <w:t>'com.github.bumptech.glide:glide:4.6.1'</w:t>
+      </w:r>
+    </w:p>
+    <w:p>
+      <w:pPr>
+        <w:jc w:val="both"/>
+        <w:rPr>
+          <w:color w:val="000000" w:themeColor="text1"/>
+        </w:rPr>
+      </w:pPr>
+    </w:p>
+    <w:p>
+      <w:pPr>
         <w:jc w:val="both"/>
         <w:rPr>
           <w:color w:val="000000" w:themeColor="text1"/>
@@ -1937,6 +2930,59 @@
     </w:p>
     <w:p>
       <w:pPr>
+        <w:pStyle w:val="HTMLPreformatted"/>
+        <w:shd w:val="clear" w:color="auto" w:fill="2B2B2B"/>
+        <w:rPr>
+          <w:rFonts w:ascii="Menlo" w:hAnsi="Menlo" w:cs="Menlo"/>
+          <w:color w:val="A9B7C6"/>
+        </w:rPr>
+      </w:pPr>
+      <w:r>
+        <w:rPr>
+          <w:rFonts w:ascii="Menlo" w:hAnsi="Menlo" w:cs="Menlo"/>
+          <w:color w:val="A9B7C6"/>
+        </w:rPr>
+        <w:t xml:space="preserve">implementation </w:t>
+      </w:r>
+      <w:r>
+        <w:rPr>
+          <w:rFonts w:ascii="Menlo" w:hAnsi="Menlo" w:cs="Menlo"/>
+          <w:color w:val="6A8759"/>
+        </w:rPr>
+        <w:t>'com.squareup.retrofit2:converter-gson:2.3.0'</w:t>
+      </w:r>
+      <w:r>
+        <w:rPr>
+          <w:rFonts w:ascii="Menlo" w:hAnsi="Menlo" w:cs="Menlo"/>
+          <w:color w:val="6A8759"/>
+        </w:rPr>
+        <w:br/>
+      </w:r>
+      <w:r>
+        <w:rPr>
+          <w:rFonts w:ascii="Menlo" w:hAnsi="Menlo" w:cs="Menlo"/>
+          <w:color w:val="A9B7C6"/>
+        </w:rPr>
+        <w:t xml:space="preserve">implementation </w:t>
+      </w:r>
+      <w:r>
+        <w:rPr>
+          <w:rFonts w:ascii="Menlo" w:hAnsi="Menlo" w:cs="Menlo"/>
+          <w:color w:val="6A8759"/>
+        </w:rPr>
+        <w:t>'com.squareup.retrofit2:retrofit:2.3.0'</w:t>
+      </w:r>
+    </w:p>
+    <w:p>
+      <w:pPr>
+        <w:jc w:val="both"/>
+        <w:rPr>
+          <w:color w:val="000000" w:themeColor="text1"/>
+        </w:rPr>
+      </w:pPr>
+    </w:p>
+    <w:p>
+      <w:pPr>
         <w:jc w:val="both"/>
         <w:rPr>
           <w:color w:val="000000" w:themeColor="text1"/>
@@ -1957,6 +3003,437 @@
     </w:p>
     <w:p>
       <w:pPr>
+        <w:pStyle w:val="HTMLPreformatted"/>
+        <w:shd w:val="clear" w:color="auto" w:fill="2B2B2B"/>
+        <w:rPr>
+          <w:rFonts w:ascii="Menlo" w:hAnsi="Menlo" w:cs="Menlo"/>
+          <w:color w:val="A9B7C6"/>
+        </w:rPr>
+      </w:pPr>
+      <w:r>
+        <w:rPr>
+          <w:rFonts w:ascii="Menlo" w:hAnsi="Menlo" w:cs="Menlo"/>
+          <w:color w:val="A9B7C6"/>
+        </w:rPr>
+        <w:t xml:space="preserve">implementation </w:t>
+      </w:r>
+      <w:r>
+        <w:rPr>
+          <w:rFonts w:ascii="Menlo" w:hAnsi="Menlo" w:cs="Menlo"/>
+          <w:color w:val="6A8759"/>
+        </w:rPr>
+        <w:t>'com.google.dagger:dagger-android:2.16'</w:t>
+      </w:r>
+      <w:r>
+        <w:rPr>
+          <w:rFonts w:ascii="Menlo" w:hAnsi="Menlo" w:cs="Menlo"/>
+          <w:color w:val="6A8759"/>
+        </w:rPr>
+        <w:br/>
+      </w:r>
+      <w:r>
+        <w:rPr>
+          <w:rFonts w:ascii="Menlo" w:hAnsi="Menlo" w:cs="Menlo"/>
+          <w:color w:val="A9B7C6"/>
+        </w:rPr>
+        <w:t xml:space="preserve">implementation </w:t>
+      </w:r>
+      <w:r>
+        <w:rPr>
+          <w:rFonts w:ascii="Menlo" w:hAnsi="Menlo" w:cs="Menlo"/>
+          <w:color w:val="6A8759"/>
+        </w:rPr>
+        <w:t>'com.google.dagger:dagger-android-support:2.16'</w:t>
+      </w:r>
+      <w:r>
+        <w:rPr>
+          <w:rFonts w:ascii="Menlo" w:hAnsi="Menlo" w:cs="Menlo"/>
+          <w:color w:val="6A8759"/>
+        </w:rPr>
+        <w:br/>
+      </w:r>
+      <w:proofErr w:type="spellStart"/>
+      <w:r>
+        <w:rPr>
+          <w:rFonts w:ascii="Menlo" w:hAnsi="Menlo" w:cs="Menlo"/>
+          <w:color w:val="A9B7C6"/>
+        </w:rPr>
+        <w:t>annotationProcessor</w:t>
+      </w:r>
+      <w:proofErr w:type="spellEnd"/>
+      <w:r>
+        <w:rPr>
+          <w:rFonts w:ascii="Menlo" w:hAnsi="Menlo" w:cs="Menlo"/>
+          <w:color w:val="A9B7C6"/>
+        </w:rPr>
+        <w:t xml:space="preserve"> </w:t>
+      </w:r>
+      <w:r>
+        <w:rPr>
+          <w:rFonts w:ascii="Menlo" w:hAnsi="Menlo" w:cs="Menlo"/>
+          <w:color w:val="6A8759"/>
+        </w:rPr>
+        <w:t>'com.google.dagger:dagger-android-processor:2.16'</w:t>
+      </w:r>
+      <w:r>
+        <w:rPr>
+          <w:rFonts w:ascii="Menlo" w:hAnsi="Menlo" w:cs="Menlo"/>
+          <w:color w:val="6A8759"/>
+        </w:rPr>
+        <w:br/>
+      </w:r>
+      <w:proofErr w:type="spellStart"/>
+      <w:r>
+        <w:rPr>
+          <w:rFonts w:ascii="Menlo" w:hAnsi="Menlo" w:cs="Menlo"/>
+          <w:color w:val="A9B7C6"/>
+        </w:rPr>
+        <w:t>annotationProcessor</w:t>
+      </w:r>
+      <w:proofErr w:type="spellEnd"/>
+      <w:r>
+        <w:rPr>
+          <w:rFonts w:ascii="Menlo" w:hAnsi="Menlo" w:cs="Menlo"/>
+          <w:color w:val="A9B7C6"/>
+        </w:rPr>
+        <w:t xml:space="preserve"> </w:t>
+      </w:r>
+      <w:r>
+        <w:rPr>
+          <w:rFonts w:ascii="Menlo" w:hAnsi="Menlo" w:cs="Menlo"/>
+          <w:color w:val="6A8759"/>
+        </w:rPr>
+        <w:t>'com.google.dagger:dagger-compiler:2.16'</w:t>
+      </w:r>
+    </w:p>
+    <w:p>
+      <w:pPr>
+        <w:jc w:val="both"/>
+        <w:rPr>
+          <w:color w:val="000000" w:themeColor="text1"/>
+        </w:rPr>
+      </w:pPr>
+    </w:p>
+    <w:p>
+      <w:pPr>
+        <w:jc w:val="both"/>
+        <w:rPr>
+          <w:color w:val="000000" w:themeColor="text1"/>
+        </w:rPr>
+      </w:pPr>
+      <w:r>
+        <w:rPr>
+          <w:color w:val="000000" w:themeColor="text1"/>
+        </w:rPr>
+        <w:t>Card View – for displaying the news articles</w:t>
+      </w:r>
+    </w:p>
+    <w:p>
+      <w:pPr>
+        <w:pStyle w:val="HTMLPreformatted"/>
+        <w:shd w:val="clear" w:color="auto" w:fill="2B2B2B"/>
+        <w:rPr>
+          <w:rFonts w:ascii="Menlo" w:hAnsi="Menlo" w:cs="Menlo"/>
+          <w:color w:val="A9B7C6"/>
+        </w:rPr>
+      </w:pPr>
+      <w:r>
+        <w:rPr>
+          <w:rFonts w:ascii="Menlo" w:hAnsi="Menlo" w:cs="Menlo"/>
+          <w:color w:val="A9B7C6"/>
+        </w:rPr>
+        <w:t xml:space="preserve">implementation </w:t>
+      </w:r>
+      <w:r>
+        <w:rPr>
+          <w:rFonts w:ascii="Menlo" w:hAnsi="Menlo" w:cs="Menlo"/>
+          <w:color w:val="6A8759"/>
+        </w:rPr>
+        <w:t>'com.android.support:cardview-v7:27.1.1'</w:t>
+      </w:r>
+    </w:p>
+    <w:p>
+      <w:pPr>
+        <w:jc w:val="both"/>
+        <w:rPr>
+          <w:color w:val="000000" w:themeColor="text1"/>
+        </w:rPr>
+      </w:pPr>
+    </w:p>
+    <w:p>
+      <w:pPr>
+        <w:jc w:val="both"/>
+        <w:rPr>
+          <w:color w:val="000000" w:themeColor="text1"/>
+        </w:rPr>
+      </w:pPr>
+      <w:r>
+        <w:rPr>
+          <w:color w:val="000000" w:themeColor="text1"/>
+        </w:rPr>
+        <w:t>Junit – for unit testing</w:t>
+      </w:r>
+    </w:p>
+    <w:p>
+      <w:pPr>
+        <w:pStyle w:val="HTMLPreformatted"/>
+        <w:shd w:val="clear" w:color="auto" w:fill="2B2B2B"/>
+        <w:rPr>
+          <w:rFonts w:ascii="Menlo" w:hAnsi="Menlo" w:cs="Menlo"/>
+          <w:color w:val="A9B7C6"/>
+        </w:rPr>
+      </w:pPr>
+      <w:proofErr w:type="spellStart"/>
+      <w:r>
+        <w:rPr>
+          <w:rFonts w:ascii="Menlo" w:hAnsi="Menlo" w:cs="Menlo"/>
+          <w:color w:val="A9B7C6"/>
+        </w:rPr>
+        <w:t>testImplementation</w:t>
+      </w:r>
+      <w:proofErr w:type="spellEnd"/>
+      <w:r>
+        <w:rPr>
+          <w:rFonts w:ascii="Menlo" w:hAnsi="Menlo" w:cs="Menlo"/>
+          <w:color w:val="A9B7C6"/>
+        </w:rPr>
+        <w:t xml:space="preserve"> </w:t>
+      </w:r>
+      <w:r>
+        <w:rPr>
+          <w:rFonts w:ascii="Menlo" w:hAnsi="Menlo" w:cs="Menlo"/>
+          <w:color w:val="6A8759"/>
+        </w:rPr>
+        <w:t>'junit:junit:4.12'</w:t>
+      </w:r>
+    </w:p>
+    <w:p>
+      <w:pPr>
+        <w:jc w:val="both"/>
+        <w:rPr>
+          <w:color w:val="000000" w:themeColor="text1"/>
+        </w:rPr>
+      </w:pPr>
+    </w:p>
+    <w:p>
+      <w:pPr>
+        <w:jc w:val="both"/>
+        <w:rPr>
+          <w:color w:val="000000" w:themeColor="text1"/>
+        </w:rPr>
+      </w:pPr>
+      <w:r>
+        <w:rPr>
+          <w:color w:val="000000" w:themeColor="text1"/>
+        </w:rPr>
+        <w:lastRenderedPageBreak/>
+        <w:t>Expresso – for UI testing</w:t>
+      </w:r>
+    </w:p>
+    <w:p>
+      <w:pPr>
+        <w:pStyle w:val="HTMLPreformatted"/>
+        <w:shd w:val="clear" w:color="auto" w:fill="2B2B2B"/>
+        <w:rPr>
+          <w:rFonts w:ascii="Menlo" w:hAnsi="Menlo" w:cs="Menlo"/>
+          <w:color w:val="A9B7C6"/>
+        </w:rPr>
+      </w:pPr>
+      <w:r>
+        <w:rPr>
+          <w:rFonts w:ascii="Menlo" w:hAnsi="Menlo" w:cs="Menlo"/>
+          <w:color w:val="A9B7C6"/>
+        </w:rPr>
+        <w:t>androidTestImplementation(</w:t>
+      </w:r>
+      <w:r>
+        <w:rPr>
+          <w:rFonts w:ascii="Menlo" w:hAnsi="Menlo" w:cs="Menlo"/>
+          <w:color w:val="6A8759"/>
+        </w:rPr>
+        <w:t>'com.android.support.test.espresso:espresso-core:3.0.1'</w:t>
+      </w:r>
+      <w:r>
+        <w:rPr>
+          <w:rFonts w:ascii="Menlo" w:hAnsi="Menlo" w:cs="Menlo"/>
+          <w:color w:val="A9B7C6"/>
+        </w:rPr>
+        <w:t>, {</w:t>
+      </w:r>
+      <w:r>
+        <w:rPr>
+          <w:rFonts w:ascii="Menlo" w:hAnsi="Menlo" w:cs="Menlo"/>
+          <w:color w:val="A9B7C6"/>
+        </w:rPr>
+        <w:br/>
+        <w:t xml:space="preserve">    exclude </w:t>
+      </w:r>
+      <w:r>
+        <w:rPr>
+          <w:rFonts w:ascii="Menlo" w:hAnsi="Menlo" w:cs="Menlo"/>
+          <w:color w:val="6A8759"/>
+        </w:rPr>
+        <w:t>group</w:t>
+      </w:r>
+      <w:r>
+        <w:rPr>
+          <w:rFonts w:ascii="Menlo" w:hAnsi="Menlo" w:cs="Menlo"/>
+          <w:color w:val="A9B7C6"/>
+        </w:rPr>
+        <w:t xml:space="preserve">: </w:t>
+      </w:r>
+      <w:r>
+        <w:rPr>
+          <w:rFonts w:ascii="Menlo" w:hAnsi="Menlo" w:cs="Menlo"/>
+          <w:color w:val="6A8759"/>
+        </w:rPr>
+        <w:t>'</w:t>
+      </w:r>
+      <w:proofErr w:type="spellStart"/>
+      <w:r>
+        <w:rPr>
+          <w:rFonts w:ascii="Menlo" w:hAnsi="Menlo" w:cs="Menlo"/>
+          <w:color w:val="6A8759"/>
+        </w:rPr>
+        <w:t>com.android.support</w:t>
+      </w:r>
+      <w:proofErr w:type="spellEnd"/>
+      <w:r>
+        <w:rPr>
+          <w:rFonts w:ascii="Menlo" w:hAnsi="Menlo" w:cs="Menlo"/>
+          <w:color w:val="6A8759"/>
+        </w:rPr>
+        <w:t>'</w:t>
+      </w:r>
+      <w:r>
+        <w:rPr>
+          <w:rFonts w:ascii="Menlo" w:hAnsi="Menlo" w:cs="Menlo"/>
+          <w:color w:val="A9B7C6"/>
+        </w:rPr>
+        <w:t xml:space="preserve">, </w:t>
+      </w:r>
+      <w:r>
+        <w:rPr>
+          <w:rFonts w:ascii="Menlo" w:hAnsi="Menlo" w:cs="Menlo"/>
+          <w:color w:val="6A8759"/>
+        </w:rPr>
+        <w:t>module</w:t>
+      </w:r>
+      <w:r>
+        <w:rPr>
+          <w:rFonts w:ascii="Menlo" w:hAnsi="Menlo" w:cs="Menlo"/>
+          <w:color w:val="A9B7C6"/>
+        </w:rPr>
+        <w:t xml:space="preserve">: </w:t>
+      </w:r>
+      <w:r>
+        <w:rPr>
+          <w:rFonts w:ascii="Menlo" w:hAnsi="Menlo" w:cs="Menlo"/>
+          <w:color w:val="6A8759"/>
+        </w:rPr>
+        <w:t>'support-annotations'</w:t>
+      </w:r>
+      <w:r>
+        <w:rPr>
+          <w:rFonts w:ascii="Menlo" w:hAnsi="Menlo" w:cs="Menlo"/>
+          <w:color w:val="6A8759"/>
+        </w:rPr>
+        <w:br/>
+      </w:r>
+      <w:r>
+        <w:rPr>
+          <w:rFonts w:ascii="Menlo" w:hAnsi="Menlo" w:cs="Menlo"/>
+          <w:color w:val="A9B7C6"/>
+        </w:rPr>
+        <w:t>})</w:t>
+      </w:r>
+    </w:p>
+    <w:p>
+      <w:pPr>
+        <w:jc w:val="both"/>
+        <w:rPr>
+          <w:color w:val="000000" w:themeColor="text1"/>
+        </w:rPr>
+      </w:pPr>
+    </w:p>
+    <w:p>
+      <w:pPr>
+        <w:pBdr>
+          <w:top w:val="none" w:sz="0" w:space="0" w:color="auto"/>
+          <w:left w:val="none" w:sz="0" w:space="0" w:color="auto"/>
+          <w:bottom w:val="none" w:sz="0" w:space="0" w:color="auto"/>
+          <w:right w:val="none" w:sz="0" w:space="0" w:color="auto"/>
+          <w:between w:val="none" w:sz="0" w:space="0" w:color="auto"/>
+        </w:pBdr>
+        <w:spacing w:line="240" w:lineRule="auto"/>
+        <w:rPr>
+          <w:rFonts w:ascii="Times New Roman" w:eastAsia="Times New Roman" w:hAnsi="Times New Roman" w:cs="Times New Roman"/>
+          <w:color w:val="auto"/>
+          <w:sz w:val="24"/>
+          <w:szCs w:val="24"/>
+          <w:lang w:val="en-US"/>
+        </w:rPr>
+      </w:pPr>
+    </w:p>
+    <w:p>
+      <w:pPr>
+        <w:pBdr>
+          <w:top w:val="none" w:sz="0" w:space="0" w:color="auto"/>
+          <w:left w:val="none" w:sz="0" w:space="0" w:color="auto"/>
+          <w:bottom w:val="none" w:sz="0" w:space="0" w:color="auto"/>
+          <w:right w:val="none" w:sz="0" w:space="0" w:color="auto"/>
+          <w:between w:val="none" w:sz="0" w:space="0" w:color="auto"/>
+        </w:pBdr>
+        <w:spacing w:line="240" w:lineRule="auto"/>
+        <w:rPr>
+          <w:rFonts w:ascii="Times New Roman" w:eastAsia="Times New Roman" w:hAnsi="Times New Roman" w:cs="Times New Roman"/>
+          <w:color w:val="auto"/>
+          <w:sz w:val="24"/>
+          <w:szCs w:val="24"/>
+          <w:lang w:val="en-US"/>
+        </w:rPr>
+      </w:pPr>
+    </w:p>
+    <w:p>
+      <w:pPr>
+        <w:pBdr>
+          <w:top w:val="none" w:sz="0" w:space="0" w:color="auto"/>
+          <w:left w:val="none" w:sz="0" w:space="0" w:color="auto"/>
+          <w:bottom w:val="none" w:sz="0" w:space="0" w:color="auto"/>
+          <w:right w:val="none" w:sz="0" w:space="0" w:color="auto"/>
+          <w:between w:val="none" w:sz="0" w:space="0" w:color="auto"/>
+        </w:pBdr>
+        <w:spacing w:line="240" w:lineRule="auto"/>
+        <w:rPr>
+          <w:rFonts w:ascii="Times New Roman" w:eastAsia="Times New Roman" w:hAnsi="Times New Roman" w:cs="Times New Roman"/>
+          <w:color w:val="auto"/>
+          <w:sz w:val="24"/>
+          <w:szCs w:val="24"/>
+          <w:lang w:val="en-US"/>
+        </w:rPr>
+      </w:pPr>
+    </w:p>
+    <w:p>
+      <w:pPr>
+        <w:pBdr>
+          <w:top w:val="none" w:sz="0" w:space="0" w:color="auto"/>
+          <w:left w:val="none" w:sz="0" w:space="0" w:color="auto"/>
+          <w:bottom w:val="none" w:sz="0" w:space="0" w:color="auto"/>
+          <w:right w:val="none" w:sz="0" w:space="0" w:color="auto"/>
+          <w:between w:val="none" w:sz="0" w:space="0" w:color="auto"/>
+        </w:pBdr>
+        <w:spacing w:line="240" w:lineRule="auto"/>
+        <w:rPr>
+          <w:rFonts w:ascii="Times New Roman" w:eastAsia="Times New Roman" w:hAnsi="Times New Roman" w:cs="Times New Roman"/>
+          <w:color w:val="auto"/>
+          <w:sz w:val="24"/>
+          <w:szCs w:val="24"/>
+          <w:lang w:val="en-US"/>
+        </w:rPr>
+      </w:pPr>
+    </w:p>
+    <w:p>
+      <w:pPr>
         <w:jc w:val="both"/>
         <w:rPr>
           <w:color w:val="000000" w:themeColor="text1"/>
@@ -1971,14 +3448,14 @@
           <w:color w:val="000000" w:themeColor="text1"/>
         </w:rPr>
       </w:pPr>
-      <w:bookmarkStart w:id="13" w:name="_Toc520923677"/>
+      <w:bookmarkStart w:id="16" w:name="_Toc521016077"/>
       <w:r>
         <w:rPr>
           <w:color w:val="000000" w:themeColor="text1"/>
         </w:rPr>
         <w:t>Describe how you will implement Google Play Services or other external services.</w:t>
       </w:r>
-      <w:bookmarkEnd w:id="13"/>
+      <w:bookmarkEnd w:id="16"/>
     </w:p>
     <w:p>
       <w:pPr>
@@ -2060,20 +3537,368 @@
     </w:p>
     <w:p>
       <w:pPr>
+        <w:jc w:val="both"/>
+        <w:rPr>
+          <w:color w:val="000000" w:themeColor="text1"/>
+        </w:rPr>
+      </w:pPr>
+    </w:p>
+    <w:p>
+      <w:pPr>
+        <w:jc w:val="both"/>
+        <w:rPr>
+          <w:color w:val="000000" w:themeColor="text1"/>
+        </w:rPr>
+      </w:pPr>
+      <w:r>
+        <w:rPr>
+          <w:color w:val="000000" w:themeColor="text1"/>
+        </w:rPr>
+        <w:t>Firebase – for real time data storage</w:t>
+      </w:r>
+    </w:p>
+    <w:p>
+      <w:pPr>
+        <w:pBdr>
+          <w:top w:val="none" w:sz="0" w:space="0" w:color="auto"/>
+          <w:left w:val="none" w:sz="0" w:space="0" w:color="auto"/>
+          <w:bottom w:val="none" w:sz="0" w:space="0" w:color="auto"/>
+          <w:right w:val="none" w:sz="0" w:space="0" w:color="auto"/>
+          <w:between w:val="none" w:sz="0" w:space="0" w:color="auto"/>
+        </w:pBdr>
+        <w:spacing w:line="240" w:lineRule="auto"/>
+        <w:rPr>
+          <w:rFonts w:ascii="Roboto" w:eastAsia="Times New Roman" w:hAnsi="Roboto" w:cs="Times New Roman"/>
+          <w:color w:val="212121"/>
+          <w:sz w:val="21"/>
+          <w:szCs w:val="21"/>
+          <w:lang w:val="en-US"/>
+        </w:rPr>
+      </w:pPr>
+      <w:r>
+        <w:rPr>
+          <w:rFonts w:ascii="Roboto" w:eastAsia="Times New Roman" w:hAnsi="Roboto" w:cs="Times New Roman"/>
+          <w:color w:val="212121"/>
+          <w:sz w:val="21"/>
+          <w:szCs w:val="21"/>
+          <w:lang w:val="en-US"/>
+        </w:rPr>
+        <w:t>com.google.firebase:firebase-database:16.0.1</w:t>
+      </w:r>
+    </w:p>
+    <w:p>
+      <w:pPr>
+        <w:pBdr>
+          <w:top w:val="none" w:sz="0" w:space="0" w:color="auto"/>
+          <w:left w:val="none" w:sz="0" w:space="0" w:color="auto"/>
+          <w:bottom w:val="none" w:sz="0" w:space="0" w:color="auto"/>
+          <w:right w:val="none" w:sz="0" w:space="0" w:color="auto"/>
+          <w:between w:val="none" w:sz="0" w:space="0" w:color="auto"/>
+        </w:pBdr>
+        <w:spacing w:line="240" w:lineRule="auto"/>
+        <w:rPr>
+          <w:rFonts w:ascii="Roboto" w:eastAsia="Times New Roman" w:hAnsi="Roboto" w:cs="Times New Roman"/>
+          <w:color w:val="212121"/>
+          <w:sz w:val="21"/>
+          <w:szCs w:val="21"/>
+          <w:lang w:val="en-US"/>
+        </w:rPr>
+      </w:pPr>
+    </w:p>
+    <w:p>
+      <w:pPr>
+        <w:pBdr>
+          <w:top w:val="none" w:sz="0" w:space="0" w:color="auto"/>
+          <w:left w:val="none" w:sz="0" w:space="0" w:color="auto"/>
+          <w:bottom w:val="none" w:sz="0" w:space="0" w:color="auto"/>
+          <w:right w:val="none" w:sz="0" w:space="0" w:color="auto"/>
+          <w:between w:val="none" w:sz="0" w:space="0" w:color="auto"/>
+        </w:pBdr>
+        <w:spacing w:line="240" w:lineRule="auto"/>
+        <w:rPr>
+          <w:rFonts w:ascii="Roboto" w:eastAsia="Times New Roman" w:hAnsi="Roboto" w:cs="Times New Roman"/>
+          <w:color w:val="212121"/>
+          <w:sz w:val="21"/>
+          <w:szCs w:val="21"/>
+          <w:lang w:val="en-US"/>
+        </w:rPr>
+      </w:pPr>
+      <w:r>
+        <w:rPr>
+          <w:rFonts w:ascii="Roboto" w:eastAsia="Times New Roman" w:hAnsi="Roboto" w:cs="Times New Roman"/>
+          <w:color w:val="212121"/>
+          <w:sz w:val="21"/>
+          <w:szCs w:val="21"/>
+          <w:lang w:val="en-US"/>
+        </w:rPr>
+        <w:t>Firebase – to store the images</w:t>
+      </w:r>
+    </w:p>
+    <w:p>
+      <w:pPr>
+        <w:pBdr>
+          <w:top w:val="none" w:sz="0" w:space="0" w:color="auto"/>
+          <w:left w:val="none" w:sz="0" w:space="0" w:color="auto"/>
+          <w:bottom w:val="none" w:sz="0" w:space="0" w:color="auto"/>
+          <w:right w:val="none" w:sz="0" w:space="0" w:color="auto"/>
+          <w:between w:val="none" w:sz="0" w:space="0" w:color="auto"/>
+        </w:pBdr>
+        <w:spacing w:line="240" w:lineRule="auto"/>
+        <w:rPr>
+          <w:rFonts w:ascii="Roboto" w:eastAsia="Times New Roman" w:hAnsi="Roboto" w:cs="Times New Roman"/>
+          <w:color w:val="212121"/>
+          <w:sz w:val="21"/>
+          <w:szCs w:val="21"/>
+          <w:lang w:val="en-US"/>
+        </w:rPr>
+      </w:pPr>
+      <w:r>
+        <w:rPr>
+          <w:rFonts w:ascii="Roboto" w:eastAsia="Times New Roman" w:hAnsi="Roboto" w:cs="Times New Roman"/>
+          <w:color w:val="212121"/>
+          <w:sz w:val="21"/>
+          <w:szCs w:val="21"/>
+          <w:lang w:val="en-US"/>
+        </w:rPr>
+        <w:t>com.google.firebase:firebase-storage:16.0.1</w:t>
+      </w:r>
+    </w:p>
+    <w:p>
+      <w:pPr>
+        <w:pBdr>
+          <w:top w:val="none" w:sz="0" w:space="0" w:color="auto"/>
+          <w:left w:val="none" w:sz="0" w:space="0" w:color="auto"/>
+          <w:bottom w:val="none" w:sz="0" w:space="0" w:color="auto"/>
+          <w:right w:val="none" w:sz="0" w:space="0" w:color="auto"/>
+          <w:between w:val="none" w:sz="0" w:space="0" w:color="auto"/>
+        </w:pBdr>
+        <w:spacing w:line="240" w:lineRule="auto"/>
+        <w:rPr>
+          <w:rFonts w:ascii="Roboto" w:eastAsia="Times New Roman" w:hAnsi="Roboto" w:cs="Times New Roman"/>
+          <w:color w:val="212121"/>
+          <w:sz w:val="21"/>
+          <w:szCs w:val="21"/>
+          <w:lang w:val="en-US"/>
+        </w:rPr>
+      </w:pPr>
+      <w:r>
+        <w:rPr>
+          <w:rFonts w:ascii="Roboto" w:eastAsia="Times New Roman" w:hAnsi="Roboto" w:cs="Times New Roman"/>
+          <w:color w:val="212121"/>
+          <w:sz w:val="21"/>
+          <w:szCs w:val="21"/>
+          <w:lang w:val="en-US"/>
+        </w:rPr>
+        <w:t>Firebase - Analytics</w:t>
+      </w:r>
+    </w:p>
+    <w:p>
+      <w:pPr>
+        <w:pBdr>
+          <w:top w:val="none" w:sz="0" w:space="0" w:color="auto"/>
+          <w:left w:val="none" w:sz="0" w:space="0" w:color="auto"/>
+          <w:bottom w:val="none" w:sz="0" w:space="0" w:color="auto"/>
+          <w:right w:val="none" w:sz="0" w:space="0" w:color="auto"/>
+          <w:between w:val="none" w:sz="0" w:space="0" w:color="auto"/>
+        </w:pBdr>
+        <w:spacing w:line="240" w:lineRule="auto"/>
+        <w:rPr>
+          <w:rFonts w:ascii="Roboto" w:eastAsia="Times New Roman" w:hAnsi="Roboto" w:cs="Times New Roman"/>
+          <w:color w:val="212121"/>
+          <w:sz w:val="21"/>
+          <w:szCs w:val="21"/>
+          <w:lang w:val="en-US"/>
+        </w:rPr>
+      </w:pPr>
+      <w:r>
+        <w:rPr>
+          <w:rFonts w:ascii="Roboto" w:eastAsia="Times New Roman" w:hAnsi="Roboto" w:cs="Times New Roman"/>
+          <w:color w:val="212121"/>
+          <w:sz w:val="21"/>
+          <w:szCs w:val="21"/>
+          <w:lang w:val="en-US"/>
+        </w:rPr>
+        <w:t>com.google.firebase:firebase-core:16.0.1</w:t>
+      </w:r>
+    </w:p>
+    <w:p>
+      <w:pPr>
+        <w:pBdr>
+          <w:top w:val="none" w:sz="0" w:space="0" w:color="auto"/>
+          <w:left w:val="none" w:sz="0" w:space="0" w:color="auto"/>
+          <w:bottom w:val="none" w:sz="0" w:space="0" w:color="auto"/>
+          <w:right w:val="none" w:sz="0" w:space="0" w:color="auto"/>
+          <w:between w:val="none" w:sz="0" w:space="0" w:color="auto"/>
+        </w:pBdr>
+        <w:spacing w:line="240" w:lineRule="auto"/>
+        <w:rPr>
+          <w:rFonts w:ascii="Roboto" w:eastAsia="Times New Roman" w:hAnsi="Roboto" w:cs="Times New Roman"/>
+          <w:color w:val="212121"/>
+          <w:sz w:val="21"/>
+          <w:szCs w:val="21"/>
+          <w:lang w:val="en-US"/>
+        </w:rPr>
+      </w:pPr>
+    </w:p>
+    <w:p>
+      <w:pPr>
+        <w:pBdr>
+          <w:top w:val="none" w:sz="0" w:space="0" w:color="auto"/>
+          <w:left w:val="none" w:sz="0" w:space="0" w:color="auto"/>
+          <w:bottom w:val="none" w:sz="0" w:space="0" w:color="auto"/>
+          <w:right w:val="none" w:sz="0" w:space="0" w:color="auto"/>
+          <w:between w:val="none" w:sz="0" w:space="0" w:color="auto"/>
+        </w:pBdr>
+        <w:spacing w:line="240" w:lineRule="auto"/>
+        <w:rPr>
+          <w:rFonts w:ascii="Roboto" w:eastAsia="Times New Roman" w:hAnsi="Roboto" w:cs="Times New Roman"/>
+          <w:color w:val="212121"/>
+          <w:sz w:val="21"/>
+          <w:szCs w:val="21"/>
+          <w:lang w:val="en-US"/>
+        </w:rPr>
+      </w:pPr>
+      <w:r>
+        <w:rPr>
+          <w:rFonts w:ascii="Roboto" w:eastAsia="Times New Roman" w:hAnsi="Roboto" w:cs="Times New Roman"/>
+          <w:color w:val="212121"/>
+          <w:sz w:val="21"/>
+          <w:szCs w:val="21"/>
+          <w:lang w:val="en-US"/>
+        </w:rPr>
+        <w:t>Firebase – to report on crashes</w:t>
+      </w:r>
+    </w:p>
+    <w:p>
+      <w:pPr>
+        <w:pBdr>
+          <w:top w:val="none" w:sz="0" w:space="0" w:color="auto"/>
+          <w:left w:val="none" w:sz="0" w:space="0" w:color="auto"/>
+          <w:bottom w:val="none" w:sz="0" w:space="0" w:color="auto"/>
+          <w:right w:val="none" w:sz="0" w:space="0" w:color="auto"/>
+          <w:between w:val="none" w:sz="0" w:space="0" w:color="auto"/>
+        </w:pBdr>
+        <w:spacing w:line="240" w:lineRule="auto"/>
+        <w:rPr>
+          <w:rFonts w:ascii="Roboto" w:eastAsia="Times New Roman" w:hAnsi="Roboto" w:cs="Times New Roman"/>
+          <w:color w:val="212121"/>
+          <w:sz w:val="21"/>
+          <w:szCs w:val="21"/>
+          <w:lang w:val="en-US"/>
+        </w:rPr>
+      </w:pPr>
+      <w:r>
+        <w:rPr>
+          <w:rFonts w:ascii="Roboto" w:eastAsia="Times New Roman" w:hAnsi="Roboto" w:cs="Times New Roman"/>
+          <w:color w:val="212121"/>
+          <w:sz w:val="21"/>
+          <w:szCs w:val="21"/>
+          <w:lang w:val="en-US"/>
+        </w:rPr>
+        <w:t>com.google.firebase:firebase-crash:16.0.1</w:t>
+      </w:r>
+    </w:p>
+    <w:p>
+      <w:pPr>
+        <w:pBdr>
+          <w:top w:val="none" w:sz="0" w:space="0" w:color="auto"/>
+          <w:left w:val="none" w:sz="0" w:space="0" w:color="auto"/>
+          <w:bottom w:val="none" w:sz="0" w:space="0" w:color="auto"/>
+          <w:right w:val="none" w:sz="0" w:space="0" w:color="auto"/>
+          <w:between w:val="none" w:sz="0" w:space="0" w:color="auto"/>
+        </w:pBdr>
+        <w:spacing w:line="240" w:lineRule="auto"/>
+        <w:rPr>
+          <w:rFonts w:ascii="Roboto" w:eastAsia="Times New Roman" w:hAnsi="Roboto" w:cs="Times New Roman"/>
+          <w:color w:val="212121"/>
+          <w:sz w:val="21"/>
+          <w:szCs w:val="21"/>
+          <w:lang w:val="en-US"/>
+        </w:rPr>
+      </w:pPr>
+    </w:p>
+    <w:p>
+      <w:pPr>
+        <w:pBdr>
+          <w:top w:val="none" w:sz="0" w:space="0" w:color="auto"/>
+          <w:left w:val="none" w:sz="0" w:space="0" w:color="auto"/>
+          <w:bottom w:val="none" w:sz="0" w:space="0" w:color="auto"/>
+          <w:right w:val="none" w:sz="0" w:space="0" w:color="auto"/>
+          <w:between w:val="none" w:sz="0" w:space="0" w:color="auto"/>
+        </w:pBdr>
+        <w:spacing w:line="240" w:lineRule="auto"/>
+        <w:rPr>
+          <w:rFonts w:ascii="Roboto" w:eastAsia="Times New Roman" w:hAnsi="Roboto" w:cs="Times New Roman"/>
+          <w:color w:val="212121"/>
+          <w:sz w:val="21"/>
+          <w:szCs w:val="21"/>
+          <w:lang w:val="en-US"/>
+        </w:rPr>
+      </w:pPr>
+      <w:r>
+        <w:rPr>
+          <w:rFonts w:ascii="Roboto" w:eastAsia="Times New Roman" w:hAnsi="Roboto" w:cs="Times New Roman"/>
+          <w:color w:val="212121"/>
+          <w:sz w:val="21"/>
+          <w:szCs w:val="21"/>
+          <w:lang w:val="en-US"/>
+        </w:rPr>
+        <w:t>Firebase – for push notifications</w:t>
+      </w:r>
+    </w:p>
+    <w:p>
+      <w:pPr>
+        <w:pBdr>
+          <w:top w:val="none" w:sz="0" w:space="0" w:color="auto"/>
+          <w:left w:val="none" w:sz="0" w:space="0" w:color="auto"/>
+          <w:bottom w:val="none" w:sz="0" w:space="0" w:color="auto"/>
+          <w:right w:val="none" w:sz="0" w:space="0" w:color="auto"/>
+          <w:between w:val="none" w:sz="0" w:space="0" w:color="auto"/>
+        </w:pBdr>
+        <w:spacing w:line="240" w:lineRule="auto"/>
+        <w:rPr>
+          <w:rFonts w:ascii="Times New Roman" w:eastAsia="Times New Roman" w:hAnsi="Times New Roman" w:cs="Times New Roman"/>
+          <w:color w:val="auto"/>
+          <w:sz w:val="24"/>
+          <w:szCs w:val="24"/>
+          <w:lang w:val="en-US"/>
+        </w:rPr>
+      </w:pPr>
+      <w:r>
+        <w:rPr>
+          <w:rFonts w:ascii="Roboto" w:eastAsia="Times New Roman" w:hAnsi="Roboto" w:cs="Times New Roman"/>
+          <w:color w:val="212121"/>
+          <w:sz w:val="21"/>
+          <w:szCs w:val="21"/>
+          <w:lang w:val="en-US"/>
+        </w:rPr>
+        <w:t>com.google.firebase:firebase-messaging:17.1.0</w:t>
+      </w:r>
+    </w:p>
+    <w:p>
+      <w:pPr>
+        <w:jc w:val="both"/>
+        <w:rPr>
+          <w:color w:val="000000" w:themeColor="text1"/>
+        </w:rPr>
+      </w:pPr>
+    </w:p>
+    <w:p>
+      <w:pPr>
         <w:pStyle w:val="Heading1"/>
         <w:jc w:val="both"/>
         <w:rPr>
           <w:color w:val="000000" w:themeColor="text1"/>
         </w:rPr>
       </w:pPr>
-      <w:bookmarkStart w:id="14" w:name="_Toc520923678"/>
-      <w:r>
-        <w:rPr>
-          <w:color w:val="000000" w:themeColor="text1"/>
-        </w:rPr>
-        <w:t>Next Steps: Required Tasks</w:t>
-      </w:r>
-      <w:bookmarkEnd w:id="14"/>
+      <w:bookmarkStart w:id="17" w:name="_Toc521016078"/>
+      <w:r>
+        <w:rPr>
+          <w:color w:val="000000" w:themeColor="text1"/>
+        </w:rPr>
+        <w:t>Required Tasks</w:t>
+      </w:r>
+      <w:bookmarkEnd w:id="17"/>
     </w:p>
     <w:p>
       <w:pPr>
@@ -2113,14 +3938,14 @@
           <w:color w:val="000000" w:themeColor="text1"/>
         </w:rPr>
       </w:pPr>
-      <w:bookmarkStart w:id="15" w:name="_Toc520923679"/>
+      <w:bookmarkStart w:id="18" w:name="_Toc521016079"/>
       <w:r>
         <w:rPr>
           <w:color w:val="000000" w:themeColor="text1"/>
         </w:rPr>
         <w:t>Task 1: Project Setup</w:t>
       </w:r>
-      <w:bookmarkEnd w:id="15"/>
+      <w:bookmarkEnd w:id="18"/>
     </w:p>
     <w:p>
       <w:pPr>
@@ -2165,6 +3990,7 @@
         <w:rPr>
           <w:color w:val="000000" w:themeColor="text1"/>
         </w:rPr>
+        <w:lastRenderedPageBreak/>
         <w:t>Configure product flavors</w:t>
       </w:r>
     </w:p>
@@ -2251,15 +4077,14 @@
           <w:color w:val="000000" w:themeColor="text1"/>
         </w:rPr>
       </w:pPr>
-      <w:bookmarkStart w:id="16" w:name="_Toc520923680"/>
-      <w:r>
-        <w:rPr>
-          <w:color w:val="000000" w:themeColor="text1"/>
-        </w:rPr>
-        <w:lastRenderedPageBreak/>
+      <w:bookmarkStart w:id="19" w:name="_Toc521016080"/>
+      <w:r>
+        <w:rPr>
+          <w:color w:val="000000" w:themeColor="text1"/>
+        </w:rPr>
         <w:t>Task 2: Implement UI for Each Activity and Fragment</w:t>
       </w:r>
-      <w:bookmarkEnd w:id="16"/>
+      <w:bookmarkEnd w:id="19"/>
     </w:p>
     <w:p>
       <w:pPr>
@@ -2521,7 +4346,7 @@
           <w:color w:val="000000" w:themeColor="text1"/>
         </w:rPr>
       </w:pPr>
-      <w:bookmarkStart w:id="17" w:name="_Toc520923681"/>
+      <w:bookmarkStart w:id="20" w:name="_Toc521016081"/>
       <w:r>
         <w:rPr>
           <w:color w:val="000000" w:themeColor="text1"/>
@@ -2534,7 +4359,7 @@
         </w:rPr>
         <w:t>Firebase Setup</w:t>
       </w:r>
-      <w:bookmarkEnd w:id="17"/>
+      <w:bookmarkEnd w:id="20"/>
     </w:p>
     <w:p>
       <w:pPr>
@@ -2624,7 +4449,7 @@
           <w:color w:val="000000" w:themeColor="text1"/>
         </w:rPr>
       </w:pPr>
-      <w:bookmarkStart w:id="18" w:name="_Toc520923682"/>
+      <w:bookmarkStart w:id="21" w:name="_Toc521016082"/>
       <w:r>
         <w:rPr>
           <w:color w:val="000000" w:themeColor="text1"/>
@@ -2637,7 +4462,7 @@
         </w:rPr>
         <w:t>Implement the Business Logic</w:t>
       </w:r>
-      <w:bookmarkEnd w:id="18"/>
+      <w:bookmarkEnd w:id="21"/>
     </w:p>
     <w:p>
       <w:pPr>
@@ -2853,8 +4678,6 @@
           <w:color w:val="000000" w:themeColor="text1"/>
         </w:rPr>
       </w:pPr>
-      <w:bookmarkStart w:id="19" w:name="_GoBack"/>
-      <w:bookmarkEnd w:id="19"/>
     </w:p>
     <w:p>
       <w:pPr>
@@ -2868,7 +4691,6 @@
           <w:noProof/>
           <w:color w:val="000000" w:themeColor="text1"/>
         </w:rPr>
-        <w:lastRenderedPageBreak/>
         <w:pict w14:anchorId="31AC48C0">
           <v:rect id="_x0000_i1025" alt="" style="width:468pt;height:.05pt;mso-width-percent:0;mso-height-percent:0;mso-width-percent:0;mso-height-percent:0" o:hralign="center" o:hrstd="t" o:hr="t" fillcolor="#a0a0a0" stroked="f"/>
         </w:pict>
@@ -3506,6 +5328,118 @@
     </w:lvl>
   </w:abstractNum>
   <w:abstractNum w:abstractNumId="3" w15:restartNumberingAfterBreak="0">
+    <w:nsid w:val="65D55AA2"/>
+    <w:multiLevelType w:val="hybridMultilevel"/>
+    <w:tmpl w:val="54D83D3A"/>
+    <w:lvl w:ilvl="0" w:tplc="79203382">
+      <w:numFmt w:val="bullet"/>
+      <w:lvlText w:val="-"/>
+      <w:lvlJc w:val="left"/>
+      <w:pPr>
+        <w:ind w:left="720" w:hanging="360"/>
+      </w:pPr>
+      <w:rPr>
+        <w:rFonts w:ascii="Arial" w:eastAsia="Arial" w:hAnsi="Arial" w:cs="Arial" w:hint="default"/>
+      </w:rPr>
+    </w:lvl>
+    <w:lvl w:ilvl="1" w:tplc="04090003" w:tentative="1">
+      <w:start w:val="1"/>
+      <w:numFmt w:val="bullet"/>
+      <w:lvlText w:val="o"/>
+      <w:lvlJc w:val="left"/>
+      <w:pPr>
+        <w:ind w:left="1440" w:hanging="360"/>
+      </w:pPr>
+      <w:rPr>
+        <w:rFonts w:ascii="Courier New" w:hAnsi="Courier New" w:cs="Courier New" w:hint="default"/>
+      </w:rPr>
+    </w:lvl>
+    <w:lvl w:ilvl="2" w:tplc="04090005" w:tentative="1">
+      <w:start w:val="1"/>
+      <w:numFmt w:val="bullet"/>
+      <w:lvlText w:val=""/>
+      <w:lvlJc w:val="left"/>
+      <w:pPr>
+        <w:ind w:left="2160" w:hanging="360"/>
+      </w:pPr>
+      <w:rPr>
+        <w:rFonts w:ascii="Wingdings" w:hAnsi="Wingdings" w:hint="default"/>
+      </w:rPr>
+    </w:lvl>
+    <w:lvl w:ilvl="3" w:tplc="04090001" w:tentative="1">
+      <w:start w:val="1"/>
+      <w:numFmt w:val="bullet"/>
+      <w:lvlText w:val=""/>
+      <w:lvlJc w:val="left"/>
+      <w:pPr>
+        <w:ind w:left="2880" w:hanging="360"/>
+      </w:pPr>
+      <w:rPr>
+        <w:rFonts w:ascii="Symbol" w:hAnsi="Symbol" w:hint="default"/>
+      </w:rPr>
+    </w:lvl>
+    <w:lvl w:ilvl="4" w:tplc="04090003" w:tentative="1">
+      <w:start w:val="1"/>
+      <w:numFmt w:val="bullet"/>
+      <w:lvlText w:val="o"/>
+      <w:lvlJc w:val="left"/>
+      <w:pPr>
+        <w:ind w:left="3600" w:hanging="360"/>
+      </w:pPr>
+      <w:rPr>
+        <w:rFonts w:ascii="Courier New" w:hAnsi="Courier New" w:cs="Courier New" w:hint="default"/>
+      </w:rPr>
+    </w:lvl>
+    <w:lvl w:ilvl="5" w:tplc="04090005" w:tentative="1">
+      <w:start w:val="1"/>
+      <w:numFmt w:val="bullet"/>
+      <w:lvlText w:val=""/>
+      <w:lvlJc w:val="left"/>
+      <w:pPr>
+        <w:ind w:left="4320" w:hanging="360"/>
+      </w:pPr>
+      <w:rPr>
+        <w:rFonts w:ascii="Wingdings" w:hAnsi="Wingdings" w:hint="default"/>
+      </w:rPr>
+    </w:lvl>
+    <w:lvl w:ilvl="6" w:tplc="04090001" w:tentative="1">
+      <w:start w:val="1"/>
+      <w:numFmt w:val="bullet"/>
+      <w:lvlText w:val=""/>
+      <w:lvlJc w:val="left"/>
+      <w:pPr>
+        <w:ind w:left="5040" w:hanging="360"/>
+      </w:pPr>
+      <w:rPr>
+        <w:rFonts w:ascii="Symbol" w:hAnsi="Symbol" w:hint="default"/>
+      </w:rPr>
+    </w:lvl>
+    <w:lvl w:ilvl="7" w:tplc="04090003" w:tentative="1">
+      <w:start w:val="1"/>
+      <w:numFmt w:val="bullet"/>
+      <w:lvlText w:val="o"/>
+      <w:lvlJc w:val="left"/>
+      <w:pPr>
+        <w:ind w:left="5760" w:hanging="360"/>
+      </w:pPr>
+      <w:rPr>
+        <w:rFonts w:ascii="Courier New" w:hAnsi="Courier New" w:cs="Courier New" w:hint="default"/>
+      </w:rPr>
+    </w:lvl>
+    <w:lvl w:ilvl="8" w:tplc="04090005" w:tentative="1">
+      <w:start w:val="1"/>
+      <w:numFmt w:val="bullet"/>
+      <w:lvlText w:val=""/>
+      <w:lvlJc w:val="left"/>
+      <w:pPr>
+        <w:ind w:left="6480" w:hanging="360"/>
+      </w:pPr>
+      <w:rPr>
+        <w:rFonts w:ascii="Wingdings" w:hAnsi="Wingdings" w:hint="default"/>
+      </w:rPr>
+    </w:lvl>
+  </w:abstractNum>
+  <w:abstractNum w:abstractNumId="4" w15:restartNumberingAfterBreak="0">
     <w:nsid w:val="68DC0AC1"/>
     <w:multiLevelType w:val="multilevel"/>
     <w:tmpl w:val="A49688B0"/>
@@ -3625,10 +5559,13 @@
     <w:abstractNumId w:val="2"/>
   </w:num>
   <w:num w:numId="3">
-    <w:abstractNumId w:val="3"/>
+    <w:abstractNumId w:val="4"/>
   </w:num>
   <w:num w:numId="4">
     <w:abstractNumId w:val="1"/>
+  </w:num>
+  <w:num w:numId="5">
+    <w:abstractNumId w:val="3"/>
   </w:num>
 </w:numbering>
 </file>
@@ -4301,6 +6238,87 @@
       <w:lang w:val="en"/>
     </w:rPr>
   </w:style>
+  <w:style w:type="paragraph" w:styleId="HTMLPreformatted">
+    <w:name w:val="HTML Preformatted"/>
+    <w:basedOn w:val="Normal"/>
+    <w:link w:val="HTMLPreformattedChar"/>
+    <w:uiPriority w:val="99"/>
+    <w:unhideWhenUsed/>
+    <w:rsid w:val="00A72FD9"/>
+    <w:pPr>
+      <w:pBdr>
+        <w:top w:val="none" w:sz="0" w:space="0" w:color="auto"/>
+        <w:left w:val="none" w:sz="0" w:space="0" w:color="auto"/>
+        <w:bottom w:val="none" w:sz="0" w:space="0" w:color="auto"/>
+        <w:right w:val="none" w:sz="0" w:space="0" w:color="auto"/>
+        <w:between w:val="none" w:sz="0" w:space="0" w:color="auto"/>
+      </w:pBdr>
+      <w:tabs>
+        <w:tab w:val="left" w:pos="916"/>
+        <w:tab w:val="left" w:pos="1832"/>
+        <w:tab w:val="left" w:pos="2748"/>
+        <w:tab w:val="left" w:pos="3664"/>
+        <w:tab w:val="left" w:pos="4580"/>
+        <w:tab w:val="left" w:pos="5496"/>
+        <w:tab w:val="left" w:pos="6412"/>
+        <w:tab w:val="left" w:pos="7328"/>
+        <w:tab w:val="left" w:pos="8244"/>
+        <w:tab w:val="left" w:pos="9160"/>
+        <w:tab w:val="left" w:pos="10076"/>
+        <w:tab w:val="left" w:pos="10992"/>
+        <w:tab w:val="left" w:pos="11908"/>
+        <w:tab w:val="left" w:pos="12824"/>
+        <w:tab w:val="left" w:pos="13740"/>
+        <w:tab w:val="left" w:pos="14656"/>
+      </w:tabs>
+      <w:spacing w:line="240" w:lineRule="auto"/>
+    </w:pPr>
+    <w:rPr>
+      <w:rFonts w:ascii="Courier New" w:eastAsia="Times New Roman" w:hAnsi="Courier New" w:cs="Courier New"/>
+      <w:color w:val="auto"/>
+      <w:sz w:val="20"/>
+      <w:szCs w:val="20"/>
+      <w:lang w:val="en-US"/>
+    </w:rPr>
+  </w:style>
+  <w:style w:type="character" w:customStyle="1" w:styleId="HTMLPreformattedChar">
+    <w:name w:val="HTML Preformatted Char"/>
+    <w:basedOn w:val="DefaultParagraphFont"/>
+    <w:link w:val="HTMLPreformatted"/>
+    <w:uiPriority w:val="99"/>
+    <w:rsid w:val="00A72FD9"/>
+    <w:rPr>
+      <w:rFonts w:ascii="Courier New" w:eastAsia="Times New Roman" w:hAnsi="Courier New" w:cs="Courier New"/>
+      <w:sz w:val="20"/>
+      <w:szCs w:val="20"/>
+    </w:rPr>
+  </w:style>
+  <w:style w:type="character" w:customStyle="1" w:styleId="str">
+    <w:name w:val="str"/>
+    <w:basedOn w:val="DefaultParagraphFont"/>
+    <w:rsid w:val="00603109"/>
+  </w:style>
+  <w:style w:type="paragraph" w:styleId="ListParagraph">
+    <w:name w:val="List Paragraph"/>
+    <w:basedOn w:val="Normal"/>
+    <w:uiPriority w:val="34"/>
+    <w:qFormat/>
+    <w:rsid w:val="00EB45E3"/>
+    <w:pPr>
+      <w:ind w:left="720"/>
+      <w:contextualSpacing/>
+    </w:pPr>
+  </w:style>
+  <w:style w:type="character" w:styleId="UnresolvedMention">
+    <w:name w:val="Unresolved Mention"/>
+    <w:basedOn w:val="DefaultParagraphFont"/>
+    <w:uiPriority w:val="99"/>
+    <w:rsid w:val="006E26C6"/>
+    <w:rPr>
+      <w:color w:val="605E5C"/>
+      <w:shd w:val="clear" w:color="auto" w:fill="E1DFDD"/>
+    </w:rPr>
+  </w:style>
 </w:styles>
 </file>
 

</xml_diff>

<commit_message>
* Add the app widget UI mock * Add the tools requirements
</commit_message>
<xml_diff>
--- a/Capstone_Stage1.docx
+++ b/Capstone_Stage1.docx
@@ -62,7 +62,7 @@
           <w:r>
             <w:fldChar w:fldCharType="separate"/>
           </w:r>
-          <w:hyperlink w:anchor="_Toc521016063" w:history="1">
+          <w:hyperlink w:anchor="_Toc521017547" w:history="1">
             <w:r>
               <w:rPr>
                 <w:rStyle w:val="Hyperlink"/>
@@ -88,7 +88,7 @@
               <w:lang w:val="en-US"/>
             </w:rPr>
           </w:pPr>
-          <w:hyperlink w:anchor="_Toc521016064" w:history="1">
+          <w:hyperlink w:anchor="_Toc521017548" w:history="1">
             <w:r>
               <w:rPr>
                 <w:rStyle w:val="Hyperlink"/>
@@ -114,7 +114,7 @@
               <w:lang w:val="en-US"/>
             </w:rPr>
           </w:pPr>
-          <w:hyperlink w:anchor="_Toc521016065" w:history="1">
+          <w:hyperlink w:anchor="_Toc521017549" w:history="1">
             <w:r>
               <w:rPr>
                 <w:rStyle w:val="Hyperlink"/>
@@ -140,7 +140,7 @@
               <w:lang w:val="en-US"/>
             </w:rPr>
           </w:pPr>
-          <w:hyperlink w:anchor="_Toc521016066" w:history="1">
+          <w:hyperlink w:anchor="_Toc521017550" w:history="1">
             <w:r>
               <w:rPr>
                 <w:rStyle w:val="Hyperlink"/>
@@ -166,7 +166,7 @@
               <w:lang w:val="en-US"/>
             </w:rPr>
           </w:pPr>
-          <w:hyperlink w:anchor="_Toc521016067" w:history="1">
+          <w:hyperlink w:anchor="_Toc521017551" w:history="1">
             <w:r>
               <w:rPr>
                 <w:rStyle w:val="Hyperlink"/>
@@ -191,7 +191,7 @@
               <w:lang w:val="en-US"/>
             </w:rPr>
           </w:pPr>
-          <w:hyperlink w:anchor="_Toc521016068" w:history="1">
+          <w:hyperlink w:anchor="_Toc521017552" w:history="1">
             <w:r>
               <w:rPr>
                 <w:rStyle w:val="Hyperlink"/>
@@ -216,7 +216,7 @@
               <w:lang w:val="en-US"/>
             </w:rPr>
           </w:pPr>
-          <w:hyperlink w:anchor="_Toc521016069" w:history="1">
+          <w:hyperlink w:anchor="_Toc521017553" w:history="1">
             <w:r>
               <w:rPr>
                 <w:rStyle w:val="Hyperlink"/>
@@ -241,13 +241,13 @@
               <w:lang w:val="en-US"/>
             </w:rPr>
           </w:pPr>
-          <w:hyperlink w:anchor="_Toc521016070" w:history="1">
+          <w:hyperlink w:anchor="_Toc521017554" w:history="1">
             <w:r>
               <w:rPr>
                 <w:rStyle w:val="Hyperlink"/>
                 <w:noProof/>
               </w:rPr>
-              <w:t>Screen 3 - Results</w:t>
+              <w:t>Results List Screen</w:t>
             </w:r>
           </w:hyperlink>
         </w:p>
@@ -266,13 +266,13 @@
               <w:lang w:val="en-US"/>
             </w:rPr>
           </w:pPr>
-          <w:hyperlink w:anchor="_Toc521016071" w:history="1">
+          <w:hyperlink w:anchor="_Toc521017555" w:history="1">
             <w:r>
               <w:rPr>
                 <w:rStyle w:val="Hyperlink"/>
                 <w:noProof/>
               </w:rPr>
-              <w:t>Screen 4 – Log Table</w:t>
+              <w:t>Log Table Screen</w:t>
             </w:r>
           </w:hyperlink>
         </w:p>
@@ -291,7 +291,7 @@
               <w:lang w:val="en-US"/>
             </w:rPr>
           </w:pPr>
-          <w:hyperlink w:anchor="_Toc521016072" w:history="1">
+          <w:hyperlink w:anchor="_Toc521017556" w:history="1">
             <w:r>
               <w:rPr>
                 <w:rStyle w:val="Hyperlink"/>
@@ -316,13 +316,13 @@
               <w:lang w:val="en-US"/>
             </w:rPr>
           </w:pPr>
-          <w:hyperlink w:anchor="_Toc521016073" w:history="1">
+          <w:hyperlink w:anchor="_Toc521017557" w:history="1">
             <w:r>
               <w:rPr>
                 <w:rStyle w:val="Hyperlink"/>
                 <w:noProof/>
               </w:rPr>
-              <w:t>Tool Requirements</w:t>
+              <w:t>Tools Requirements</w:t>
             </w:r>
           </w:hyperlink>
         </w:p>
@@ -341,7 +341,7 @@
               <w:lang w:val="en-US"/>
             </w:rPr>
           </w:pPr>
-          <w:hyperlink w:anchor="_Toc521016074" w:history="1">
+          <w:hyperlink w:anchor="_Toc521017558" w:history="1">
             <w:r>
               <w:rPr>
                 <w:rStyle w:val="Hyperlink"/>
@@ -366,7 +366,7 @@
               <w:lang w:val="en-US"/>
             </w:rPr>
           </w:pPr>
-          <w:hyperlink w:anchor="_Toc521016075" w:history="1">
+          <w:hyperlink w:anchor="_Toc521017559" w:history="1">
             <w:r>
               <w:rPr>
                 <w:rStyle w:val="Hyperlink"/>
@@ -391,7 +391,7 @@
               <w:lang w:val="en-US"/>
             </w:rPr>
           </w:pPr>
-          <w:hyperlink w:anchor="_Toc521016076" w:history="1">
+          <w:hyperlink w:anchor="_Toc521017560" w:history="1">
             <w:r>
               <w:rPr>
                 <w:rStyle w:val="Hyperlink"/>
@@ -416,7 +416,7 @@
               <w:lang w:val="en-US"/>
             </w:rPr>
           </w:pPr>
-          <w:hyperlink w:anchor="_Toc521016077" w:history="1">
+          <w:hyperlink w:anchor="_Toc521017561" w:history="1">
             <w:r>
               <w:rPr>
                 <w:rStyle w:val="Hyperlink"/>
@@ -441,7 +441,7 @@
               <w:lang w:val="en-US"/>
             </w:rPr>
           </w:pPr>
-          <w:hyperlink w:anchor="_Toc521016078" w:history="1">
+          <w:hyperlink w:anchor="_Toc521017562" w:history="1">
             <w:r>
               <w:rPr>
                 <w:rStyle w:val="Hyperlink"/>
@@ -466,7 +466,7 @@
               <w:lang w:val="en-US"/>
             </w:rPr>
           </w:pPr>
-          <w:hyperlink w:anchor="_Toc521016079" w:history="1">
+          <w:hyperlink w:anchor="_Toc521017563" w:history="1">
             <w:r>
               <w:rPr>
                 <w:rStyle w:val="Hyperlink"/>
@@ -491,7 +491,7 @@
               <w:lang w:val="en-US"/>
             </w:rPr>
           </w:pPr>
-          <w:hyperlink w:anchor="_Toc521016080" w:history="1">
+          <w:hyperlink w:anchor="_Toc521017564" w:history="1">
             <w:r>
               <w:rPr>
                 <w:rStyle w:val="Hyperlink"/>
@@ -516,7 +516,7 @@
               <w:lang w:val="en-US"/>
             </w:rPr>
           </w:pPr>
-          <w:hyperlink w:anchor="_Toc521016081" w:history="1">
+          <w:hyperlink w:anchor="_Toc521017565" w:history="1">
             <w:r>
               <w:rPr>
                 <w:rStyle w:val="Hyperlink"/>
@@ -541,7 +541,7 @@
               <w:lang w:val="en-US"/>
             </w:rPr>
           </w:pPr>
-          <w:hyperlink w:anchor="_Toc521016082" w:history="1">
+          <w:hyperlink w:anchor="_Toc521017566" w:history="1">
             <w:r>
               <w:rPr>
                 <w:rStyle w:val="Hyperlink"/>
@@ -663,7 +663,7 @@
           <w:color w:val="000000" w:themeColor="text1"/>
         </w:rPr>
       </w:pPr>
-      <w:bookmarkStart w:id="1" w:name="_Toc521016063"/>
+      <w:bookmarkStart w:id="1" w:name="_Toc521017547"/>
       <w:r>
         <w:rPr>
           <w:b/>
@@ -808,7 +808,7 @@
           <w:color w:val="000000" w:themeColor="text1"/>
         </w:rPr>
       </w:pPr>
-      <w:bookmarkStart w:id="2" w:name="_Toc521016064"/>
+      <w:bookmarkStart w:id="2" w:name="_Toc521017548"/>
       <w:r>
         <w:rPr>
           <w:b/>
@@ -862,7 +862,7 @@
           <w:color w:val="000000" w:themeColor="text1"/>
         </w:rPr>
       </w:pPr>
-      <w:bookmarkStart w:id="3" w:name="_Toc521016065"/>
+      <w:bookmarkStart w:id="3" w:name="_Toc521017549"/>
       <w:r>
         <w:rPr>
           <w:b/>
@@ -1058,7 +1058,7 @@
           <w:color w:val="000000" w:themeColor="text1"/>
         </w:rPr>
       </w:pPr>
-      <w:bookmarkStart w:id="4" w:name="_Toc521016066"/>
+      <w:bookmarkStart w:id="4" w:name="_Toc521017550"/>
       <w:r>
         <w:rPr>
           <w:b/>
@@ -1077,7 +1077,7 @@
           <w:color w:val="000000" w:themeColor="text1"/>
         </w:rPr>
       </w:pPr>
-      <w:bookmarkStart w:id="5" w:name="_Toc521016067"/>
+      <w:bookmarkStart w:id="5" w:name="_Toc521017551"/>
       <w:r>
         <w:rPr>
           <w:color w:val="000000" w:themeColor="text1"/>
@@ -1271,7 +1271,7 @@
           <w:color w:val="000000" w:themeColor="text1"/>
         </w:rPr>
       </w:pPr>
-      <w:bookmarkStart w:id="6" w:name="_Toc521016068"/>
+      <w:bookmarkStart w:id="6" w:name="_Toc521017552"/>
       <w:r>
         <w:rPr>
           <w:noProof/>
@@ -1616,7 +1616,7 @@
           <w:color w:val="000000" w:themeColor="text1"/>
         </w:rPr>
       </w:pPr>
-      <w:bookmarkStart w:id="7" w:name="_Toc521016069"/>
+      <w:bookmarkStart w:id="7" w:name="_Toc521017553"/>
       <w:r>
         <w:rPr>
           <w:color w:val="000000" w:themeColor="text1"/>
@@ -1965,7 +1965,6 @@
           <w:color w:val="000000" w:themeColor="text1"/>
         </w:rPr>
       </w:pPr>
-      <w:bookmarkStart w:id="8" w:name="_Toc521016070"/>
     </w:p>
     <w:p>
       <w:pPr>
@@ -1975,19 +1974,20 @@
           <w:color w:val="000000" w:themeColor="text1"/>
         </w:rPr>
       </w:pPr>
+      <w:bookmarkStart w:id="8" w:name="_Toc521017554"/>
       <w:r>
         <w:rPr>
           <w:color w:val="000000" w:themeColor="text1"/>
         </w:rPr>
         <w:t>Results</w:t>
       </w:r>
+      <w:r>
+        <w:rPr>
+          <w:color w:val="000000" w:themeColor="text1"/>
+        </w:rPr>
+        <w:t xml:space="preserve"> List Screen</w:t>
+      </w:r>
       <w:bookmarkEnd w:id="8"/>
-      <w:r>
-        <w:rPr>
-          <w:color w:val="000000" w:themeColor="text1"/>
-        </w:rPr>
-        <w:t xml:space="preserve"> List Screen</w:t>
-      </w:r>
     </w:p>
     <w:p>
       <w:pPr>
@@ -2234,7 +2234,7 @@
           <w:color w:val="000000" w:themeColor="text1"/>
         </w:rPr>
       </w:pPr>
-      <w:bookmarkStart w:id="9" w:name="_Toc521016071"/>
+      <w:bookmarkStart w:id="9" w:name="_Toc521017555"/>
       <w:r>
         <w:rPr>
           <w:color w:val="000000" w:themeColor="text1"/>
@@ -2242,13 +2242,13 @@
         <w:lastRenderedPageBreak/>
         <w:t>Log Table</w:t>
       </w:r>
+      <w:r>
+        <w:rPr>
+          <w:color w:val="000000" w:themeColor="text1"/>
+        </w:rPr>
+        <w:t xml:space="preserve"> Screen</w:t>
+      </w:r>
       <w:bookmarkEnd w:id="9"/>
-      <w:r>
-        <w:rPr>
-          <w:color w:val="000000" w:themeColor="text1"/>
-        </w:rPr>
-        <w:t xml:space="preserve"> Screen</w:t>
-      </w:r>
     </w:p>
     <w:p>
       <w:pPr>
@@ -2418,58 +2418,337 @@
           </wp:inline>
         </w:drawing>
       </w:r>
-      <w:bookmarkStart w:id="10" w:name="_GoBack"/>
+    </w:p>
+    <w:p>
+      <w:pPr>
+        <w:pStyle w:val="Heading1"/>
+        <w:jc w:val="both"/>
+        <w:rPr>
+          <w:color w:val="000000" w:themeColor="text1"/>
+        </w:rPr>
+      </w:pPr>
+    </w:p>
+    <w:p>
+      <w:pPr>
+        <w:pStyle w:val="Heading2"/>
+        <w:jc w:val="both"/>
+        <w:rPr>
+          <w:color w:val="000000" w:themeColor="text1"/>
+        </w:rPr>
+      </w:pPr>
+      <w:r>
+        <w:rPr>
+          <w:color w:val="000000" w:themeColor="text1"/>
+        </w:rPr>
+        <w:t>App Widget UI</w:t>
+      </w:r>
+    </w:p>
+    <w:p>
+      <w:r>
+        <w:rPr>
+          <w:noProof/>
+        </w:rPr>
+        <w:drawing>
+          <wp:anchor distT="0" distB="0" distL="114300" distR="114300" simplePos="0" relativeHeight="251670528" behindDoc="0" locked="0" layoutInCell="1" allowOverlap="1">
+            <wp:simplePos x="0" y="0"/>
+            <wp:positionH relativeFrom="margin">
+              <wp:posOffset>-41910</wp:posOffset>
+            </wp:positionH>
+            <wp:positionV relativeFrom="margin">
+              <wp:posOffset>4841875</wp:posOffset>
+            </wp:positionV>
+            <wp:extent cx="2345055" cy="1905000"/>
+            <wp:effectExtent l="0" t="0" r="4445" b="0"/>
+            <wp:wrapSquare wrapText="bothSides"/>
+            <wp:docPr id="16" name="Picture 16"/>
+            <wp:cNvGraphicFramePr>
+              <a:graphicFrameLocks xmlns:a="http://schemas.openxmlformats.org/drawingml/2006/main" noChangeAspect="1"/>
+            </wp:cNvGraphicFramePr>
+            <a:graphic xmlns:a="http://schemas.openxmlformats.org/drawingml/2006/main">
+              <a:graphicData uri="http://schemas.openxmlformats.org/drawingml/2006/picture">
+                <pic:pic xmlns:pic="http://schemas.openxmlformats.org/drawingml/2006/picture">
+                  <pic:nvPicPr>
+                    <pic:cNvPr id="16" name="device-2018-07-08-223429.jpg"/>
+                    <pic:cNvPicPr/>
+                  </pic:nvPicPr>
+                  <pic:blipFill>
+                    <a:blip r:embed="rId12">
+                      <a:extLst>
+                        <a:ext uri="{28A0092B-C50C-407E-A947-70E740481C1C}">
+                          <a14:useLocalDpi xmlns:a14="http://schemas.microsoft.com/office/drawing/2010/main" val="0"/>
+                        </a:ext>
+                      </a:extLst>
+                    </a:blip>
+                    <a:stretch>
+                      <a:fillRect/>
+                    </a:stretch>
+                  </pic:blipFill>
+                  <pic:spPr>
+                    <a:xfrm>
+                      <a:off x="0" y="0"/>
+                      <a:ext cx="2345055" cy="1905000"/>
+                    </a:xfrm>
+                    <a:prstGeom prst="rect">
+                      <a:avLst/>
+                    </a:prstGeom>
+                  </pic:spPr>
+                </pic:pic>
+              </a:graphicData>
+            </a:graphic>
+            <wp14:sizeRelH relativeFrom="margin">
+              <wp14:pctWidth>0</wp14:pctWidth>
+            </wp14:sizeRelH>
+            <wp14:sizeRelV relativeFrom="margin">
+              <wp14:pctHeight>0</wp14:pctHeight>
+            </wp14:sizeRelV>
+          </wp:anchor>
+        </w:drawing>
+      </w:r>
+    </w:p>
+    <w:p/>
+    <w:p>
+      <w:pPr>
+        <w:pStyle w:val="Heading1"/>
+        <w:jc w:val="both"/>
+        <w:rPr>
+          <w:color w:val="000000" w:themeColor="text1"/>
+        </w:rPr>
+      </w:pPr>
+      <w:bookmarkStart w:id="10" w:name="_Toc521017556"/>
+      <w:r>
+        <w:rPr>
+          <w:noProof/>
+          <w:color w:val="000000" w:themeColor="text1"/>
+        </w:rPr>
+        <mc:AlternateContent>
+          <mc:Choice Requires="wps">
+            <w:drawing>
+              <wp:anchor distT="0" distB="0" distL="114300" distR="114300" simplePos="0" relativeHeight="251672576" behindDoc="0" locked="0" layoutInCell="1" allowOverlap="1" wp14:anchorId="143713EE" wp14:editId="20045DE4">
+                <wp:simplePos x="0" y="0"/>
+                <wp:positionH relativeFrom="column">
+                  <wp:posOffset>2653145</wp:posOffset>
+                </wp:positionH>
+                <wp:positionV relativeFrom="paragraph">
+                  <wp:posOffset>343420</wp:posOffset>
+                </wp:positionV>
+                <wp:extent cx="3837709" cy="443345"/>
+                <wp:effectExtent l="0" t="0" r="10795" b="13970"/>
+                <wp:wrapNone/>
+                <wp:docPr id="17" name="Text Box 17"/>
+                <wp:cNvGraphicFramePr/>
+                <a:graphic xmlns:a="http://schemas.openxmlformats.org/drawingml/2006/main">
+                  <a:graphicData uri="http://schemas.microsoft.com/office/word/2010/wordprocessingShape">
+                    <wps:wsp>
+                      <wps:cNvSpPr txBox="1"/>
+                      <wps:spPr>
+                        <a:xfrm>
+                          <a:off x="0" y="0"/>
+                          <a:ext cx="3837709" cy="443345"/>
+                        </a:xfrm>
+                        <a:prstGeom prst="rect">
+                          <a:avLst/>
+                        </a:prstGeom>
+                        <a:solidFill>
+                          <a:schemeClr val="lt1"/>
+                        </a:solidFill>
+                        <a:ln w="6350">
+                          <a:solidFill>
+                            <a:prstClr val="black"/>
+                          </a:solidFill>
+                        </a:ln>
+                      </wps:spPr>
+                      <wps:txbx>
+                        <w:txbxContent>
+                          <w:p>
+                            <w:pPr>
+                              <w:jc w:val="both"/>
+                              <w:rPr>
+                                <w:color w:val="000000" w:themeColor="text1"/>
+                              </w:rPr>
+                            </w:pPr>
+                            <w:r>
+                              <w:rPr>
+                                <w:color w:val="000000" w:themeColor="text1"/>
+                              </w:rPr>
+                              <w:t>This is a</w:t>
+                            </w:r>
+                            <w:r>
+                              <w:rPr>
+                                <w:color w:val="000000" w:themeColor="text1"/>
+                              </w:rPr>
+                              <w:t>n</w:t>
+                            </w:r>
+                            <w:r>
+                              <w:rPr>
+                                <w:color w:val="000000" w:themeColor="text1"/>
+                              </w:rPr>
+                              <w:t xml:space="preserve"> 8 x 8 app widget which</w:t>
+                            </w:r>
+                            <w:r>
+                              <w:rPr>
+                                <w:color w:val="000000" w:themeColor="text1"/>
+                              </w:rPr>
+                              <w:t xml:space="preserve"> will display the log table standings.</w:t>
+                            </w:r>
+                          </w:p>
+                          <w:p/>
+                        </w:txbxContent>
+                      </wps:txbx>
+                      <wps:bodyPr rot="0" spcFirstLastPara="0" vertOverflow="overflow" horzOverflow="overflow" vert="horz" wrap="square" lIns="91440" tIns="45720" rIns="91440" bIns="45720" numCol="1" spcCol="0" rtlCol="0" fromWordArt="0" anchor="t" anchorCtr="0" forceAA="0" compatLnSpc="1">
+                        <a:prstTxWarp prst="textNoShape">
+                          <a:avLst/>
+                        </a:prstTxWarp>
+                        <a:noAutofit/>
+                      </wps:bodyPr>
+                    </wps:wsp>
+                  </a:graphicData>
+                </a:graphic>
+                <wp14:sizeRelV relativeFrom="margin">
+                  <wp14:pctHeight>0</wp14:pctHeight>
+                </wp14:sizeRelV>
+              </wp:anchor>
+            </w:drawing>
+          </mc:Choice>
+          <mc:Fallback>
+            <w:pict>
+              <v:shape w14:anchorId="143713EE" id="Text Box 17" o:spid="_x0000_s1031" type="#_x0000_t202" style="position:absolute;left:0;text-align:left;margin-left:208.9pt;margin-top:27.05pt;width:302.2pt;height:34.9pt;z-index:251672576;visibility:visible;mso-wrap-style:square;mso-height-percent:0;mso-wrap-distance-left:9pt;mso-wrap-distance-top:0;mso-wrap-distance-right:9pt;mso-wrap-distance-bottom:0;mso-position-horizontal:absolute;mso-position-horizontal-relative:text;mso-position-vertical:absolute;mso-position-vertical-relative:text;mso-height-percent:0;mso-height-relative:margin;v-text-anchor:top" o:gfxdata="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" fillcolor="white [3201]" strokeweight=".5pt">
+                <v:textbox>
+                  <w:txbxContent>
+                    <w:p>
+                      <w:pPr>
+                        <w:jc w:val="both"/>
+                        <w:rPr>
+                          <w:color w:val="000000" w:themeColor="text1"/>
+                        </w:rPr>
+                      </w:pPr>
+                      <w:r>
+                        <w:rPr>
+                          <w:color w:val="000000" w:themeColor="text1"/>
+                        </w:rPr>
+                        <w:t>This is a</w:t>
+                      </w:r>
+                      <w:r>
+                        <w:rPr>
+                          <w:color w:val="000000" w:themeColor="text1"/>
+                        </w:rPr>
+                        <w:t>n</w:t>
+                      </w:r>
+                      <w:r>
+                        <w:rPr>
+                          <w:color w:val="000000" w:themeColor="text1"/>
+                        </w:rPr>
+                        <w:t xml:space="preserve"> 8 x 8 app widget which</w:t>
+                      </w:r>
+                      <w:r>
+                        <w:rPr>
+                          <w:color w:val="000000" w:themeColor="text1"/>
+                        </w:rPr>
+                        <w:t xml:space="preserve"> will display the log table standings.</w:t>
+                      </w:r>
+                    </w:p>
+                    <w:p/>
+                  </w:txbxContent>
+                </v:textbox>
+              </v:shape>
+            </w:pict>
+          </mc:Fallback>
+        </mc:AlternateContent>
+      </w:r>
+    </w:p>
+    <w:p>
+      <w:pPr>
+        <w:pStyle w:val="Heading1"/>
+        <w:jc w:val="both"/>
+        <w:rPr>
+          <w:color w:val="000000" w:themeColor="text1"/>
+        </w:rPr>
+      </w:pPr>
+    </w:p>
+    <w:p>
+      <w:pPr>
+        <w:pStyle w:val="Heading1"/>
+        <w:jc w:val="both"/>
+        <w:rPr>
+          <w:color w:val="000000" w:themeColor="text1"/>
+        </w:rPr>
+      </w:pPr>
+    </w:p>
+    <w:p>
+      <w:pPr>
+        <w:pStyle w:val="Heading1"/>
+        <w:jc w:val="both"/>
+        <w:rPr>
+          <w:color w:val="000000" w:themeColor="text1"/>
+        </w:rPr>
+      </w:pPr>
+    </w:p>
+    <w:p>
+      <w:pPr>
+        <w:pStyle w:val="Heading1"/>
+        <w:jc w:val="both"/>
+        <w:rPr>
+          <w:color w:val="000000" w:themeColor="text1"/>
+        </w:rPr>
+      </w:pPr>
+    </w:p>
+    <w:p>
+      <w:pPr>
+        <w:pStyle w:val="Heading1"/>
+        <w:jc w:val="both"/>
+        <w:rPr>
+          <w:color w:val="000000" w:themeColor="text1"/>
+        </w:rPr>
+      </w:pPr>
+    </w:p>
+    <w:p/>
+    <w:p>
+      <w:pPr>
+        <w:pStyle w:val="Heading1"/>
+        <w:jc w:val="both"/>
+        <w:rPr>
+          <w:b/>
+          <w:color w:val="000000" w:themeColor="text1"/>
+        </w:rPr>
+      </w:pPr>
+      <w:r>
+        <w:rPr>
+          <w:b/>
+          <w:color w:val="000000" w:themeColor="text1"/>
+        </w:rPr>
+        <w:lastRenderedPageBreak/>
+        <w:t>Key Considerations</w:t>
+      </w:r>
       <w:bookmarkEnd w:id="10"/>
     </w:p>
-    <w:p>
-      <w:pPr>
-        <w:pStyle w:val="Heading1"/>
-        <w:jc w:val="both"/>
-        <w:rPr>
-          <w:color w:val="000000" w:themeColor="text1"/>
-        </w:rPr>
-      </w:pPr>
-      <w:bookmarkStart w:id="11" w:name="_Toc521016072"/>
-    </w:p>
-    <w:p>
-      <w:pPr>
-        <w:pStyle w:val="Heading1"/>
-        <w:jc w:val="both"/>
-        <w:rPr>
-          <w:color w:val="000000" w:themeColor="text1"/>
-        </w:rPr>
-      </w:pPr>
-      <w:r>
-        <w:rPr>
-          <w:color w:val="000000" w:themeColor="text1"/>
-        </w:rPr>
-        <w:t>Key Considerations</w:t>
+    <w:p/>
+    <w:p>
+      <w:pPr>
+        <w:pStyle w:val="Heading3"/>
+        <w:jc w:val="both"/>
+        <w:rPr>
+          <w:color w:val="000000" w:themeColor="text1"/>
+        </w:rPr>
+      </w:pPr>
+      <w:bookmarkStart w:id="11" w:name="_Toc521017557"/>
+      <w:r>
+        <w:rPr>
+          <w:color w:val="000000" w:themeColor="text1"/>
+        </w:rPr>
+        <w:t>Tool</w:t>
+      </w:r>
+      <w:r>
+        <w:rPr>
+          <w:color w:val="000000" w:themeColor="text1"/>
+        </w:rPr>
+        <w:t>s</w:t>
+      </w:r>
+      <w:r>
+        <w:rPr>
+          <w:color w:val="000000" w:themeColor="text1"/>
+        </w:rPr>
+        <w:t xml:space="preserve"> Requirements</w:t>
       </w:r>
       <w:bookmarkEnd w:id="11"/>
-    </w:p>
-    <w:p/>
-    <w:p>
-      <w:pPr>
-        <w:pStyle w:val="Heading3"/>
-        <w:jc w:val="both"/>
-        <w:rPr>
-          <w:color w:val="000000" w:themeColor="text1"/>
-        </w:rPr>
-      </w:pPr>
-      <w:bookmarkStart w:id="12" w:name="_Toc521016073"/>
-      <w:r>
-        <w:rPr>
-          <w:color w:val="000000" w:themeColor="text1"/>
-        </w:rPr>
-        <w:t>Tool</w:t>
-      </w:r>
-      <w:r>
-        <w:rPr>
-          <w:color w:val="000000" w:themeColor="text1"/>
-        </w:rPr>
-        <w:t xml:space="preserve"> Requirements</w:t>
-      </w:r>
-      <w:bookmarkEnd w:id="12"/>
     </w:p>
     <w:p/>
     <w:p>
@@ -2492,6 +2771,71 @@
           <w:numId w:val="5"/>
         </w:numPr>
       </w:pPr>
+      <w:r>
+        <w:t>Java 8</w:t>
+      </w:r>
+      <w:r>
+        <w:t xml:space="preserve"> Programming </w:t>
+      </w:r>
+      <w:r>
+        <w:t>Language</w:t>
+      </w:r>
+      <w:bookmarkStart w:id="12" w:name="_GoBack"/>
+      <w:bookmarkEnd w:id="12"/>
+    </w:p>
+    <w:p>
+      <w:pPr>
+        <w:pStyle w:val="ListParagraph"/>
+        <w:numPr>
+          <w:ilvl w:val="0"/>
+          <w:numId w:val="5"/>
+        </w:numPr>
+      </w:pPr>
+      <w:r>
+        <w:t xml:space="preserve">Gradle </w:t>
+      </w:r>
+      <w:r>
+        <w:t xml:space="preserve">version </w:t>
+      </w:r>
+      <w:r>
+        <w:t>3.1.3 or higher</w:t>
+      </w:r>
+    </w:p>
+    <w:p>
+      <w:pPr>
+        <w:pStyle w:val="ListParagraph"/>
+        <w:numPr>
+          <w:ilvl w:val="0"/>
+          <w:numId w:val="5"/>
+        </w:numPr>
+      </w:pPr>
+      <w:r>
+        <w:t xml:space="preserve">Compile version: 27 </w:t>
+      </w:r>
+    </w:p>
+    <w:p>
+      <w:pPr>
+        <w:pStyle w:val="ListParagraph"/>
+        <w:numPr>
+          <w:ilvl w:val="0"/>
+          <w:numId w:val="5"/>
+        </w:numPr>
+      </w:pPr>
+      <w:r>
+        <w:t>Target SDK version: 27 (Oreo)</w:t>
+      </w:r>
+    </w:p>
+    <w:p>
+      <w:pPr>
+        <w:pStyle w:val="ListParagraph"/>
+        <w:numPr>
+          <w:ilvl w:val="0"/>
+          <w:numId w:val="5"/>
+        </w:numPr>
+      </w:pPr>
+      <w:r>
+        <w:t xml:space="preserve">Minimum SDK version: 15 (Ice Cream Sandwich) </w:t>
+      </w:r>
     </w:p>
     <w:p/>
     <w:p>
@@ -2502,7 +2846,7 @@
           <w:color w:val="000000" w:themeColor="text1"/>
         </w:rPr>
       </w:pPr>
-      <w:bookmarkStart w:id="13" w:name="_Toc521016074"/>
+      <w:bookmarkStart w:id="13" w:name="_Toc521017558"/>
       <w:r>
         <w:rPr>
           <w:color w:val="000000" w:themeColor="text1"/>
@@ -2555,7 +2899,7 @@
           <w:color w:val="000000" w:themeColor="text1"/>
         </w:rPr>
       </w:pPr>
-      <w:bookmarkStart w:id="14" w:name="_Toc521016075"/>
+      <w:bookmarkStart w:id="14" w:name="_Toc521017559"/>
       <w:r>
         <w:rPr>
           <w:color w:val="000000" w:themeColor="text1"/>
@@ -2583,97 +2927,113 @@
         <w:rPr>
           <w:color w:val="000000" w:themeColor="text1"/>
         </w:rPr>
+        <w:t>The app will land the user on the news list screen when it is first launched. The user can will be able to click on certain tab then the app will slide to the screen linked to that tab. E.g. If the user launches the app for the first time then click on the fixtures tab, the app will slide to the fixtures fragment display a list of upcoming fixtures. While on the fixtures screen if the user clicks on the fixtures tab, the app will not change the screen.</w:t>
+      </w:r>
+    </w:p>
+    <w:p>
+      <w:pPr>
+        <w:jc w:val="both"/>
+        <w:rPr>
+          <w:color w:val="000000" w:themeColor="text1"/>
+        </w:rPr>
+      </w:pPr>
+    </w:p>
+    <w:p>
+      <w:pPr>
+        <w:jc w:val="both"/>
+        <w:rPr>
+          <w:color w:val="000000" w:themeColor="text1"/>
+        </w:rPr>
+      </w:pPr>
+      <w:r>
+        <w:rPr>
+          <w:color w:val="000000" w:themeColor="text1"/>
+        </w:rPr>
+        <w:t>The user will also be able to slide left and right to switch between the tabs. If there news screen is displayed, the user will not be able to slide to the left though because this is the first screen of the view pager. Similarly the user will not be able to slide to the right when the table log screen is displayed since this is the last screen of the view pager.</w:t>
+      </w:r>
+    </w:p>
+    <w:p>
+      <w:pPr>
+        <w:jc w:val="both"/>
+        <w:rPr>
+          <w:color w:val="000000" w:themeColor="text1"/>
+        </w:rPr>
+      </w:pPr>
+    </w:p>
+    <w:p>
+      <w:pPr>
+        <w:jc w:val="both"/>
+        <w:rPr>
+          <w:color w:val="000000" w:themeColor="text1"/>
+        </w:rPr>
+      </w:pPr>
+      <w:r>
+        <w:rPr>
+          <w:color w:val="000000" w:themeColor="text1"/>
+        </w:rPr>
+        <w:t>The user will be able to select a news article to read by clicking on a desired news article card on the news list screen. A screen displaying the entire article will be presented to the user the user. If the user hits the back button from this screen they will be taken back to the news list screen.</w:t>
+      </w:r>
+    </w:p>
+    <w:p>
+      <w:pPr>
+        <w:jc w:val="both"/>
+        <w:rPr>
+          <w:color w:val="000000" w:themeColor="text1"/>
+        </w:rPr>
+      </w:pPr>
+    </w:p>
+    <w:p>
+      <w:pPr>
+        <w:jc w:val="both"/>
+        <w:rPr>
+          <w:color w:val="000000" w:themeColor="text1"/>
+        </w:rPr>
+      </w:pPr>
+      <w:r>
+        <w:rPr>
+          <w:color w:val="000000" w:themeColor="text1"/>
+        </w:rPr>
+        <w:t>If the user hits back while any other screen (news list, fixtures list, results &amp; table log) is displayed, the app will be exited.</w:t>
+      </w:r>
+    </w:p>
+    <w:p>
+      <w:pPr>
+        <w:jc w:val="both"/>
+        <w:rPr>
+          <w:color w:val="000000" w:themeColor="text1"/>
+        </w:rPr>
+      </w:pPr>
+    </w:p>
+    <w:p>
+      <w:pPr>
+        <w:jc w:val="both"/>
+        <w:rPr>
+          <w:color w:val="000000" w:themeColor="text1"/>
+        </w:rPr>
+      </w:pPr>
+    </w:p>
+    <w:p>
+      <w:pPr>
+        <w:jc w:val="both"/>
+        <w:rPr>
+          <w:color w:val="000000" w:themeColor="text1"/>
+        </w:rPr>
+      </w:pPr>
+    </w:p>
+    <w:p>
+      <w:pPr>
+        <w:pStyle w:val="Heading3"/>
+        <w:jc w:val="both"/>
+        <w:rPr>
+          <w:color w:val="000000" w:themeColor="text1"/>
+        </w:rPr>
+      </w:pPr>
+      <w:bookmarkStart w:id="15" w:name="_Toc521017560"/>
+      <w:r>
+        <w:rPr>
+          <w:color w:val="000000" w:themeColor="text1"/>
+        </w:rPr>
         <w:lastRenderedPageBreak/>
-        <w:t>The app will land the user on the news list screen when it is first launched. The user can will be able to click on certain tab then the app will slide to the screen linked to that tab. E.g. If the user launches the app for the first time then click on the fixtures tab, the app will slide to the fixtures fragment display a list of upcoming fixtures. While on the fixtures screen if the user clicks on the fixtures tab, the app will not change the screen.</w:t>
-      </w:r>
-    </w:p>
-    <w:p>
-      <w:pPr>
-        <w:jc w:val="both"/>
-        <w:rPr>
-          <w:color w:val="000000" w:themeColor="text1"/>
-        </w:rPr>
-      </w:pPr>
-    </w:p>
-    <w:p>
-      <w:pPr>
-        <w:jc w:val="both"/>
-        <w:rPr>
-          <w:color w:val="000000" w:themeColor="text1"/>
-        </w:rPr>
-      </w:pPr>
-      <w:r>
-        <w:rPr>
-          <w:color w:val="000000" w:themeColor="text1"/>
-        </w:rPr>
-        <w:t>The user will also be able to slide left and right to switch between the tabs. If there news screen is displayed, the user will not be able to slide to the left though because this is the first screen of the view pager. Similarly the user will not be able to slide to the right when the table log screen is displayed since this is the last screen of the view pager.</w:t>
-      </w:r>
-    </w:p>
-    <w:p>
-      <w:pPr>
-        <w:jc w:val="both"/>
-        <w:rPr>
-          <w:color w:val="000000" w:themeColor="text1"/>
-        </w:rPr>
-      </w:pPr>
-    </w:p>
-    <w:p>
-      <w:pPr>
-        <w:jc w:val="both"/>
-        <w:rPr>
-          <w:color w:val="000000" w:themeColor="text1"/>
-        </w:rPr>
-      </w:pPr>
-      <w:r>
-        <w:rPr>
-          <w:color w:val="000000" w:themeColor="text1"/>
-        </w:rPr>
-        <w:t>The user will be able to select a news article to read by clicking on a desired news article card on the news list screen. A screen displaying the entire article will be presented to the user the user. If the user hits the back button from this screen they will be taken back to the news list screen.</w:t>
-      </w:r>
-    </w:p>
-    <w:p>
-      <w:pPr>
-        <w:jc w:val="both"/>
-        <w:rPr>
-          <w:color w:val="000000" w:themeColor="text1"/>
-        </w:rPr>
-      </w:pPr>
-    </w:p>
-    <w:p>
-      <w:pPr>
-        <w:jc w:val="both"/>
-        <w:rPr>
-          <w:color w:val="000000" w:themeColor="text1"/>
-        </w:rPr>
-      </w:pPr>
-      <w:r>
-        <w:rPr>
-          <w:color w:val="000000" w:themeColor="text1"/>
-        </w:rPr>
-        <w:t>If the user hits back while any other screen (news list, fixtures list, results &amp; table log) is displayed, the app will be exited.</w:t>
-      </w:r>
-    </w:p>
-    <w:p>
-      <w:pPr>
-        <w:jc w:val="both"/>
-        <w:rPr>
-          <w:color w:val="000000" w:themeColor="text1"/>
-        </w:rPr>
-      </w:pPr>
-    </w:p>
-    <w:p>
-      <w:pPr>
-        <w:pStyle w:val="Heading3"/>
-        <w:jc w:val="both"/>
-        <w:rPr>
-          <w:color w:val="000000" w:themeColor="text1"/>
-        </w:rPr>
-      </w:pPr>
-      <w:bookmarkStart w:id="15" w:name="_Toc521016076"/>
-      <w:r>
-        <w:rPr>
-          <w:color w:val="000000" w:themeColor="text1"/>
-        </w:rPr>
         <w:t>Describe any libraries you’ll be using and share your reasoning for including them.</w:t>
       </w:r>
       <w:bookmarkEnd w:id="15"/>
@@ -3226,7 +3586,6 @@
         <w:rPr>
           <w:color w:val="000000" w:themeColor="text1"/>
         </w:rPr>
-        <w:lastRenderedPageBreak/>
         <w:t>Expresso – for UI testing</w:t>
       </w:r>
     </w:p>
@@ -3448,7 +3807,7 @@
           <w:color w:val="000000" w:themeColor="text1"/>
         </w:rPr>
       </w:pPr>
-      <w:bookmarkStart w:id="16" w:name="_Toc521016077"/>
+      <w:bookmarkStart w:id="16" w:name="_Toc521017561"/>
       <w:r>
         <w:rPr>
           <w:color w:val="000000" w:themeColor="text1"/>
@@ -3532,6 +3891,7 @@
         <w:rPr>
           <w:color w:val="000000" w:themeColor="text1"/>
         </w:rPr>
+        <w:lastRenderedPageBreak/>
         <w:t xml:space="preserve">Firebase Storage will be used to store images that will be used for the news articles as well as the images used for club logos. </w:t>
       </w:r>
     </w:p>
@@ -3891,7 +4251,7 @@
           <w:color w:val="000000" w:themeColor="text1"/>
         </w:rPr>
       </w:pPr>
-      <w:bookmarkStart w:id="17" w:name="_Toc521016078"/>
+      <w:bookmarkStart w:id="17" w:name="_Toc521017562"/>
       <w:r>
         <w:rPr>
           <w:color w:val="000000" w:themeColor="text1"/>
@@ -3938,7 +4298,7 @@
           <w:color w:val="000000" w:themeColor="text1"/>
         </w:rPr>
       </w:pPr>
-      <w:bookmarkStart w:id="18" w:name="_Toc521016079"/>
+      <w:bookmarkStart w:id="18" w:name="_Toc521017563"/>
       <w:r>
         <w:rPr>
           <w:color w:val="000000" w:themeColor="text1"/>
@@ -3990,7 +4350,6 @@
         <w:rPr>
           <w:color w:val="000000" w:themeColor="text1"/>
         </w:rPr>
-        <w:lastRenderedPageBreak/>
         <w:t>Configure product flavors</w:t>
       </w:r>
     </w:p>
@@ -4077,7 +4436,7 @@
           <w:color w:val="000000" w:themeColor="text1"/>
         </w:rPr>
       </w:pPr>
-      <w:bookmarkStart w:id="19" w:name="_Toc521016080"/>
+      <w:bookmarkStart w:id="19" w:name="_Toc521017564"/>
       <w:r>
         <w:rPr>
           <w:color w:val="000000" w:themeColor="text1"/>
@@ -4346,11 +4705,12 @@
           <w:color w:val="000000" w:themeColor="text1"/>
         </w:rPr>
       </w:pPr>
-      <w:bookmarkStart w:id="20" w:name="_Toc521016081"/>
-      <w:r>
-        <w:rPr>
-          <w:color w:val="000000" w:themeColor="text1"/>
-        </w:rPr>
+      <w:bookmarkStart w:id="20" w:name="_Toc521017565"/>
+      <w:r>
+        <w:rPr>
+          <w:color w:val="000000" w:themeColor="text1"/>
+        </w:rPr>
+        <w:lastRenderedPageBreak/>
         <w:t xml:space="preserve">Task 3: </w:t>
       </w:r>
       <w:r>
@@ -4449,7 +4809,7 @@
           <w:color w:val="000000" w:themeColor="text1"/>
         </w:rPr>
       </w:pPr>
-      <w:bookmarkStart w:id="21" w:name="_Toc521016082"/>
+      <w:bookmarkStart w:id="21" w:name="_Toc521017566"/>
       <w:r>
         <w:rPr>
           <w:color w:val="000000" w:themeColor="text1"/>
@@ -4879,8 +5239,8 @@
       </w:pPr>
     </w:p>
     <w:sectPr>
-      <w:headerReference w:type="default" r:id="rId12"/>
-      <w:footerReference w:type="default" r:id="rId13"/>
+      <w:headerReference w:type="default" r:id="rId13"/>
+      <w:footerReference w:type="default" r:id="rId14"/>
       <w:pgSz w:w="12240" w:h="15840"/>
       <w:pgMar w:top="1440" w:right="1440" w:bottom="1440" w:left="1440" w:header="0" w:footer="720" w:gutter="0"/>
       <w:pgNumType w:start="1"/>

</xml_diff>